<commit_message>
RC3 ( for Original Update) and InDesign file preparation
</commit_message>
<xml_diff>
--- a/OPEN SOURCE AUDITS IN MERGER AND ACQUISITION TRANSACTIONS/RC/M&A_09112017_JP_RC3.docx
+++ b/OPEN SOURCE AUDITS IN MERGER AND ACQUISITION TRANSACTIONS/RC/M&A_09112017_JP_RC3.docx
@@ -1640,7 +1640,7 @@
         <w:spacing w:line="240" w:lineRule="exact"/>
         <w:rPr>
           <w:ins w:id="25" w:author="The Linux Foundation Japan" w:date="2018-01-28T09:00:00Z"/>
-          <w:rFonts w:ascii="メイリオ" w:eastAsia="メイリオ" w:hAnsi="メイリオ" w:cs="メイリオ" w:hint="eastAsia"/>
+          <w:rFonts w:ascii="メイリオ" w:eastAsia="メイリオ" w:hAnsi="メイリオ" w:cs="メイリオ"/>
           <w:sz w:val="18"/>
           <w:szCs w:val="18"/>
           <w:lang w:eastAsia="ja-JP"/>
@@ -2107,7 +2107,7 @@
         <w:spacing w:line="240" w:lineRule="exact"/>
         <w:rPr>
           <w:ins w:id="64" w:author="The Linux Foundation Japan" w:date="2018-01-28T08:48:00Z"/>
-          <w:rFonts w:ascii="メイリオ" w:eastAsia="メイリオ" w:hAnsi="メイリオ" w:cs="メイリオ" w:hint="eastAsia"/>
+          <w:rFonts w:ascii="メイリオ" w:eastAsia="メイリオ" w:hAnsi="メイリオ" w:cs="メイリオ"/>
           <w:sz w:val="18"/>
           <w:szCs w:val="18"/>
           <w:lang w:eastAsia="ja-JP"/>
@@ -2287,7 +2287,7 @@
         <w:pStyle w:val="bodyIbrahim1"/>
         <w:spacing w:line="240" w:lineRule="exact"/>
         <w:rPr>
-          <w:rFonts w:ascii="メイリオ" w:eastAsia="メイリオ" w:hAnsi="メイリオ" w:cs="メイリオ" w:hint="eastAsia"/>
+          <w:rFonts w:ascii="メイリオ" w:eastAsia="メイリオ" w:hAnsi="メイリオ" w:cs="メイリオ"/>
           <w:sz w:val="18"/>
           <w:szCs w:val="18"/>
           <w:lang w:eastAsia="ja-JP"/>
@@ -4024,7 +4024,47 @@
           <w:szCs w:val="18"/>
           <w:lang w:eastAsia="ja-JP"/>
         </w:rPr>
-        <w:t>重要です。たとえば開発者は、開発プロセスのどこか一部を自動的に行ってくれる開発ツールを使うことがあります。こういったものには、ユーザー インターフェースのテンプレートを提供するグラフィックス</w:t>
+        <w:t>重要です。たとえば開発者は、開発プロセスの</w:t>
+      </w:r>
+      <w:del w:id="84" w:author="The Linux Foundation Japan" w:date="2018-01-28T10:41:00Z">
+        <w:r>
+          <w:rPr>
+            <w:rFonts w:ascii="メイリオ" w:eastAsia="メイリオ" w:hAnsi="メイリオ" w:cs="メイリオ" w:hint="eastAsia"/>
+            <w:sz w:val="18"/>
+            <w:szCs w:val="18"/>
+            <w:lang w:eastAsia="ja-JP"/>
+          </w:rPr>
+          <w:delText>どこか</w:delText>
+        </w:r>
+      </w:del>
+      <w:r>
+        <w:rPr>
+          <w:rFonts w:ascii="メイリオ" w:eastAsia="メイリオ" w:hAnsi="メイリオ" w:cs="メイリオ" w:hint="eastAsia"/>
+          <w:sz w:val="18"/>
+          <w:szCs w:val="18"/>
+          <w:lang w:eastAsia="ja-JP"/>
+        </w:rPr>
+        <w:t>一部を自動的に行ってくれる</w:t>
+      </w:r>
+      <w:del w:id="85" w:author="The Linux Foundation Japan" w:date="2018-01-28T10:38:00Z">
+        <w:r>
+          <w:rPr>
+            <w:rFonts w:ascii="メイリオ" w:eastAsia="メイリオ" w:hAnsi="メイリオ" w:cs="メイリオ" w:hint="eastAsia"/>
+            <w:sz w:val="18"/>
+            <w:szCs w:val="18"/>
+            <w:lang w:eastAsia="ja-JP"/>
+          </w:rPr>
+          <w:delText>開発</w:delText>
+        </w:r>
+      </w:del>
+      <w:r>
+        <w:rPr>
+          <w:rFonts w:ascii="メイリオ" w:eastAsia="メイリオ" w:hAnsi="メイリオ" w:cs="メイリオ" w:hint="eastAsia"/>
+          <w:sz w:val="18"/>
+          <w:szCs w:val="18"/>
+          <w:lang w:eastAsia="ja-JP"/>
+        </w:rPr>
+        <w:t>ツールを使うことがあります。こういったものには、ユーザー インターフェースのテンプレートを提供するグラフィックス</w:t>
       </w:r>
       <w:r>
         <w:rPr>
@@ -4256,7 +4296,7 @@
         </w:rPr>
         <w:t xml:space="preserve">3. </w:t>
       </w:r>
-      <w:bookmarkStart w:id="84" w:name="_Toc492046557"/>
+      <w:bookmarkStart w:id="86" w:name="_Toc492046557"/>
       <w:r>
         <w:rPr>
           <w:rFonts w:ascii="メイリオ" w:eastAsia="メイリオ" w:hAnsi="メイリオ" w:cs="メイリオ" w:hint="eastAsia"/>
@@ -4264,7 +4304,7 @@
         </w:rPr>
         <w:t>オープンソース監査</w:t>
       </w:r>
-      <w:bookmarkEnd w:id="84"/>
+      <w:bookmarkEnd w:id="86"/>
     </w:p>
     <w:p>
       <w:pPr>
@@ -4374,26 +4414,143 @@
           <w:szCs w:val="18"/>
           <w:lang w:eastAsia="ja-JP"/>
         </w:rPr>
-        <w:t>引き継ぐこと</w:t>
-      </w:r>
-      <w:r>
-        <w:rPr>
-          <w:rFonts w:ascii="メイリオ" w:eastAsia="メイリオ" w:hAnsi="メイリオ" w:cs="メイリオ" w:hint="eastAsia"/>
-          <w:sz w:val="18"/>
-          <w:szCs w:val="18"/>
-          <w:lang w:eastAsia="ja-JP"/>
-        </w:rPr>
-        <w:t>の</w:t>
-      </w:r>
-      <w:r>
-        <w:rPr>
-          <w:rFonts w:ascii="メイリオ" w:eastAsia="メイリオ" w:hAnsi="メイリオ" w:cs="メイリオ" w:hint="eastAsia"/>
-          <w:sz w:val="18"/>
-          <w:szCs w:val="18"/>
-          <w:lang w:eastAsia="ja-JP"/>
-        </w:rPr>
-        <w:t>インパクトを検証する必要性は、すべての取引について普遍的なことといえます。オープンソース監査はオープンソースの使用の深さと依存度について理解するために実行されます。これに加えて</w:t>
-      </w:r>
+        <w:t>引き継ぐ</w:t>
+      </w:r>
+      <w:ins w:id="87" w:author="The Linux Foundation Japan" w:date="2018-01-28T17:30:00Z">
+        <w:r>
+          <w:rPr>
+            <w:rFonts w:ascii="メイリオ" w:eastAsia="メイリオ" w:hAnsi="メイリオ" w:cs="メイリオ" w:hint="eastAsia"/>
+            <w:sz w:val="18"/>
+            <w:szCs w:val="18"/>
+            <w:lang w:eastAsia="ja-JP"/>
+          </w:rPr>
+          <w:t>、その</w:t>
+        </w:r>
+      </w:ins>
+      <w:del w:id="88" w:author="The Linux Foundation Japan" w:date="2018-01-28T17:30:00Z">
+        <w:r>
+          <w:rPr>
+            <w:rFonts w:ascii="メイリオ" w:eastAsia="メイリオ" w:hAnsi="メイリオ" w:cs="メイリオ" w:hint="eastAsia"/>
+            <w:sz w:val="18"/>
+            <w:szCs w:val="18"/>
+            <w:lang w:eastAsia="ja-JP"/>
+          </w:rPr>
+          <w:delText>こと</w:delText>
+        </w:r>
+        <w:r>
+          <w:rPr>
+            <w:rFonts w:ascii="メイリオ" w:eastAsia="メイリオ" w:hAnsi="メイリオ" w:cs="メイリオ" w:hint="eastAsia"/>
+            <w:sz w:val="18"/>
+            <w:szCs w:val="18"/>
+            <w:lang w:eastAsia="ja-JP"/>
+          </w:rPr>
+          <w:delText>の</w:delText>
+        </w:r>
+      </w:del>
+      <w:r>
+        <w:rPr>
+          <w:rFonts w:ascii="メイリオ" w:eastAsia="メイリオ" w:hAnsi="メイリオ" w:cs="メイリオ" w:hint="eastAsia"/>
+          <w:sz w:val="18"/>
+          <w:szCs w:val="18"/>
+          <w:lang w:eastAsia="ja-JP"/>
+        </w:rPr>
+        <w:t>インパクトを検証する必要性は</w:t>
+      </w:r>
+      <w:del w:id="89" w:author="The Linux Foundation Japan" w:date="2018-01-28T17:24:00Z">
+        <w:r>
+          <w:rPr>
+            <w:rFonts w:ascii="メイリオ" w:eastAsia="メイリオ" w:hAnsi="メイリオ" w:cs="メイリオ" w:hint="eastAsia"/>
+            <w:sz w:val="18"/>
+            <w:szCs w:val="18"/>
+            <w:lang w:eastAsia="ja-JP"/>
+          </w:rPr>
+          <w:delText>、すべての取引について</w:delText>
+        </w:r>
+      </w:del>
+      <w:r>
+        <w:rPr>
+          <w:rFonts w:ascii="メイリオ" w:eastAsia="メイリオ" w:hAnsi="メイリオ" w:cs="メイリオ" w:hint="eastAsia"/>
+          <w:sz w:val="18"/>
+          <w:szCs w:val="18"/>
+          <w:lang w:eastAsia="ja-JP"/>
+        </w:rPr>
+        <w:t>普遍的な</w:t>
+      </w:r>
+      <w:ins w:id="90" w:author="The Linux Foundation Japan" w:date="2018-01-28T17:31:00Z">
+        <w:r>
+          <w:rPr>
+            <w:rFonts w:ascii="メイリオ" w:eastAsia="メイリオ" w:hAnsi="メイリオ" w:cs="メイリオ" w:hint="eastAsia"/>
+            <w:sz w:val="18"/>
+            <w:szCs w:val="18"/>
+            <w:lang w:eastAsia="ja-JP"/>
+          </w:rPr>
+          <w:t>ものといえます</w:t>
+        </w:r>
+      </w:ins>
+      <w:del w:id="91" w:author="The Linux Foundation Japan" w:date="2018-01-28T17:31:00Z">
+        <w:r>
+          <w:rPr>
+            <w:rFonts w:ascii="メイリオ" w:eastAsia="メイリオ" w:hAnsi="メイリオ" w:cs="メイリオ" w:hint="eastAsia"/>
+            <w:sz w:val="18"/>
+            <w:szCs w:val="18"/>
+            <w:lang w:eastAsia="ja-JP"/>
+          </w:rPr>
+          <w:delText>こと</w:delText>
+        </w:r>
+      </w:del>
+      <w:ins w:id="92" w:author="The Linux Foundation Japan" w:date="2018-01-28T17:24:00Z">
+        <w:r>
+          <w:rPr>
+            <w:rFonts w:ascii="メイリオ" w:eastAsia="メイリオ" w:hAnsi="メイリオ" w:cs="メイリオ" w:hint="eastAsia"/>
+            <w:sz w:val="18"/>
+            <w:szCs w:val="18"/>
+            <w:lang w:eastAsia="ja-JP"/>
+          </w:rPr>
+          <w:t>。</w:t>
+        </w:r>
+      </w:ins>
+      <w:del w:id="93" w:author="The Linux Foundation Japan" w:date="2018-01-28T17:24:00Z">
+        <w:r>
+          <w:rPr>
+            <w:rFonts w:ascii="メイリオ" w:eastAsia="メイリオ" w:hAnsi="メイリオ" w:cs="メイリオ" w:hint="eastAsia"/>
+            <w:sz w:val="18"/>
+            <w:szCs w:val="18"/>
+            <w:lang w:eastAsia="ja-JP"/>
+          </w:rPr>
+          <w:delText>といえます。</w:delText>
+        </w:r>
+      </w:del>
+      <w:r>
+        <w:rPr>
+          <w:rFonts w:ascii="メイリオ" w:eastAsia="メイリオ" w:hAnsi="メイリオ" w:cs="メイリオ" w:hint="eastAsia"/>
+          <w:sz w:val="18"/>
+          <w:szCs w:val="18"/>
+          <w:lang w:eastAsia="ja-JP"/>
+        </w:rPr>
+        <w:t>オープンソース監査はオープンソースの使用の深さと依存度について理解するために実行されます。</w:t>
+      </w:r>
+      <w:ins w:id="94" w:author="The Linux Foundation Japan" w:date="2018-01-28T17:26:00Z">
+        <w:r>
+          <w:rPr>
+            <w:rFonts w:ascii="メイリオ" w:eastAsia="メイリオ" w:hAnsi="メイリオ" w:cs="メイリオ" w:hint="eastAsia"/>
+            <w:sz w:val="18"/>
+            <w:szCs w:val="18"/>
+            <w:lang w:eastAsia="ja-JP"/>
+          </w:rPr>
+          <w:t>さらに</w:t>
+        </w:r>
+      </w:ins>
+      <w:del w:id="95" w:author="The Linux Foundation Japan" w:date="2018-01-28T17:26:00Z">
+        <w:r>
+          <w:rPr>
+            <w:rFonts w:ascii="メイリオ" w:eastAsia="メイリオ" w:hAnsi="メイリオ" w:cs="メイリオ" w:hint="eastAsia"/>
+            <w:sz w:val="18"/>
+            <w:szCs w:val="18"/>
+            <w:lang w:eastAsia="ja-JP"/>
+          </w:rPr>
+          <w:delText>これに加えて</w:delText>
+        </w:r>
+      </w:del>
       <w:r>
         <w:rPr>
           <w:rFonts w:ascii="メイリオ" w:eastAsia="メイリオ" w:hAnsi="メイリオ" w:cs="メイリオ" w:hint="eastAsia"/>
@@ -4403,6 +4560,17 @@
         </w:rPr>
         <w:t>オープンソース監査は</w:t>
       </w:r>
+      <w:ins w:id="96" w:author="The Linux Foundation Japan" w:date="2018-01-28T17:26:00Z">
+        <w:r>
+          <w:rPr>
+            <w:rFonts w:ascii="メイリオ" w:eastAsia="メイリオ" w:hAnsi="メイリオ" w:cs="メイリオ" w:hint="eastAsia"/>
+            <w:sz w:val="18"/>
+            <w:szCs w:val="18"/>
+            <w:lang w:eastAsia="ja-JP"/>
+          </w:rPr>
+          <w:t>、</w:t>
+        </w:r>
+      </w:ins>
       <w:r>
         <w:rPr>
           <w:rFonts w:ascii="メイリオ" w:eastAsia="メイリオ" w:hAnsi="メイリオ" w:cs="メイリオ" w:hint="eastAsia"/>
@@ -4455,8 +4623,30 @@
           <w:szCs w:val="18"/>
           <w:lang w:eastAsia="ja-JP"/>
         </w:rPr>
-        <w:t>洞察を与えてくれるものとなります。</w:t>
-      </w:r>
+        <w:t>洞察を与えてくれるもの</w:t>
+      </w:r>
+      <w:ins w:id="97" w:author="The Linux Foundation Japan" w:date="2018-01-28T17:26:00Z">
+        <w:r>
+          <w:rPr>
+            <w:rFonts w:ascii="メイリオ" w:eastAsia="メイリオ" w:hAnsi="メイリオ" w:cs="メイリオ" w:hint="eastAsia"/>
+            <w:sz w:val="18"/>
+            <w:szCs w:val="18"/>
+            <w:lang w:eastAsia="ja-JP"/>
+          </w:rPr>
+          <w:t>でもあります。</w:t>
+        </w:r>
+      </w:ins>
+      <w:del w:id="98" w:author="The Linux Foundation Japan" w:date="2018-01-28T17:26:00Z">
+        <w:r>
+          <w:rPr>
+            <w:rFonts w:ascii="メイリオ" w:eastAsia="メイリオ" w:hAnsi="メイリオ" w:cs="メイリオ" w:hint="eastAsia"/>
+            <w:sz w:val="18"/>
+            <w:szCs w:val="18"/>
+            <w:lang w:eastAsia="ja-JP"/>
+          </w:rPr>
+          <w:delText>となります。</w:delText>
+        </w:r>
+      </w:del>
     </w:p>
     <w:p>
       <w:pPr>
@@ -4754,14 +4944,37 @@
           <w:sz w:val="18"/>
           <w:szCs w:val="18"/>
           <w:lang w:eastAsia="ja-JP"/>
-        </w:rPr>
-      </w:pPr>
-      <w:r>
-        <w:rPr>
-          <w:rFonts w:ascii="メイリオ" w:eastAsia="メイリオ" w:hAnsi="メイリオ" w:cs="メイリオ" w:hint="eastAsia"/>
-          <w:sz w:val="18"/>
-          <w:szCs w:val="18"/>
-          <w:lang w:eastAsia="ja-JP"/>
+          <w:rPrChange w:id="99" w:author="The Linux Foundation Japan" w:date="2018-01-28T17:44:00Z">
+            <w:rPr>
+              <w:rFonts w:ascii="メイリオ" w:eastAsia="メイリオ" w:hAnsi="メイリオ" w:cs="メイリオ"/>
+              <w:sz w:val="18"/>
+              <w:szCs w:val="18"/>
+              <w:lang w:eastAsia="ja-JP"/>
+            </w:rPr>
+          </w:rPrChange>
+        </w:rPr>
+        <w:pPrChange w:id="100" w:author="The Linux Foundation Japan" w:date="2018-01-28T17:44:00Z">
+          <w:pPr>
+            <w:pStyle w:val="ListIbrahim1"/>
+            <w:spacing w:line="240" w:lineRule="exact"/>
+            <w:ind w:left="714" w:hanging="357"/>
+          </w:pPr>
+        </w:pPrChange>
+      </w:pPr>
+      <w:r>
+        <w:rPr>
+          <w:rFonts w:ascii="メイリオ" w:eastAsia="メイリオ" w:hAnsi="メイリオ" w:cs="メイリオ" w:hint="eastAsia"/>
+          <w:sz w:val="18"/>
+          <w:szCs w:val="18"/>
+          <w:lang w:eastAsia="ja-JP"/>
+          <w:rPrChange w:id="101" w:author="The Linux Foundation Japan" w:date="2018-01-28T17:44:00Z">
+            <w:rPr>
+              <w:rFonts w:ascii="メイリオ" w:eastAsia="メイリオ" w:hAnsi="メイリオ" w:cs="メイリオ" w:hint="eastAsia"/>
+              <w:sz w:val="18"/>
+              <w:szCs w:val="18"/>
+              <w:lang w:eastAsia="ja-JP"/>
+            </w:rPr>
+          </w:rPrChange>
         </w:rPr>
         <w:t>オープンソース ライセンスの義務の不履行が</w:t>
       </w:r>
@@ -4771,6 +4984,14 @@
           <w:sz w:val="18"/>
           <w:szCs w:val="18"/>
           <w:lang w:eastAsia="ja-JP"/>
+          <w:rPrChange w:id="102" w:author="The Linux Foundation Japan" w:date="2018-01-28T17:44:00Z">
+            <w:rPr>
+              <w:rFonts w:ascii="メイリオ" w:eastAsia="メイリオ" w:hAnsi="メイリオ" w:cs="メイリオ" w:hint="eastAsia"/>
+              <w:sz w:val="18"/>
+              <w:szCs w:val="18"/>
+              <w:lang w:eastAsia="ja-JP"/>
+            </w:rPr>
+          </w:rPrChange>
         </w:rPr>
         <w:t>、訴訟、費用のかさむ再設計、製品</w:t>
       </w:r>
@@ -4780,24 +5001,31 @@
           <w:sz w:val="18"/>
           <w:szCs w:val="18"/>
           <w:lang w:eastAsia="ja-JP"/>
-        </w:rPr>
-        <w:t>リコール</w:t>
-      </w:r>
-      <w:r>
-        <w:rPr>
-          <w:rFonts w:ascii="メイリオ" w:eastAsia="メイリオ" w:hAnsi="メイリオ" w:cs="メイリオ" w:hint="eastAsia"/>
-          <w:sz w:val="18"/>
-          <w:szCs w:val="18"/>
-          <w:lang w:eastAsia="ja-JP"/>
-        </w:rPr>
-        <w:t>や</w:t>
-      </w:r>
-      <w:r>
-        <w:rPr>
-          <w:rFonts w:ascii="メイリオ" w:eastAsia="メイリオ" w:hAnsi="メイリオ" w:cs="メイリオ" w:hint="eastAsia"/>
-          <w:sz w:val="18"/>
-          <w:szCs w:val="18"/>
-          <w:lang w:eastAsia="ja-JP"/>
+          <w:rPrChange w:id="103" w:author="The Linux Foundation Japan" w:date="2018-01-28T17:44:00Z">
+            <w:rPr>
+              <w:rFonts w:ascii="メイリオ" w:eastAsia="メイリオ" w:hAnsi="メイリオ" w:cs="メイリオ" w:hint="eastAsia"/>
+              <w:sz w:val="18"/>
+              <w:szCs w:val="18"/>
+              <w:lang w:eastAsia="ja-JP"/>
+            </w:rPr>
+          </w:rPrChange>
+        </w:rPr>
+        <w:t>リコールや</w:t>
+      </w:r>
+      <w:r>
+        <w:rPr>
+          <w:rFonts w:ascii="メイリオ" w:eastAsia="メイリオ" w:hAnsi="メイリオ" w:cs="メイリオ" w:hint="eastAsia"/>
+          <w:sz w:val="18"/>
+          <w:szCs w:val="18"/>
+          <w:lang w:eastAsia="ja-JP"/>
+          <w:rPrChange w:id="104" w:author="The Linux Foundation Japan" w:date="2018-01-28T17:44:00Z">
+            <w:rPr>
+              <w:rFonts w:ascii="メイリオ" w:eastAsia="メイリオ" w:hAnsi="メイリオ" w:cs="メイリオ" w:hint="eastAsia"/>
+              <w:sz w:val="18"/>
+              <w:szCs w:val="18"/>
+              <w:lang w:eastAsia="ja-JP"/>
+            </w:rPr>
+          </w:rPrChange>
         </w:rPr>
         <w:t>悪評</w:t>
       </w:r>
@@ -4807,6 +5035,14 @@
           <w:sz w:val="18"/>
           <w:szCs w:val="18"/>
           <w:lang w:eastAsia="ja-JP"/>
+          <w:rPrChange w:id="105" w:author="The Linux Foundation Japan" w:date="2018-01-28T17:44:00Z">
+            <w:rPr>
+              <w:rFonts w:ascii="メイリオ" w:eastAsia="メイリオ" w:hAnsi="メイリオ" w:cs="メイリオ" w:hint="eastAsia"/>
+              <w:sz w:val="18"/>
+              <w:szCs w:val="18"/>
+              <w:lang w:eastAsia="ja-JP"/>
+            </w:rPr>
+          </w:rPrChange>
         </w:rPr>
         <w:t>など</w:t>
       </w:r>
@@ -4816,6 +5052,14 @@
           <w:sz w:val="18"/>
           <w:szCs w:val="18"/>
           <w:lang w:eastAsia="ja-JP"/>
+          <w:rPrChange w:id="106" w:author="The Linux Foundation Japan" w:date="2018-01-28T17:44:00Z">
+            <w:rPr>
+              <w:rFonts w:ascii="メイリオ" w:eastAsia="メイリオ" w:hAnsi="メイリオ" w:cs="メイリオ" w:hint="eastAsia"/>
+              <w:sz w:val="18"/>
+              <w:szCs w:val="18"/>
+              <w:lang w:eastAsia="ja-JP"/>
+            </w:rPr>
+          </w:rPrChange>
         </w:rPr>
         <w:t>につながる可能性も</w:t>
       </w:r>
@@ -4825,6 +5069,14 @@
           <w:sz w:val="18"/>
           <w:szCs w:val="18"/>
           <w:lang w:eastAsia="ja-JP"/>
+          <w:rPrChange w:id="107" w:author="The Linux Foundation Japan" w:date="2018-01-28T17:44:00Z">
+            <w:rPr>
+              <w:rFonts w:ascii="メイリオ" w:eastAsia="メイリオ" w:hAnsi="メイリオ" w:cs="メイリオ" w:hint="eastAsia"/>
+              <w:sz w:val="18"/>
+              <w:szCs w:val="18"/>
+              <w:lang w:eastAsia="ja-JP"/>
+            </w:rPr>
+          </w:rPrChange>
         </w:rPr>
         <w:t>あります</w:t>
       </w:r>
@@ -4854,6 +5106,7 @@
         </w:rPr>
         <w:t xml:space="preserve"> </w:t>
       </w:r>
+      <w:bookmarkStart w:id="108" w:name="_GoBack"/>
       <w:r>
         <w:rPr>
           <w:rFonts w:ascii="メイリオ" w:eastAsia="メイリオ" w:hAnsi="メイリオ" w:cs="メイリオ" w:hint="eastAsia"/>
@@ -4861,6 +5114,7 @@
         </w:rPr>
         <w:t>オープンソース監査を委託すべきか？</w:t>
       </w:r>
+      <w:bookmarkEnd w:id="108"/>
     </w:p>
     <w:p>
       <w:pPr>
@@ -5850,791 +6104,15 @@
           <w:lang w:eastAsia="ja-JP"/>
         </w:rPr>
       </w:pPr>
-      <w:bookmarkStart w:id="85" w:name="_Toc488161383"/>
-      <w:bookmarkStart w:id="86" w:name="_Toc488161454"/>
-      <w:bookmarkStart w:id="87" w:name="_Toc488161524"/>
-      <w:bookmarkStart w:id="88" w:name="_Toc488161948"/>
-      <w:bookmarkStart w:id="89" w:name="_Toc488162013"/>
-      <w:bookmarkStart w:id="90" w:name="_Toc488162079"/>
-      <w:bookmarkStart w:id="91" w:name="_Toc488316252"/>
-      <w:bookmarkStart w:id="92" w:name="_Toc492046578"/>
-      <w:bookmarkStart w:id="93" w:name="_Toc492046558"/>
-      <w:bookmarkEnd w:id="85"/>
-      <w:bookmarkEnd w:id="86"/>
-      <w:bookmarkEnd w:id="87"/>
-      <w:bookmarkEnd w:id="88"/>
-      <w:bookmarkEnd w:id="89"/>
-      <w:bookmarkEnd w:id="90"/>
-      <w:bookmarkEnd w:id="91"/>
-      <w:bookmarkEnd w:id="92"/>
-      <w:bookmarkEnd w:id="93"/>
-      <w:r>
-        <w:rPr>
-          <w:rFonts w:cs="ProximaNova-Regular"/>
-          <w:szCs w:val="36"/>
-          <w:lang w:eastAsia="ja-JP"/>
-        </w:rPr>
-        <w:lastRenderedPageBreak/>
-        <w:t>4.</w:t>
-      </w:r>
-      <w:r>
-        <w:rPr>
-          <w:rFonts w:cs="ProximaNova-Regular"/>
-          <w:sz w:val="32"/>
-          <w:szCs w:val="36"/>
-          <w:lang w:eastAsia="ja-JP"/>
-        </w:rPr>
-        <w:t xml:space="preserve"> </w:t>
-      </w:r>
-      <w:bookmarkStart w:id="94" w:name="_Toc488161384"/>
-      <w:bookmarkStart w:id="95" w:name="_Toc488161455"/>
-      <w:bookmarkStart w:id="96" w:name="_Toc488161525"/>
-      <w:bookmarkStart w:id="97" w:name="_Toc488161949"/>
-      <w:bookmarkStart w:id="98" w:name="_Toc488162014"/>
-      <w:bookmarkStart w:id="99" w:name="_Toc488162080"/>
-      <w:bookmarkStart w:id="100" w:name="_Toc488316253"/>
-      <w:bookmarkStart w:id="101" w:name="_Toc492046579"/>
-      <w:bookmarkStart w:id="102" w:name="_Toc492046559"/>
-      <w:bookmarkStart w:id="103" w:name="_Toc492046560"/>
-      <w:bookmarkEnd w:id="94"/>
-      <w:bookmarkEnd w:id="95"/>
-      <w:bookmarkEnd w:id="96"/>
-      <w:bookmarkEnd w:id="97"/>
-      <w:bookmarkEnd w:id="98"/>
-      <w:bookmarkEnd w:id="99"/>
-      <w:bookmarkEnd w:id="100"/>
-      <w:bookmarkEnd w:id="101"/>
-      <w:bookmarkEnd w:id="102"/>
-      <w:r>
-        <w:rPr>
-          <w:rFonts w:ascii="メイリオ" w:eastAsia="メイリオ" w:hAnsi="メイリオ" w:cs="メイリオ" w:hint="eastAsia"/>
-          <w:sz w:val="32"/>
-          <w:lang w:eastAsia="ja-JP"/>
-        </w:rPr>
-        <w:t>監査業務のスコープを評価する</w:t>
-      </w:r>
-      <w:bookmarkEnd w:id="103"/>
-    </w:p>
-    <w:p>
-      <w:pPr>
-        <w:pStyle w:val="bodyIbrahim1"/>
-        <w:spacing w:line="240" w:lineRule="exact"/>
-        <w:rPr>
-          <w:rFonts w:ascii="メイリオ" w:eastAsia="メイリオ" w:hAnsi="メイリオ" w:cs="メイリオ"/>
-          <w:sz w:val="18"/>
-          <w:szCs w:val="18"/>
-          <w:lang w:eastAsia="ja-JP"/>
-        </w:rPr>
-      </w:pPr>
-      <w:r>
-        <w:rPr>
-          <w:rFonts w:ascii="メイリオ" w:eastAsia="メイリオ" w:hAnsi="メイリオ" w:cs="メイリオ" w:hint="eastAsia"/>
-          <w:sz w:val="18"/>
-          <w:szCs w:val="18"/>
-          <w:lang w:eastAsia="ja-JP"/>
-        </w:rPr>
-        <w:t>監査の</w:t>
-      </w:r>
-      <w:r>
-        <w:rPr>
-          <w:rFonts w:ascii="メイリオ" w:eastAsia="メイリオ" w:hAnsi="メイリオ" w:cs="メイリオ" w:hint="eastAsia"/>
-          <w:sz w:val="18"/>
-          <w:szCs w:val="18"/>
-          <w:lang w:eastAsia="ja-JP"/>
-        </w:rPr>
-        <w:t>規模</w:t>
-      </w:r>
-      <w:r>
-        <w:rPr>
-          <w:rFonts w:ascii="メイリオ" w:eastAsia="メイリオ" w:hAnsi="メイリオ" w:cs="メイリオ" w:hint="eastAsia"/>
-          <w:sz w:val="18"/>
-          <w:szCs w:val="18"/>
-          <w:lang w:eastAsia="ja-JP"/>
-        </w:rPr>
-        <w:t>、スコープそしてコストは</w:t>
-      </w:r>
-      <w:r>
-        <w:rPr>
-          <w:rFonts w:ascii="メイリオ" w:eastAsia="メイリオ" w:hAnsi="メイリオ" w:cs="メイリオ" w:hint="eastAsia"/>
-          <w:sz w:val="18"/>
-          <w:szCs w:val="18"/>
-          <w:lang w:eastAsia="ja-JP"/>
-        </w:rPr>
-        <w:t>合併</w:t>
-      </w:r>
-      <w:r>
-        <w:rPr>
-          <w:rFonts w:ascii="メイリオ" w:eastAsia="メイリオ" w:hAnsi="メイリオ" w:cs="メイリオ" w:hint="eastAsia"/>
-          <w:sz w:val="18"/>
-          <w:szCs w:val="18"/>
-          <w:lang w:eastAsia="ja-JP"/>
-        </w:rPr>
-        <w:t>・</w:t>
-      </w:r>
-      <w:r>
-        <w:rPr>
-          <w:rFonts w:ascii="メイリオ" w:eastAsia="メイリオ" w:hAnsi="メイリオ" w:cs="メイリオ" w:hint="eastAsia"/>
-          <w:sz w:val="18"/>
-          <w:szCs w:val="18"/>
-          <w:lang w:eastAsia="ja-JP"/>
-        </w:rPr>
-        <w:t>買収</w:t>
-      </w:r>
-      <w:r>
-        <w:rPr>
-          <w:rFonts w:ascii="メイリオ" w:eastAsia="メイリオ" w:hAnsi="メイリオ" w:cs="メイリオ" w:hint="eastAsia"/>
-          <w:sz w:val="18"/>
-          <w:szCs w:val="18"/>
-          <w:lang w:eastAsia="ja-JP"/>
-        </w:rPr>
-        <w:t>取引ごとに変わるもので、一般的にはソースコードのサイズと複雑さとともに増加します。オープンソース監査に対する（コストと時間の）見積もりを出すためには、監査人は</w:t>
-      </w:r>
-      <w:r>
-        <w:rPr>
-          <w:rFonts w:ascii="メイリオ" w:eastAsia="メイリオ" w:hAnsi="メイリオ" w:cs="メイリオ" w:hint="eastAsia"/>
-          <w:sz w:val="18"/>
-          <w:szCs w:val="18"/>
-          <w:lang w:eastAsia="ja-JP"/>
-        </w:rPr>
-        <w:t>コードベース</w:t>
-      </w:r>
-      <w:r>
-        <w:rPr>
-          <w:rFonts w:ascii="メイリオ" w:eastAsia="メイリオ" w:hAnsi="メイリオ" w:cs="メイリオ" w:hint="eastAsia"/>
-          <w:sz w:val="18"/>
-          <w:szCs w:val="18"/>
-          <w:lang w:eastAsia="ja-JP"/>
-        </w:rPr>
-        <w:t>の</w:t>
-      </w:r>
-      <w:r>
-        <w:rPr>
-          <w:rFonts w:ascii="メイリオ" w:eastAsia="メイリオ" w:hAnsi="メイリオ" w:cs="メイリオ" w:hint="eastAsia"/>
-          <w:sz w:val="18"/>
-          <w:szCs w:val="18"/>
-          <w:lang w:eastAsia="ja-JP"/>
-        </w:rPr>
-        <w:t>サイズ</w:t>
-      </w:r>
-      <w:r>
-        <w:rPr>
-          <w:rFonts w:ascii="メイリオ" w:eastAsia="メイリオ" w:hAnsi="メイリオ" w:cs="メイリオ" w:hint="eastAsia"/>
-          <w:sz w:val="18"/>
-          <w:szCs w:val="18"/>
-          <w:lang w:eastAsia="ja-JP"/>
-        </w:rPr>
-        <w:t>とそ</w:t>
-      </w:r>
-      <w:r>
-        <w:rPr>
-          <w:rFonts w:ascii="メイリオ" w:eastAsia="メイリオ" w:hAnsi="メイリオ" w:cs="メイリオ" w:hint="eastAsia"/>
-          <w:sz w:val="18"/>
-          <w:szCs w:val="18"/>
-          <w:lang w:eastAsia="ja-JP"/>
-        </w:rPr>
-        <w:t>の特徴、そ</w:t>
-      </w:r>
-      <w:r>
-        <w:rPr>
-          <w:rFonts w:ascii="メイリオ" w:eastAsia="メイリオ" w:hAnsi="メイリオ" w:cs="メイリオ" w:hint="eastAsia"/>
-          <w:sz w:val="18"/>
-          <w:szCs w:val="18"/>
-          <w:lang w:eastAsia="ja-JP"/>
-        </w:rPr>
-        <w:t>して</w:t>
-      </w:r>
-      <w:r>
-        <w:rPr>
-          <w:rFonts w:ascii="メイリオ" w:eastAsia="メイリオ" w:hAnsi="メイリオ" w:cs="メイリオ" w:hint="eastAsia"/>
-          <w:sz w:val="18"/>
-          <w:szCs w:val="18"/>
-          <w:lang w:eastAsia="ja-JP"/>
-        </w:rPr>
-        <w:t>プロジェクトの緊急性について基本的な理解をもつ必要があります。</w:t>
-      </w:r>
-    </w:p>
-    <w:p>
-      <w:pPr>
-        <w:pStyle w:val="bodyIbrahim1"/>
-        <w:spacing w:line="240" w:lineRule="exact"/>
-        <w:rPr>
-          <w:rFonts w:ascii="メイリオ" w:eastAsia="メイリオ" w:hAnsi="メイリオ" w:cs="メイリオ"/>
-          <w:sz w:val="18"/>
-          <w:szCs w:val="18"/>
-          <w:lang w:eastAsia="ja-JP"/>
-        </w:rPr>
-      </w:pPr>
-      <w:r>
-        <w:rPr>
-          <w:rFonts w:ascii="メイリオ" w:eastAsia="メイリオ" w:hAnsi="メイリオ" w:cs="メイリオ" w:hint="eastAsia"/>
-          <w:sz w:val="18"/>
-          <w:szCs w:val="18"/>
-          <w:lang w:eastAsia="ja-JP"/>
-        </w:rPr>
-        <w:t>監査人</w:t>
-      </w:r>
-      <w:r>
-        <w:rPr>
-          <w:rFonts w:ascii="メイリオ" w:eastAsia="メイリオ" w:hAnsi="メイリオ" w:cs="メイリオ" w:hint="eastAsia"/>
-          <w:sz w:val="18"/>
-          <w:szCs w:val="18"/>
-          <w:lang w:eastAsia="ja-JP"/>
-        </w:rPr>
-        <w:t>が</w:t>
-      </w:r>
-      <w:r>
-        <w:rPr>
-          <w:rFonts w:ascii="メイリオ" w:eastAsia="メイリオ" w:hAnsi="メイリオ" w:cs="メイリオ" w:hint="eastAsia"/>
-          <w:sz w:val="18"/>
-          <w:szCs w:val="18"/>
-          <w:lang w:eastAsia="ja-JP"/>
-        </w:rPr>
-        <w:t>挙</w:t>
-      </w:r>
-      <w:r>
-        <w:rPr>
-          <w:rFonts w:ascii="メイリオ" w:eastAsia="メイリオ" w:hAnsi="メイリオ" w:cs="メイリオ" w:hint="eastAsia"/>
-          <w:sz w:val="18"/>
-          <w:szCs w:val="18"/>
-          <w:lang w:eastAsia="ja-JP"/>
-        </w:rPr>
-        <w:t>げ</w:t>
-      </w:r>
-      <w:r>
-        <w:rPr>
-          <w:rFonts w:ascii="メイリオ" w:eastAsia="メイリオ" w:hAnsi="メイリオ" w:cs="メイリオ" w:hint="eastAsia"/>
-          <w:sz w:val="18"/>
-          <w:szCs w:val="18"/>
-          <w:lang w:eastAsia="ja-JP"/>
-        </w:rPr>
-        <w:t>るであろう最初の質問は、ソースコード</w:t>
-      </w:r>
-      <w:r>
-        <w:rPr>
-          <w:rFonts w:ascii="メイリオ" w:eastAsia="メイリオ" w:hAnsi="メイリオ" w:cs="メイリオ" w:hint="eastAsia"/>
-          <w:sz w:val="18"/>
-          <w:szCs w:val="18"/>
-          <w:lang w:eastAsia="ja-JP"/>
-        </w:rPr>
-        <w:t xml:space="preserve"> </w:t>
-      </w:r>
-      <w:r>
-        <w:rPr>
-          <w:rFonts w:ascii="メイリオ" w:eastAsia="メイリオ" w:hAnsi="メイリオ" w:cs="メイリオ" w:hint="eastAsia"/>
-          <w:sz w:val="18"/>
-          <w:szCs w:val="18"/>
-          <w:lang w:eastAsia="ja-JP"/>
-        </w:rPr>
-        <w:t>ベース</w:t>
-      </w:r>
-      <w:r>
-        <w:rPr>
-          <w:rFonts w:ascii="メイリオ" w:eastAsia="メイリオ" w:hAnsi="メイリオ" w:cs="メイリオ" w:hint="eastAsia"/>
-          <w:sz w:val="18"/>
-          <w:szCs w:val="18"/>
-          <w:lang w:eastAsia="ja-JP"/>
-        </w:rPr>
-        <w:t>のメトリクス</w:t>
-      </w:r>
-      <w:r>
-        <w:rPr>
-          <w:rFonts w:ascii="メイリオ" w:eastAsia="メイリオ" w:hAnsi="メイリオ" w:cs="メイリオ" w:hint="eastAsia"/>
-          <w:sz w:val="18"/>
-          <w:szCs w:val="18"/>
-          <w:lang w:eastAsia="ja-JP"/>
-        </w:rPr>
-        <w:t>に関するもので</w:t>
-      </w:r>
-      <w:r>
-        <w:rPr>
-          <w:rFonts w:ascii="メイリオ" w:eastAsia="メイリオ" w:hAnsi="メイリオ" w:cs="メイリオ" w:hint="eastAsia"/>
-          <w:sz w:val="18"/>
-          <w:szCs w:val="18"/>
-          <w:lang w:eastAsia="ja-JP"/>
-        </w:rPr>
-        <w:t>しょう。たとえば、監査対象のコードベースのサイズ、ソースコードのライン数、ファイルの数などです。また、彼らとしては、コードベースが</w:t>
-      </w:r>
-      <w:r>
-        <w:rPr>
-          <w:rFonts w:ascii="メイリオ" w:eastAsia="メイリオ" w:hAnsi="メイリオ" w:cs="メイリオ" w:hint="eastAsia"/>
-          <w:sz w:val="18"/>
-          <w:szCs w:val="18"/>
-          <w:lang w:eastAsia="ja-JP"/>
-        </w:rPr>
-        <w:t>ソースコード</w:t>
-      </w:r>
-      <w:r>
-        <w:rPr>
-          <w:rFonts w:ascii="メイリオ" w:eastAsia="メイリオ" w:hAnsi="メイリオ" w:cs="メイリオ" w:hint="eastAsia"/>
-          <w:sz w:val="18"/>
-          <w:szCs w:val="18"/>
-          <w:lang w:eastAsia="ja-JP"/>
-        </w:rPr>
-        <w:t>だけ</w:t>
-      </w:r>
-      <w:r>
-        <w:rPr>
-          <w:rFonts w:ascii="メイリオ" w:eastAsia="メイリオ" w:hAnsi="メイリオ" w:cs="メイリオ" w:hint="eastAsia"/>
-          <w:sz w:val="18"/>
-          <w:szCs w:val="18"/>
-          <w:lang w:eastAsia="ja-JP"/>
-        </w:rPr>
-        <w:t>なのか、一方でバイナリファイルやコンフィグレーションファイル、ドキュメント、その他のファイルフォーマットのものを含んでいる</w:t>
-      </w:r>
-      <w:r>
-        <w:rPr>
-          <w:rFonts w:ascii="メイリオ" w:eastAsia="メイリオ" w:hAnsi="メイリオ" w:cs="メイリオ" w:hint="eastAsia"/>
-          <w:sz w:val="18"/>
-          <w:szCs w:val="18"/>
-          <w:lang w:eastAsia="ja-JP"/>
-        </w:rPr>
-        <w:t>のか、ということも</w:t>
-      </w:r>
-      <w:r>
-        <w:rPr>
-          <w:rFonts w:ascii="メイリオ" w:eastAsia="メイリオ" w:hAnsi="メイリオ" w:cs="メイリオ" w:hint="eastAsia"/>
-          <w:sz w:val="18"/>
-          <w:szCs w:val="18"/>
-          <w:lang w:eastAsia="ja-JP"/>
-        </w:rPr>
-        <w:t>質問するでしょう。監査</w:t>
-      </w:r>
-      <w:r>
-        <w:rPr>
-          <w:rFonts w:ascii="メイリオ" w:eastAsia="メイリオ" w:hAnsi="メイリオ" w:cs="メイリオ" w:hint="eastAsia"/>
-          <w:sz w:val="18"/>
-          <w:szCs w:val="18"/>
-          <w:lang w:eastAsia="ja-JP"/>
-        </w:rPr>
-        <w:t>対象の</w:t>
-      </w:r>
-      <w:r>
-        <w:rPr>
-          <w:rFonts w:ascii="メイリオ" w:eastAsia="メイリオ" w:hAnsi="メイリオ" w:cs="メイリオ" w:hint="eastAsia"/>
-          <w:sz w:val="18"/>
-          <w:szCs w:val="18"/>
-          <w:lang w:eastAsia="ja-JP"/>
-        </w:rPr>
-        <w:t>ファイルの拡張子</w:t>
-      </w:r>
-      <w:r>
-        <w:rPr>
-          <w:rFonts w:ascii="メイリオ" w:eastAsia="メイリオ" w:hAnsi="メイリオ" w:cs="メイリオ" w:hint="eastAsia"/>
-          <w:sz w:val="18"/>
-          <w:szCs w:val="18"/>
-          <w:lang w:eastAsia="ja-JP"/>
-        </w:rPr>
-        <w:t>を知るの</w:t>
-      </w:r>
-      <w:r>
-        <w:rPr>
-          <w:rFonts w:ascii="メイリオ" w:eastAsia="メイリオ" w:hAnsi="メイリオ" w:cs="メイリオ" w:hint="eastAsia"/>
-          <w:sz w:val="18"/>
-          <w:szCs w:val="18"/>
-          <w:lang w:eastAsia="ja-JP"/>
-        </w:rPr>
-        <w:t>はとき</w:t>
-      </w:r>
-      <w:r>
-        <w:rPr>
-          <w:rFonts w:ascii="メイリオ" w:eastAsia="メイリオ" w:hAnsi="メイリオ" w:cs="メイリオ" w:hint="eastAsia"/>
-          <w:sz w:val="18"/>
-          <w:szCs w:val="18"/>
-          <w:lang w:eastAsia="ja-JP"/>
-        </w:rPr>
-        <w:t>として、監査人にとっても有益なことなのです</w:t>
-      </w:r>
-      <w:r>
-        <w:rPr>
-          <w:rFonts w:ascii="メイリオ" w:eastAsia="メイリオ" w:hAnsi="メイリオ" w:cs="メイリオ" w:hint="eastAsia"/>
-          <w:sz w:val="18"/>
-          <w:szCs w:val="18"/>
-          <w:lang w:eastAsia="ja-JP"/>
-        </w:rPr>
-        <w:t>。</w:t>
-      </w:r>
-    </w:p>
-    <w:p>
-      <w:pPr>
-        <w:pStyle w:val="bodyIbrahim1"/>
-        <w:spacing w:line="240" w:lineRule="exact"/>
-        <w:rPr>
-          <w:rFonts w:ascii="メイリオ" w:eastAsia="メイリオ" w:hAnsi="メイリオ" w:cs="メイリオ"/>
-          <w:sz w:val="18"/>
-          <w:szCs w:val="18"/>
-          <w:lang w:eastAsia="ja-JP"/>
-        </w:rPr>
-      </w:pPr>
-      <w:r>
-        <w:rPr>
-          <w:rFonts w:ascii="メイリオ" w:eastAsia="メイリオ" w:hAnsi="メイリオ" w:cs="メイリオ" w:hint="eastAsia"/>
-          <w:sz w:val="18"/>
-          <w:szCs w:val="18"/>
-          <w:lang w:eastAsia="ja-JP"/>
-        </w:rPr>
-        <w:t>成熟した企業では通常自社プロダクトやプロジェクトで使われているオープンソース コンポーネント、バージョンについて記録を残していきます。こういった情報は非常に有益で、監査人が見込むワークロードについての理解を向上させてくれます。</w:t>
-      </w:r>
-    </w:p>
-    <w:p>
-      <w:pPr>
-        <w:pStyle w:val="bodyIbrahim1"/>
-        <w:spacing w:line="240" w:lineRule="exact"/>
-        <w:rPr>
-          <w:rFonts w:ascii="メイリオ" w:eastAsia="メイリオ" w:hAnsi="メイリオ" w:cs="メイリオ"/>
-          <w:sz w:val="18"/>
-          <w:szCs w:val="18"/>
-          <w:lang w:eastAsia="ja-JP"/>
-        </w:rPr>
-      </w:pPr>
-      <w:r>
-        <w:rPr>
-          <w:rFonts w:ascii="メイリオ" w:eastAsia="メイリオ" w:hAnsi="メイリオ" w:cs="メイリオ" w:hint="eastAsia"/>
-          <w:sz w:val="18"/>
-          <w:szCs w:val="18"/>
-          <w:lang w:eastAsia="ja-JP"/>
-        </w:rPr>
-        <w:t>監査</w:t>
-      </w:r>
-      <w:r>
-        <w:rPr>
-          <w:rFonts w:ascii="メイリオ" w:eastAsia="メイリオ" w:hAnsi="メイリオ" w:cs="メイリオ" w:hint="eastAsia"/>
-          <w:sz w:val="18"/>
-          <w:szCs w:val="18"/>
-          <w:lang w:eastAsia="ja-JP"/>
-        </w:rPr>
-        <w:t>費用</w:t>
-      </w:r>
-      <w:r>
-        <w:rPr>
-          <w:rFonts w:ascii="メイリオ" w:eastAsia="メイリオ" w:hAnsi="メイリオ" w:cs="メイリオ" w:hint="eastAsia"/>
-          <w:sz w:val="18"/>
-          <w:szCs w:val="18"/>
-          <w:lang w:eastAsia="ja-JP"/>
-        </w:rPr>
-        <w:t>の議論</w:t>
-      </w:r>
-      <w:r>
-        <w:rPr>
-          <w:rFonts w:ascii="メイリオ" w:eastAsia="メイリオ" w:hAnsi="メイリオ" w:cs="メイリオ" w:hint="eastAsia"/>
-          <w:sz w:val="18"/>
-          <w:szCs w:val="18"/>
-          <w:lang w:eastAsia="ja-JP"/>
-        </w:rPr>
-        <w:t>は規模</w:t>
-      </w:r>
-      <w:r>
-        <w:rPr>
-          <w:rFonts w:ascii="メイリオ" w:eastAsia="メイリオ" w:hAnsi="メイリオ" w:cs="メイリオ" w:hint="eastAsia"/>
-          <w:sz w:val="18"/>
-          <w:szCs w:val="18"/>
-          <w:lang w:eastAsia="ja-JP"/>
-        </w:rPr>
-        <w:t>や</w:t>
-      </w:r>
-      <w:r>
-        <w:rPr>
-          <w:rFonts w:ascii="メイリオ" w:eastAsia="メイリオ" w:hAnsi="メイリオ" w:cs="メイリオ" w:hint="eastAsia"/>
-          <w:sz w:val="18"/>
-          <w:szCs w:val="18"/>
-          <w:lang w:eastAsia="ja-JP"/>
-        </w:rPr>
-        <w:t>スコープ</w:t>
-      </w:r>
-      <w:r>
-        <w:rPr>
-          <w:rFonts w:ascii="メイリオ" w:eastAsia="メイリオ" w:hAnsi="メイリオ" w:cs="メイリオ" w:hint="eastAsia"/>
-          <w:sz w:val="18"/>
-          <w:szCs w:val="18"/>
-          <w:lang w:eastAsia="ja-JP"/>
-        </w:rPr>
-        <w:t>に基づ</w:t>
-      </w:r>
-      <w:r>
-        <w:rPr>
-          <w:rFonts w:ascii="メイリオ" w:eastAsia="メイリオ" w:hAnsi="メイリオ" w:cs="メイリオ" w:hint="eastAsia"/>
-          <w:sz w:val="18"/>
-          <w:szCs w:val="18"/>
-          <w:lang w:eastAsia="ja-JP"/>
-        </w:rPr>
-        <w:t>き</w:t>
-      </w:r>
-      <w:r>
-        <w:rPr>
-          <w:rFonts w:ascii="メイリオ" w:eastAsia="メイリオ" w:hAnsi="メイリオ" w:cs="メイリオ" w:hint="eastAsia"/>
-          <w:sz w:val="18"/>
-          <w:szCs w:val="18"/>
-          <w:lang w:eastAsia="ja-JP"/>
-        </w:rPr>
-        <w:t>監査</w:t>
-      </w:r>
-      <w:r>
-        <w:rPr>
-          <w:rFonts w:ascii="メイリオ" w:eastAsia="メイリオ" w:hAnsi="メイリオ" w:cs="メイリオ" w:hint="eastAsia"/>
-          <w:sz w:val="18"/>
-          <w:szCs w:val="18"/>
-          <w:lang w:eastAsia="ja-JP"/>
-        </w:rPr>
-        <w:t>プロセスの中で</w:t>
-      </w:r>
-      <w:r>
-        <w:rPr>
-          <w:rFonts w:ascii="メイリオ" w:eastAsia="メイリオ" w:hAnsi="メイリオ" w:cs="メイリオ" w:hint="eastAsia"/>
-          <w:sz w:val="18"/>
-          <w:szCs w:val="18"/>
-          <w:lang w:eastAsia="ja-JP"/>
-        </w:rPr>
-        <w:t>も</w:t>
-      </w:r>
-      <w:r>
-        <w:rPr>
-          <w:rFonts w:ascii="メイリオ" w:eastAsia="メイリオ" w:hAnsi="メイリオ" w:cs="メイリオ" w:hint="eastAsia"/>
-          <w:sz w:val="18"/>
-          <w:szCs w:val="18"/>
-          <w:lang w:eastAsia="ja-JP"/>
-        </w:rPr>
-        <w:t>早期に起こる</w:t>
-      </w:r>
-      <w:r>
-        <w:rPr>
-          <w:rFonts w:ascii="メイリオ" w:eastAsia="メイリオ" w:hAnsi="メイリオ" w:cs="メイリオ" w:hint="eastAsia"/>
-          <w:sz w:val="18"/>
-          <w:szCs w:val="18"/>
-          <w:lang w:eastAsia="ja-JP"/>
-        </w:rPr>
-        <w:t>ため、</w:t>
-      </w:r>
-      <w:r>
-        <w:rPr>
-          <w:rFonts w:ascii="メイリオ" w:eastAsia="メイリオ" w:hAnsi="メイリオ" w:cs="メイリオ" w:hint="eastAsia"/>
-          <w:sz w:val="18"/>
-          <w:szCs w:val="18"/>
-          <w:lang w:eastAsia="ja-JP"/>
-        </w:rPr>
-        <w:t>買収企業</w:t>
-      </w:r>
-      <w:r>
-        <w:rPr>
-          <w:rFonts w:ascii="メイリオ" w:eastAsia="メイリオ" w:hAnsi="メイリオ" w:cs="メイリオ" w:hint="eastAsia"/>
-          <w:sz w:val="18"/>
-          <w:szCs w:val="18"/>
-          <w:lang w:eastAsia="ja-JP"/>
-        </w:rPr>
-        <w:t>が</w:t>
-      </w:r>
-      <w:r>
-        <w:rPr>
-          <w:rFonts w:ascii="メイリオ" w:eastAsia="メイリオ" w:hAnsi="メイリオ" w:cs="メイリオ" w:hint="eastAsia"/>
-          <w:sz w:val="18"/>
-          <w:szCs w:val="18"/>
-          <w:lang w:eastAsia="ja-JP"/>
-        </w:rPr>
-        <w:t>前述のような情報</w:t>
-      </w:r>
-      <w:r>
-        <w:rPr>
-          <w:rFonts w:ascii="メイリオ" w:eastAsia="メイリオ" w:hAnsi="メイリオ" w:cs="メイリオ" w:hint="eastAsia"/>
-          <w:sz w:val="18"/>
-          <w:szCs w:val="18"/>
-          <w:lang w:eastAsia="ja-JP"/>
-        </w:rPr>
-        <w:t>のすべて</w:t>
-      </w:r>
-      <w:r>
-        <w:rPr>
-          <w:rFonts w:ascii="メイリオ" w:eastAsia="メイリオ" w:hAnsi="メイリオ" w:cs="メイリオ" w:hint="eastAsia"/>
-          <w:sz w:val="18"/>
-          <w:szCs w:val="18"/>
-          <w:lang w:eastAsia="ja-JP"/>
-        </w:rPr>
-        <w:t>にアクセス</w:t>
-      </w:r>
-      <w:r>
-        <w:rPr>
-          <w:rFonts w:ascii="メイリオ" w:eastAsia="メイリオ" w:hAnsi="メイリオ" w:cs="メイリオ" w:hint="eastAsia"/>
-          <w:sz w:val="18"/>
-          <w:szCs w:val="18"/>
-          <w:lang w:eastAsia="ja-JP"/>
-        </w:rPr>
-        <w:t>することができないかもしれません。少なくとも監査人は</w:t>
-      </w:r>
-      <w:r>
-        <w:rPr>
-          <w:rFonts w:ascii="メイリオ" w:eastAsia="メイリオ" w:hAnsi="メイリオ" w:cs="メイリオ" w:hint="eastAsia"/>
-          <w:sz w:val="18"/>
-          <w:szCs w:val="18"/>
-          <w:lang w:eastAsia="ja-JP"/>
-        </w:rPr>
-        <w:t>スキャンするファイルの数を作業開始の前に理解しておく必要があります。</w:t>
-      </w:r>
-      <w:r>
-        <w:rPr>
-          <w:rFonts w:ascii="メイリオ" w:eastAsia="メイリオ" w:hAnsi="メイリオ" w:cs="メイリオ" w:hint="eastAsia"/>
-          <w:sz w:val="18"/>
-          <w:szCs w:val="18"/>
-          <w:lang w:eastAsia="ja-JP"/>
-        </w:rPr>
-        <w:t>ただし、追加</w:t>
-      </w:r>
-      <w:r>
-        <w:rPr>
-          <w:rFonts w:ascii="メイリオ" w:eastAsia="メイリオ" w:hAnsi="メイリオ" w:cs="メイリオ" w:hint="eastAsia"/>
-          <w:sz w:val="18"/>
-          <w:szCs w:val="18"/>
-          <w:lang w:eastAsia="ja-JP"/>
-        </w:rPr>
-        <w:t>の</w:t>
-      </w:r>
-      <w:r>
-        <w:rPr>
-          <w:rFonts w:ascii="メイリオ" w:eastAsia="メイリオ" w:hAnsi="メイリオ" w:cs="メイリオ" w:hint="eastAsia"/>
-          <w:sz w:val="18"/>
-          <w:szCs w:val="18"/>
-          <w:lang w:eastAsia="ja-JP"/>
-        </w:rPr>
-        <w:t>情報が見積もりの精度を上げてくれ</w:t>
-      </w:r>
-      <w:r>
-        <w:rPr>
-          <w:rFonts w:ascii="メイリオ" w:eastAsia="メイリオ" w:hAnsi="メイリオ" w:cs="メイリオ" w:hint="eastAsia"/>
-          <w:sz w:val="18"/>
-          <w:szCs w:val="18"/>
-          <w:lang w:eastAsia="ja-JP"/>
-        </w:rPr>
-        <w:t>ることが</w:t>
-      </w:r>
-      <w:r>
-        <w:rPr>
-          <w:rFonts w:ascii="メイリオ" w:eastAsia="メイリオ" w:hAnsi="メイリオ" w:cs="メイリオ" w:hint="eastAsia"/>
-          <w:sz w:val="18"/>
-          <w:szCs w:val="18"/>
-          <w:lang w:eastAsia="ja-JP"/>
-        </w:rPr>
-        <w:t>あり</w:t>
-      </w:r>
-      <w:r>
-        <w:rPr>
-          <w:rFonts w:ascii="メイリオ" w:eastAsia="メイリオ" w:hAnsi="メイリオ" w:cs="メイリオ" w:hint="eastAsia"/>
-          <w:sz w:val="18"/>
-          <w:szCs w:val="18"/>
-          <w:lang w:eastAsia="ja-JP"/>
-        </w:rPr>
-        <w:t>ます。</w:t>
-      </w:r>
-      <w:r>
-        <w:rPr>
-          <w:rFonts w:ascii="メイリオ" w:eastAsia="メイリオ" w:hAnsi="メイリオ" w:cs="メイリオ" w:hint="eastAsia"/>
-          <w:sz w:val="18"/>
-          <w:szCs w:val="18"/>
-          <w:lang w:eastAsia="ja-JP"/>
-        </w:rPr>
-        <w:t>監査人が作業</w:t>
-      </w:r>
-      <w:r>
-        <w:rPr>
-          <w:rFonts w:ascii="メイリオ" w:eastAsia="メイリオ" w:hAnsi="メイリオ" w:cs="メイリオ" w:hint="eastAsia"/>
-          <w:sz w:val="18"/>
-          <w:szCs w:val="18"/>
-          <w:lang w:eastAsia="ja-JP"/>
-        </w:rPr>
-        <w:t>スコープ</w:t>
-      </w:r>
-      <w:r>
-        <w:rPr>
-          <w:rFonts w:ascii="メイリオ" w:eastAsia="メイリオ" w:hAnsi="メイリオ" w:cs="メイリオ" w:hint="eastAsia"/>
-          <w:sz w:val="18"/>
-          <w:szCs w:val="18"/>
-          <w:lang w:eastAsia="ja-JP"/>
-        </w:rPr>
-        <w:t>を理解する上で十分な情報が得られれば</w:t>
-      </w:r>
-      <w:r>
-        <w:rPr>
-          <w:rFonts w:ascii="メイリオ" w:eastAsia="メイリオ" w:hAnsi="メイリオ" w:cs="メイリオ" w:hint="eastAsia"/>
-          <w:sz w:val="18"/>
-          <w:szCs w:val="18"/>
-          <w:lang w:eastAsia="ja-JP"/>
-        </w:rPr>
-        <w:t>、</w:t>
-      </w:r>
-      <w:r>
-        <w:rPr>
-          <w:rFonts w:ascii="メイリオ" w:eastAsia="メイリオ" w:hAnsi="メイリオ" w:cs="メイリオ" w:hint="eastAsia"/>
-          <w:sz w:val="18"/>
-          <w:szCs w:val="18"/>
-          <w:lang w:eastAsia="ja-JP"/>
-        </w:rPr>
-        <w:t>彼らは</w:t>
-      </w:r>
-      <w:r>
-        <w:rPr>
-          <w:rFonts w:ascii="メイリオ" w:eastAsia="メイリオ" w:hAnsi="メイリオ" w:cs="メイリオ" w:hint="eastAsia"/>
-          <w:sz w:val="18"/>
-          <w:szCs w:val="18"/>
-          <w:lang w:eastAsia="ja-JP"/>
-        </w:rPr>
-        <w:t>緊急性の理解</w:t>
-      </w:r>
-      <w:r>
-        <w:rPr>
-          <w:rFonts w:ascii="メイリオ" w:eastAsia="メイリオ" w:hAnsi="メイリオ" w:cs="メイリオ" w:hint="eastAsia"/>
-          <w:sz w:val="18"/>
-          <w:szCs w:val="18"/>
-          <w:lang w:eastAsia="ja-JP"/>
-        </w:rPr>
-        <w:t>を</w:t>
-      </w:r>
-      <w:r>
-        <w:rPr>
-          <w:rFonts w:ascii="メイリオ" w:eastAsia="メイリオ" w:hAnsi="メイリオ" w:cs="メイリオ" w:hint="eastAsia"/>
-          <w:sz w:val="18"/>
-          <w:szCs w:val="18"/>
-          <w:lang w:eastAsia="ja-JP"/>
-        </w:rPr>
-        <w:t>必要とするでしょう。そ</w:t>
-      </w:r>
-      <w:r>
-        <w:rPr>
-          <w:rFonts w:ascii="メイリオ" w:eastAsia="メイリオ" w:hAnsi="メイリオ" w:cs="メイリオ" w:hint="eastAsia"/>
-          <w:sz w:val="18"/>
-          <w:szCs w:val="18"/>
-          <w:lang w:eastAsia="ja-JP"/>
-        </w:rPr>
-        <w:t>れが監査のコストに著しいインパクトを与えることになるからです。</w:t>
-      </w:r>
-    </w:p>
-    <w:p>
-      <w:pPr>
-        <w:pStyle w:val="HeadingIbrahim1"/>
-        <w:rPr>
-          <w:lang w:eastAsia="ja-JP"/>
-        </w:rPr>
-      </w:pPr>
-      <w:bookmarkStart w:id="104" w:name="_Toc488161386"/>
-      <w:bookmarkStart w:id="105" w:name="_Toc488161457"/>
-      <w:bookmarkStart w:id="106" w:name="_Toc488161527"/>
-      <w:bookmarkStart w:id="107" w:name="_Toc488161951"/>
-      <w:bookmarkStart w:id="108" w:name="_Toc488162016"/>
-      <w:bookmarkStart w:id="109" w:name="_Toc488162082"/>
-      <w:bookmarkStart w:id="110" w:name="_Toc488316255"/>
-      <w:bookmarkStart w:id="111" w:name="_Toc492046581"/>
-      <w:bookmarkStart w:id="112" w:name="_Toc488161387"/>
-      <w:bookmarkStart w:id="113" w:name="_Toc488161458"/>
-      <w:bookmarkStart w:id="114" w:name="_Toc488161528"/>
-      <w:bookmarkStart w:id="115" w:name="_Toc488161952"/>
-      <w:bookmarkStart w:id="116" w:name="_Toc488162017"/>
-      <w:bookmarkStart w:id="117" w:name="_Toc488162083"/>
-      <w:bookmarkStart w:id="118" w:name="_Toc488316256"/>
-      <w:bookmarkStart w:id="119" w:name="_Toc492046582"/>
-      <w:bookmarkStart w:id="120" w:name="_ga5vqqw3ovz7" w:colFirst="0" w:colLast="0"/>
-      <w:bookmarkStart w:id="121" w:name="_t0bybq44xvpf" w:colFirst="0" w:colLast="0"/>
-      <w:bookmarkStart w:id="122" w:name="_dscng153ix2u" w:colFirst="0" w:colLast="0"/>
-      <w:bookmarkStart w:id="123" w:name="_fv5afzxndjg" w:colFirst="0" w:colLast="0"/>
-      <w:bookmarkStart w:id="124" w:name="_Toc492046561"/>
-      <w:bookmarkEnd w:id="104"/>
-      <w:bookmarkEnd w:id="105"/>
-      <w:bookmarkEnd w:id="106"/>
-      <w:bookmarkEnd w:id="107"/>
-      <w:bookmarkEnd w:id="108"/>
+      <w:bookmarkStart w:id="109" w:name="_Toc488161383"/>
+      <w:bookmarkStart w:id="110" w:name="_Toc488161454"/>
+      <w:bookmarkStart w:id="111" w:name="_Toc488161524"/>
+      <w:bookmarkStart w:id="112" w:name="_Toc488161948"/>
+      <w:bookmarkStart w:id="113" w:name="_Toc488162013"/>
+      <w:bookmarkStart w:id="114" w:name="_Toc488162079"/>
+      <w:bookmarkStart w:id="115" w:name="_Toc488316252"/>
+      <w:bookmarkStart w:id="116" w:name="_Toc492046578"/>
+      <w:bookmarkStart w:id="117" w:name="_Toc492046558"/>
       <w:bookmarkEnd w:id="109"/>
       <w:bookmarkEnd w:id="110"/>
       <w:bookmarkEnd w:id="111"/>
@@ -6644,12 +6122,788 @@
       <w:bookmarkEnd w:id="115"/>
       <w:bookmarkEnd w:id="116"/>
       <w:bookmarkEnd w:id="117"/>
+      <w:r>
+        <w:rPr>
+          <w:rFonts w:cs="ProximaNova-Regular"/>
+          <w:szCs w:val="36"/>
+          <w:lang w:eastAsia="ja-JP"/>
+        </w:rPr>
+        <w:lastRenderedPageBreak/>
+        <w:t>4.</w:t>
+      </w:r>
+      <w:r>
+        <w:rPr>
+          <w:rFonts w:cs="ProximaNova-Regular"/>
+          <w:sz w:val="32"/>
+          <w:szCs w:val="36"/>
+          <w:lang w:eastAsia="ja-JP"/>
+        </w:rPr>
+        <w:t xml:space="preserve"> </w:t>
+      </w:r>
+      <w:bookmarkStart w:id="118" w:name="_Toc488161384"/>
+      <w:bookmarkStart w:id="119" w:name="_Toc488161455"/>
+      <w:bookmarkStart w:id="120" w:name="_Toc488161525"/>
+      <w:bookmarkStart w:id="121" w:name="_Toc488161949"/>
+      <w:bookmarkStart w:id="122" w:name="_Toc488162014"/>
+      <w:bookmarkStart w:id="123" w:name="_Toc488162080"/>
+      <w:bookmarkStart w:id="124" w:name="_Toc488316253"/>
+      <w:bookmarkStart w:id="125" w:name="_Toc492046579"/>
+      <w:bookmarkStart w:id="126" w:name="_Toc492046559"/>
+      <w:bookmarkStart w:id="127" w:name="_Toc492046560"/>
       <w:bookmarkEnd w:id="118"/>
       <w:bookmarkEnd w:id="119"/>
       <w:bookmarkEnd w:id="120"/>
       <w:bookmarkEnd w:id="121"/>
       <w:bookmarkEnd w:id="122"/>
       <w:bookmarkEnd w:id="123"/>
+      <w:bookmarkEnd w:id="124"/>
+      <w:bookmarkEnd w:id="125"/>
+      <w:bookmarkEnd w:id="126"/>
+      <w:r>
+        <w:rPr>
+          <w:rFonts w:ascii="メイリオ" w:eastAsia="メイリオ" w:hAnsi="メイリオ" w:cs="メイリオ" w:hint="eastAsia"/>
+          <w:sz w:val="32"/>
+          <w:lang w:eastAsia="ja-JP"/>
+        </w:rPr>
+        <w:t>監査業務のスコープを評価する</w:t>
+      </w:r>
+      <w:bookmarkEnd w:id="127"/>
+    </w:p>
+    <w:p>
+      <w:pPr>
+        <w:pStyle w:val="bodyIbrahim1"/>
+        <w:spacing w:line="240" w:lineRule="exact"/>
+        <w:rPr>
+          <w:rFonts w:ascii="メイリオ" w:eastAsia="メイリオ" w:hAnsi="メイリオ" w:cs="メイリオ"/>
+          <w:sz w:val="18"/>
+          <w:szCs w:val="18"/>
+          <w:lang w:eastAsia="ja-JP"/>
+        </w:rPr>
+      </w:pPr>
+      <w:r>
+        <w:rPr>
+          <w:rFonts w:ascii="メイリオ" w:eastAsia="メイリオ" w:hAnsi="メイリオ" w:cs="メイリオ" w:hint="eastAsia"/>
+          <w:sz w:val="18"/>
+          <w:szCs w:val="18"/>
+          <w:lang w:eastAsia="ja-JP"/>
+        </w:rPr>
+        <w:t>監査の</w:t>
+      </w:r>
+      <w:r>
+        <w:rPr>
+          <w:rFonts w:ascii="メイリオ" w:eastAsia="メイリオ" w:hAnsi="メイリオ" w:cs="メイリオ" w:hint="eastAsia"/>
+          <w:sz w:val="18"/>
+          <w:szCs w:val="18"/>
+          <w:lang w:eastAsia="ja-JP"/>
+        </w:rPr>
+        <w:t>規模</w:t>
+      </w:r>
+      <w:r>
+        <w:rPr>
+          <w:rFonts w:ascii="メイリオ" w:eastAsia="メイリオ" w:hAnsi="メイリオ" w:cs="メイリオ" w:hint="eastAsia"/>
+          <w:sz w:val="18"/>
+          <w:szCs w:val="18"/>
+          <w:lang w:eastAsia="ja-JP"/>
+        </w:rPr>
+        <w:t>、スコープそしてコストは</w:t>
+      </w:r>
+      <w:r>
+        <w:rPr>
+          <w:rFonts w:ascii="メイリオ" w:eastAsia="メイリオ" w:hAnsi="メイリオ" w:cs="メイリオ" w:hint="eastAsia"/>
+          <w:sz w:val="18"/>
+          <w:szCs w:val="18"/>
+          <w:lang w:eastAsia="ja-JP"/>
+        </w:rPr>
+        <w:t>合併</w:t>
+      </w:r>
+      <w:r>
+        <w:rPr>
+          <w:rFonts w:ascii="メイリオ" w:eastAsia="メイリオ" w:hAnsi="メイリオ" w:cs="メイリオ" w:hint="eastAsia"/>
+          <w:sz w:val="18"/>
+          <w:szCs w:val="18"/>
+          <w:lang w:eastAsia="ja-JP"/>
+        </w:rPr>
+        <w:t>・</w:t>
+      </w:r>
+      <w:r>
+        <w:rPr>
+          <w:rFonts w:ascii="メイリオ" w:eastAsia="メイリオ" w:hAnsi="メイリオ" w:cs="メイリオ" w:hint="eastAsia"/>
+          <w:sz w:val="18"/>
+          <w:szCs w:val="18"/>
+          <w:lang w:eastAsia="ja-JP"/>
+        </w:rPr>
+        <w:t>買収</w:t>
+      </w:r>
+      <w:r>
+        <w:rPr>
+          <w:rFonts w:ascii="メイリオ" w:eastAsia="メイリオ" w:hAnsi="メイリオ" w:cs="メイリオ" w:hint="eastAsia"/>
+          <w:sz w:val="18"/>
+          <w:szCs w:val="18"/>
+          <w:lang w:eastAsia="ja-JP"/>
+        </w:rPr>
+        <w:t>取引ごとに変わるもので、一般的にはソースコードのサイズと複雑さとともに増加します。オープンソース監査に対する（コストと時間の）見積もりを出すためには、監査人は</w:t>
+      </w:r>
+      <w:r>
+        <w:rPr>
+          <w:rFonts w:ascii="メイリオ" w:eastAsia="メイリオ" w:hAnsi="メイリオ" w:cs="メイリオ" w:hint="eastAsia"/>
+          <w:sz w:val="18"/>
+          <w:szCs w:val="18"/>
+          <w:lang w:eastAsia="ja-JP"/>
+        </w:rPr>
+        <w:t>コードベース</w:t>
+      </w:r>
+      <w:r>
+        <w:rPr>
+          <w:rFonts w:ascii="メイリオ" w:eastAsia="メイリオ" w:hAnsi="メイリオ" w:cs="メイリオ" w:hint="eastAsia"/>
+          <w:sz w:val="18"/>
+          <w:szCs w:val="18"/>
+          <w:lang w:eastAsia="ja-JP"/>
+        </w:rPr>
+        <w:t>の</w:t>
+      </w:r>
+      <w:r>
+        <w:rPr>
+          <w:rFonts w:ascii="メイリオ" w:eastAsia="メイリオ" w:hAnsi="メイリオ" w:cs="メイリオ" w:hint="eastAsia"/>
+          <w:sz w:val="18"/>
+          <w:szCs w:val="18"/>
+          <w:lang w:eastAsia="ja-JP"/>
+        </w:rPr>
+        <w:t>サイズ</w:t>
+      </w:r>
+      <w:r>
+        <w:rPr>
+          <w:rFonts w:ascii="メイリオ" w:eastAsia="メイリオ" w:hAnsi="メイリオ" w:cs="メイリオ" w:hint="eastAsia"/>
+          <w:sz w:val="18"/>
+          <w:szCs w:val="18"/>
+          <w:lang w:eastAsia="ja-JP"/>
+        </w:rPr>
+        <w:t>とそ</w:t>
+      </w:r>
+      <w:r>
+        <w:rPr>
+          <w:rFonts w:ascii="メイリオ" w:eastAsia="メイリオ" w:hAnsi="メイリオ" w:cs="メイリオ" w:hint="eastAsia"/>
+          <w:sz w:val="18"/>
+          <w:szCs w:val="18"/>
+          <w:lang w:eastAsia="ja-JP"/>
+        </w:rPr>
+        <w:t>の特徴、そ</w:t>
+      </w:r>
+      <w:r>
+        <w:rPr>
+          <w:rFonts w:ascii="メイリオ" w:eastAsia="メイリオ" w:hAnsi="メイリオ" w:cs="メイリオ" w:hint="eastAsia"/>
+          <w:sz w:val="18"/>
+          <w:szCs w:val="18"/>
+          <w:lang w:eastAsia="ja-JP"/>
+        </w:rPr>
+        <w:t>して</w:t>
+      </w:r>
+      <w:r>
+        <w:rPr>
+          <w:rFonts w:ascii="メイリオ" w:eastAsia="メイリオ" w:hAnsi="メイリオ" w:cs="メイリオ" w:hint="eastAsia"/>
+          <w:sz w:val="18"/>
+          <w:szCs w:val="18"/>
+          <w:lang w:eastAsia="ja-JP"/>
+        </w:rPr>
+        <w:t>プロジェクトの緊急性について基本的な理解をもつ必要があります。</w:t>
+      </w:r>
+    </w:p>
+    <w:p>
+      <w:pPr>
+        <w:pStyle w:val="bodyIbrahim1"/>
+        <w:spacing w:line="240" w:lineRule="exact"/>
+        <w:rPr>
+          <w:rFonts w:ascii="メイリオ" w:eastAsia="メイリオ" w:hAnsi="メイリオ" w:cs="メイリオ"/>
+          <w:sz w:val="18"/>
+          <w:szCs w:val="18"/>
+          <w:lang w:eastAsia="ja-JP"/>
+        </w:rPr>
+      </w:pPr>
+      <w:r>
+        <w:rPr>
+          <w:rFonts w:ascii="メイリオ" w:eastAsia="メイリオ" w:hAnsi="メイリオ" w:cs="メイリオ" w:hint="eastAsia"/>
+          <w:sz w:val="18"/>
+          <w:szCs w:val="18"/>
+          <w:lang w:eastAsia="ja-JP"/>
+        </w:rPr>
+        <w:t>監査人</w:t>
+      </w:r>
+      <w:r>
+        <w:rPr>
+          <w:rFonts w:ascii="メイリオ" w:eastAsia="メイリオ" w:hAnsi="メイリオ" w:cs="メイリオ" w:hint="eastAsia"/>
+          <w:sz w:val="18"/>
+          <w:szCs w:val="18"/>
+          <w:lang w:eastAsia="ja-JP"/>
+        </w:rPr>
+        <w:t>が</w:t>
+      </w:r>
+      <w:r>
+        <w:rPr>
+          <w:rFonts w:ascii="メイリオ" w:eastAsia="メイリオ" w:hAnsi="メイリオ" w:cs="メイリオ" w:hint="eastAsia"/>
+          <w:sz w:val="18"/>
+          <w:szCs w:val="18"/>
+          <w:lang w:eastAsia="ja-JP"/>
+        </w:rPr>
+        <w:t>挙</w:t>
+      </w:r>
+      <w:r>
+        <w:rPr>
+          <w:rFonts w:ascii="メイリオ" w:eastAsia="メイリオ" w:hAnsi="メイリオ" w:cs="メイリオ" w:hint="eastAsia"/>
+          <w:sz w:val="18"/>
+          <w:szCs w:val="18"/>
+          <w:lang w:eastAsia="ja-JP"/>
+        </w:rPr>
+        <w:t>げ</w:t>
+      </w:r>
+      <w:r>
+        <w:rPr>
+          <w:rFonts w:ascii="メイリオ" w:eastAsia="メイリオ" w:hAnsi="メイリオ" w:cs="メイリオ" w:hint="eastAsia"/>
+          <w:sz w:val="18"/>
+          <w:szCs w:val="18"/>
+          <w:lang w:eastAsia="ja-JP"/>
+        </w:rPr>
+        <w:t>るであろう最初の質問は、ソースコード</w:t>
+      </w:r>
+      <w:r>
+        <w:rPr>
+          <w:rFonts w:ascii="メイリオ" w:eastAsia="メイリオ" w:hAnsi="メイリオ" w:cs="メイリオ" w:hint="eastAsia"/>
+          <w:sz w:val="18"/>
+          <w:szCs w:val="18"/>
+          <w:lang w:eastAsia="ja-JP"/>
+        </w:rPr>
+        <w:t xml:space="preserve"> </w:t>
+      </w:r>
+      <w:r>
+        <w:rPr>
+          <w:rFonts w:ascii="メイリオ" w:eastAsia="メイリオ" w:hAnsi="メイリオ" w:cs="メイリオ" w:hint="eastAsia"/>
+          <w:sz w:val="18"/>
+          <w:szCs w:val="18"/>
+          <w:lang w:eastAsia="ja-JP"/>
+        </w:rPr>
+        <w:t>ベース</w:t>
+      </w:r>
+      <w:r>
+        <w:rPr>
+          <w:rFonts w:ascii="メイリオ" w:eastAsia="メイリオ" w:hAnsi="メイリオ" w:cs="メイリオ" w:hint="eastAsia"/>
+          <w:sz w:val="18"/>
+          <w:szCs w:val="18"/>
+          <w:lang w:eastAsia="ja-JP"/>
+        </w:rPr>
+        <w:t>のメトリクス</w:t>
+      </w:r>
+      <w:r>
+        <w:rPr>
+          <w:rFonts w:ascii="メイリオ" w:eastAsia="メイリオ" w:hAnsi="メイリオ" w:cs="メイリオ" w:hint="eastAsia"/>
+          <w:sz w:val="18"/>
+          <w:szCs w:val="18"/>
+          <w:lang w:eastAsia="ja-JP"/>
+        </w:rPr>
+        <w:t>に関するもので</w:t>
+      </w:r>
+      <w:r>
+        <w:rPr>
+          <w:rFonts w:ascii="メイリオ" w:eastAsia="メイリオ" w:hAnsi="メイリオ" w:cs="メイリオ" w:hint="eastAsia"/>
+          <w:sz w:val="18"/>
+          <w:szCs w:val="18"/>
+          <w:lang w:eastAsia="ja-JP"/>
+        </w:rPr>
+        <w:t>しょう。たとえば、監査対象のコードベースのサイズ、ソースコードのライン数、ファイルの数などです。また、彼らとしては、コードベースが</w:t>
+      </w:r>
+      <w:r>
+        <w:rPr>
+          <w:rFonts w:ascii="メイリオ" w:eastAsia="メイリオ" w:hAnsi="メイリオ" w:cs="メイリオ" w:hint="eastAsia"/>
+          <w:sz w:val="18"/>
+          <w:szCs w:val="18"/>
+          <w:lang w:eastAsia="ja-JP"/>
+        </w:rPr>
+        <w:t>ソースコード</w:t>
+      </w:r>
+      <w:r>
+        <w:rPr>
+          <w:rFonts w:ascii="メイリオ" w:eastAsia="メイリオ" w:hAnsi="メイリオ" w:cs="メイリオ" w:hint="eastAsia"/>
+          <w:sz w:val="18"/>
+          <w:szCs w:val="18"/>
+          <w:lang w:eastAsia="ja-JP"/>
+        </w:rPr>
+        <w:t>だけ</w:t>
+      </w:r>
+      <w:r>
+        <w:rPr>
+          <w:rFonts w:ascii="メイリオ" w:eastAsia="メイリオ" w:hAnsi="メイリオ" w:cs="メイリオ" w:hint="eastAsia"/>
+          <w:sz w:val="18"/>
+          <w:szCs w:val="18"/>
+          <w:lang w:eastAsia="ja-JP"/>
+        </w:rPr>
+        <w:t>なのか、一方でバイナリファイルやコンフィグレーションファイル、ドキュメント、その他のファイルフォーマットのものを含んでいる</w:t>
+      </w:r>
+      <w:r>
+        <w:rPr>
+          <w:rFonts w:ascii="メイリオ" w:eastAsia="メイリオ" w:hAnsi="メイリオ" w:cs="メイリオ" w:hint="eastAsia"/>
+          <w:sz w:val="18"/>
+          <w:szCs w:val="18"/>
+          <w:lang w:eastAsia="ja-JP"/>
+        </w:rPr>
+        <w:t>のか、ということも</w:t>
+      </w:r>
+      <w:r>
+        <w:rPr>
+          <w:rFonts w:ascii="メイリオ" w:eastAsia="メイリオ" w:hAnsi="メイリオ" w:cs="メイリオ" w:hint="eastAsia"/>
+          <w:sz w:val="18"/>
+          <w:szCs w:val="18"/>
+          <w:lang w:eastAsia="ja-JP"/>
+        </w:rPr>
+        <w:t>質問するでしょう。監査</w:t>
+      </w:r>
+      <w:r>
+        <w:rPr>
+          <w:rFonts w:ascii="メイリオ" w:eastAsia="メイリオ" w:hAnsi="メイリオ" w:cs="メイリオ" w:hint="eastAsia"/>
+          <w:sz w:val="18"/>
+          <w:szCs w:val="18"/>
+          <w:lang w:eastAsia="ja-JP"/>
+        </w:rPr>
+        <w:t>対象の</w:t>
+      </w:r>
+      <w:r>
+        <w:rPr>
+          <w:rFonts w:ascii="メイリオ" w:eastAsia="メイリオ" w:hAnsi="メイリオ" w:cs="メイリオ" w:hint="eastAsia"/>
+          <w:sz w:val="18"/>
+          <w:szCs w:val="18"/>
+          <w:lang w:eastAsia="ja-JP"/>
+        </w:rPr>
+        <w:t>ファイルの拡張子</w:t>
+      </w:r>
+      <w:r>
+        <w:rPr>
+          <w:rFonts w:ascii="メイリオ" w:eastAsia="メイリオ" w:hAnsi="メイリオ" w:cs="メイリオ" w:hint="eastAsia"/>
+          <w:sz w:val="18"/>
+          <w:szCs w:val="18"/>
+          <w:lang w:eastAsia="ja-JP"/>
+        </w:rPr>
+        <w:t>を知るの</w:t>
+      </w:r>
+      <w:r>
+        <w:rPr>
+          <w:rFonts w:ascii="メイリオ" w:eastAsia="メイリオ" w:hAnsi="メイリオ" w:cs="メイリオ" w:hint="eastAsia"/>
+          <w:sz w:val="18"/>
+          <w:szCs w:val="18"/>
+          <w:lang w:eastAsia="ja-JP"/>
+        </w:rPr>
+        <w:t>はとき</w:t>
+      </w:r>
+      <w:r>
+        <w:rPr>
+          <w:rFonts w:ascii="メイリオ" w:eastAsia="メイリオ" w:hAnsi="メイリオ" w:cs="メイリオ" w:hint="eastAsia"/>
+          <w:sz w:val="18"/>
+          <w:szCs w:val="18"/>
+          <w:lang w:eastAsia="ja-JP"/>
+        </w:rPr>
+        <w:t>として、監査人にとっても有益なことなのです</w:t>
+      </w:r>
+      <w:r>
+        <w:rPr>
+          <w:rFonts w:ascii="メイリオ" w:eastAsia="メイリオ" w:hAnsi="メイリオ" w:cs="メイリオ" w:hint="eastAsia"/>
+          <w:sz w:val="18"/>
+          <w:szCs w:val="18"/>
+          <w:lang w:eastAsia="ja-JP"/>
+        </w:rPr>
+        <w:t>。</w:t>
+      </w:r>
+    </w:p>
+    <w:p>
+      <w:pPr>
+        <w:pStyle w:val="bodyIbrahim1"/>
+        <w:spacing w:line="240" w:lineRule="exact"/>
+        <w:rPr>
+          <w:rFonts w:ascii="メイリオ" w:eastAsia="メイリオ" w:hAnsi="メイリオ" w:cs="メイリオ"/>
+          <w:sz w:val="18"/>
+          <w:szCs w:val="18"/>
+          <w:lang w:eastAsia="ja-JP"/>
+        </w:rPr>
+      </w:pPr>
+      <w:r>
+        <w:rPr>
+          <w:rFonts w:ascii="メイリオ" w:eastAsia="メイリオ" w:hAnsi="メイリオ" w:cs="メイリオ" w:hint="eastAsia"/>
+          <w:sz w:val="18"/>
+          <w:szCs w:val="18"/>
+          <w:lang w:eastAsia="ja-JP"/>
+        </w:rPr>
+        <w:t>成熟した企業では通常自社プロダクトやプロジェクトで使われているオープンソース コンポーネント、バージョンについて記録を残していきます。こういった情報は非常に有益で、監査人が見込むワークロードについての理解を向上させてくれます。</w:t>
+      </w:r>
+    </w:p>
+    <w:p>
+      <w:pPr>
+        <w:pStyle w:val="bodyIbrahim1"/>
+        <w:spacing w:line="240" w:lineRule="exact"/>
+        <w:rPr>
+          <w:rFonts w:ascii="メイリオ" w:eastAsia="メイリオ" w:hAnsi="メイリオ" w:cs="メイリオ"/>
+          <w:sz w:val="18"/>
+          <w:szCs w:val="18"/>
+          <w:lang w:eastAsia="ja-JP"/>
+        </w:rPr>
+      </w:pPr>
+      <w:r>
+        <w:rPr>
+          <w:rFonts w:ascii="メイリオ" w:eastAsia="メイリオ" w:hAnsi="メイリオ" w:cs="メイリオ" w:hint="eastAsia"/>
+          <w:sz w:val="18"/>
+          <w:szCs w:val="18"/>
+          <w:lang w:eastAsia="ja-JP"/>
+        </w:rPr>
+        <w:t>監査</w:t>
+      </w:r>
+      <w:r>
+        <w:rPr>
+          <w:rFonts w:ascii="メイリオ" w:eastAsia="メイリオ" w:hAnsi="メイリオ" w:cs="メイリオ" w:hint="eastAsia"/>
+          <w:sz w:val="18"/>
+          <w:szCs w:val="18"/>
+          <w:lang w:eastAsia="ja-JP"/>
+        </w:rPr>
+        <w:t>費用</w:t>
+      </w:r>
+      <w:r>
+        <w:rPr>
+          <w:rFonts w:ascii="メイリオ" w:eastAsia="メイリオ" w:hAnsi="メイリオ" w:cs="メイリオ" w:hint="eastAsia"/>
+          <w:sz w:val="18"/>
+          <w:szCs w:val="18"/>
+          <w:lang w:eastAsia="ja-JP"/>
+        </w:rPr>
+        <w:t>の議論</w:t>
+      </w:r>
+      <w:r>
+        <w:rPr>
+          <w:rFonts w:ascii="メイリオ" w:eastAsia="メイリオ" w:hAnsi="メイリオ" w:cs="メイリオ" w:hint="eastAsia"/>
+          <w:sz w:val="18"/>
+          <w:szCs w:val="18"/>
+          <w:lang w:eastAsia="ja-JP"/>
+        </w:rPr>
+        <w:t>は規模</w:t>
+      </w:r>
+      <w:r>
+        <w:rPr>
+          <w:rFonts w:ascii="メイリオ" w:eastAsia="メイリオ" w:hAnsi="メイリオ" w:cs="メイリオ" w:hint="eastAsia"/>
+          <w:sz w:val="18"/>
+          <w:szCs w:val="18"/>
+          <w:lang w:eastAsia="ja-JP"/>
+        </w:rPr>
+        <w:t>や</w:t>
+      </w:r>
+      <w:r>
+        <w:rPr>
+          <w:rFonts w:ascii="メイリオ" w:eastAsia="メイリオ" w:hAnsi="メイリオ" w:cs="メイリオ" w:hint="eastAsia"/>
+          <w:sz w:val="18"/>
+          <w:szCs w:val="18"/>
+          <w:lang w:eastAsia="ja-JP"/>
+        </w:rPr>
+        <w:t>スコープ</w:t>
+      </w:r>
+      <w:r>
+        <w:rPr>
+          <w:rFonts w:ascii="メイリオ" w:eastAsia="メイリオ" w:hAnsi="メイリオ" w:cs="メイリオ" w:hint="eastAsia"/>
+          <w:sz w:val="18"/>
+          <w:szCs w:val="18"/>
+          <w:lang w:eastAsia="ja-JP"/>
+        </w:rPr>
+        <w:t>に基づ</w:t>
+      </w:r>
+      <w:r>
+        <w:rPr>
+          <w:rFonts w:ascii="メイリオ" w:eastAsia="メイリオ" w:hAnsi="メイリオ" w:cs="メイリオ" w:hint="eastAsia"/>
+          <w:sz w:val="18"/>
+          <w:szCs w:val="18"/>
+          <w:lang w:eastAsia="ja-JP"/>
+        </w:rPr>
+        <w:t>き</w:t>
+      </w:r>
+      <w:r>
+        <w:rPr>
+          <w:rFonts w:ascii="メイリオ" w:eastAsia="メイリオ" w:hAnsi="メイリオ" w:cs="メイリオ" w:hint="eastAsia"/>
+          <w:sz w:val="18"/>
+          <w:szCs w:val="18"/>
+          <w:lang w:eastAsia="ja-JP"/>
+        </w:rPr>
+        <w:t>監査</w:t>
+      </w:r>
+      <w:r>
+        <w:rPr>
+          <w:rFonts w:ascii="メイリオ" w:eastAsia="メイリオ" w:hAnsi="メイリオ" w:cs="メイリオ" w:hint="eastAsia"/>
+          <w:sz w:val="18"/>
+          <w:szCs w:val="18"/>
+          <w:lang w:eastAsia="ja-JP"/>
+        </w:rPr>
+        <w:t>プロセスの中で</w:t>
+      </w:r>
+      <w:r>
+        <w:rPr>
+          <w:rFonts w:ascii="メイリオ" w:eastAsia="メイリオ" w:hAnsi="メイリオ" w:cs="メイリオ" w:hint="eastAsia"/>
+          <w:sz w:val="18"/>
+          <w:szCs w:val="18"/>
+          <w:lang w:eastAsia="ja-JP"/>
+        </w:rPr>
+        <w:t>も</w:t>
+      </w:r>
+      <w:r>
+        <w:rPr>
+          <w:rFonts w:ascii="メイリオ" w:eastAsia="メイリオ" w:hAnsi="メイリオ" w:cs="メイリオ" w:hint="eastAsia"/>
+          <w:sz w:val="18"/>
+          <w:szCs w:val="18"/>
+          <w:lang w:eastAsia="ja-JP"/>
+        </w:rPr>
+        <w:t>早期に起こる</w:t>
+      </w:r>
+      <w:r>
+        <w:rPr>
+          <w:rFonts w:ascii="メイリオ" w:eastAsia="メイリオ" w:hAnsi="メイリオ" w:cs="メイリオ" w:hint="eastAsia"/>
+          <w:sz w:val="18"/>
+          <w:szCs w:val="18"/>
+          <w:lang w:eastAsia="ja-JP"/>
+        </w:rPr>
+        <w:t>ため、</w:t>
+      </w:r>
+      <w:r>
+        <w:rPr>
+          <w:rFonts w:ascii="メイリオ" w:eastAsia="メイリオ" w:hAnsi="メイリオ" w:cs="メイリオ" w:hint="eastAsia"/>
+          <w:sz w:val="18"/>
+          <w:szCs w:val="18"/>
+          <w:lang w:eastAsia="ja-JP"/>
+        </w:rPr>
+        <w:t>買収企業</w:t>
+      </w:r>
+      <w:r>
+        <w:rPr>
+          <w:rFonts w:ascii="メイリオ" w:eastAsia="メイリオ" w:hAnsi="メイリオ" w:cs="メイリオ" w:hint="eastAsia"/>
+          <w:sz w:val="18"/>
+          <w:szCs w:val="18"/>
+          <w:lang w:eastAsia="ja-JP"/>
+        </w:rPr>
+        <w:t>が</w:t>
+      </w:r>
+      <w:r>
+        <w:rPr>
+          <w:rFonts w:ascii="メイリオ" w:eastAsia="メイリオ" w:hAnsi="メイリオ" w:cs="メイリオ" w:hint="eastAsia"/>
+          <w:sz w:val="18"/>
+          <w:szCs w:val="18"/>
+          <w:lang w:eastAsia="ja-JP"/>
+        </w:rPr>
+        <w:t>前述のような情報</w:t>
+      </w:r>
+      <w:r>
+        <w:rPr>
+          <w:rFonts w:ascii="メイリオ" w:eastAsia="メイリオ" w:hAnsi="メイリオ" w:cs="メイリオ" w:hint="eastAsia"/>
+          <w:sz w:val="18"/>
+          <w:szCs w:val="18"/>
+          <w:lang w:eastAsia="ja-JP"/>
+        </w:rPr>
+        <w:t>のすべて</w:t>
+      </w:r>
+      <w:r>
+        <w:rPr>
+          <w:rFonts w:ascii="メイリオ" w:eastAsia="メイリオ" w:hAnsi="メイリオ" w:cs="メイリオ" w:hint="eastAsia"/>
+          <w:sz w:val="18"/>
+          <w:szCs w:val="18"/>
+          <w:lang w:eastAsia="ja-JP"/>
+        </w:rPr>
+        <w:t>にアクセス</w:t>
+      </w:r>
+      <w:r>
+        <w:rPr>
+          <w:rFonts w:ascii="メイリオ" w:eastAsia="メイリオ" w:hAnsi="メイリオ" w:cs="メイリオ" w:hint="eastAsia"/>
+          <w:sz w:val="18"/>
+          <w:szCs w:val="18"/>
+          <w:lang w:eastAsia="ja-JP"/>
+        </w:rPr>
+        <w:t>することができないかもしれません。少なくとも監査人は</w:t>
+      </w:r>
+      <w:r>
+        <w:rPr>
+          <w:rFonts w:ascii="メイリオ" w:eastAsia="メイリオ" w:hAnsi="メイリオ" w:cs="メイリオ" w:hint="eastAsia"/>
+          <w:sz w:val="18"/>
+          <w:szCs w:val="18"/>
+          <w:lang w:eastAsia="ja-JP"/>
+        </w:rPr>
+        <w:t>スキャンするファイルの数を作業開始の前に理解しておく必要があります。</w:t>
+      </w:r>
+      <w:r>
+        <w:rPr>
+          <w:rFonts w:ascii="メイリオ" w:eastAsia="メイリオ" w:hAnsi="メイリオ" w:cs="メイリオ" w:hint="eastAsia"/>
+          <w:sz w:val="18"/>
+          <w:szCs w:val="18"/>
+          <w:lang w:eastAsia="ja-JP"/>
+        </w:rPr>
+        <w:t>ただし、追加</w:t>
+      </w:r>
+      <w:r>
+        <w:rPr>
+          <w:rFonts w:ascii="メイリオ" w:eastAsia="メイリオ" w:hAnsi="メイリオ" w:cs="メイリオ" w:hint="eastAsia"/>
+          <w:sz w:val="18"/>
+          <w:szCs w:val="18"/>
+          <w:lang w:eastAsia="ja-JP"/>
+        </w:rPr>
+        <w:t>の</w:t>
+      </w:r>
+      <w:r>
+        <w:rPr>
+          <w:rFonts w:ascii="メイリオ" w:eastAsia="メイリオ" w:hAnsi="メイリオ" w:cs="メイリオ" w:hint="eastAsia"/>
+          <w:sz w:val="18"/>
+          <w:szCs w:val="18"/>
+          <w:lang w:eastAsia="ja-JP"/>
+        </w:rPr>
+        <w:t>情報が見積もりの精度を上げてくれ</w:t>
+      </w:r>
+      <w:r>
+        <w:rPr>
+          <w:rFonts w:ascii="メイリオ" w:eastAsia="メイリオ" w:hAnsi="メイリオ" w:cs="メイリオ" w:hint="eastAsia"/>
+          <w:sz w:val="18"/>
+          <w:szCs w:val="18"/>
+          <w:lang w:eastAsia="ja-JP"/>
+        </w:rPr>
+        <w:t>ることが</w:t>
+      </w:r>
+      <w:r>
+        <w:rPr>
+          <w:rFonts w:ascii="メイリオ" w:eastAsia="メイリオ" w:hAnsi="メイリオ" w:cs="メイリオ" w:hint="eastAsia"/>
+          <w:sz w:val="18"/>
+          <w:szCs w:val="18"/>
+          <w:lang w:eastAsia="ja-JP"/>
+        </w:rPr>
+        <w:t>あり</w:t>
+      </w:r>
+      <w:r>
+        <w:rPr>
+          <w:rFonts w:ascii="メイリオ" w:eastAsia="メイリオ" w:hAnsi="メイリオ" w:cs="メイリオ" w:hint="eastAsia"/>
+          <w:sz w:val="18"/>
+          <w:szCs w:val="18"/>
+          <w:lang w:eastAsia="ja-JP"/>
+        </w:rPr>
+        <w:t>ます。</w:t>
+      </w:r>
+      <w:r>
+        <w:rPr>
+          <w:rFonts w:ascii="メイリオ" w:eastAsia="メイリオ" w:hAnsi="メイリオ" w:cs="メイリオ" w:hint="eastAsia"/>
+          <w:sz w:val="18"/>
+          <w:szCs w:val="18"/>
+          <w:lang w:eastAsia="ja-JP"/>
+        </w:rPr>
+        <w:t>監査人が作業</w:t>
+      </w:r>
+      <w:r>
+        <w:rPr>
+          <w:rFonts w:ascii="メイリオ" w:eastAsia="メイリオ" w:hAnsi="メイリオ" w:cs="メイリオ" w:hint="eastAsia"/>
+          <w:sz w:val="18"/>
+          <w:szCs w:val="18"/>
+          <w:lang w:eastAsia="ja-JP"/>
+        </w:rPr>
+        <w:t>スコープ</w:t>
+      </w:r>
+      <w:r>
+        <w:rPr>
+          <w:rFonts w:ascii="メイリオ" w:eastAsia="メイリオ" w:hAnsi="メイリオ" w:cs="メイリオ" w:hint="eastAsia"/>
+          <w:sz w:val="18"/>
+          <w:szCs w:val="18"/>
+          <w:lang w:eastAsia="ja-JP"/>
+        </w:rPr>
+        <w:t>を理解する上で十分な情報が得られれば</w:t>
+      </w:r>
+      <w:r>
+        <w:rPr>
+          <w:rFonts w:ascii="メイリオ" w:eastAsia="メイリオ" w:hAnsi="メイリオ" w:cs="メイリオ" w:hint="eastAsia"/>
+          <w:sz w:val="18"/>
+          <w:szCs w:val="18"/>
+          <w:lang w:eastAsia="ja-JP"/>
+        </w:rPr>
+        <w:t>、</w:t>
+      </w:r>
+      <w:r>
+        <w:rPr>
+          <w:rFonts w:ascii="メイリオ" w:eastAsia="メイリオ" w:hAnsi="メイリオ" w:cs="メイリオ" w:hint="eastAsia"/>
+          <w:sz w:val="18"/>
+          <w:szCs w:val="18"/>
+          <w:lang w:eastAsia="ja-JP"/>
+        </w:rPr>
+        <w:t>彼らは</w:t>
+      </w:r>
+      <w:r>
+        <w:rPr>
+          <w:rFonts w:ascii="メイリオ" w:eastAsia="メイリオ" w:hAnsi="メイリオ" w:cs="メイリオ" w:hint="eastAsia"/>
+          <w:sz w:val="18"/>
+          <w:szCs w:val="18"/>
+          <w:lang w:eastAsia="ja-JP"/>
+        </w:rPr>
+        <w:t>緊急性の理解</w:t>
+      </w:r>
+      <w:r>
+        <w:rPr>
+          <w:rFonts w:ascii="メイリオ" w:eastAsia="メイリオ" w:hAnsi="メイリオ" w:cs="メイリオ" w:hint="eastAsia"/>
+          <w:sz w:val="18"/>
+          <w:szCs w:val="18"/>
+          <w:lang w:eastAsia="ja-JP"/>
+        </w:rPr>
+        <w:t>を</w:t>
+      </w:r>
+      <w:r>
+        <w:rPr>
+          <w:rFonts w:ascii="メイリオ" w:eastAsia="メイリオ" w:hAnsi="メイリオ" w:cs="メイリオ" w:hint="eastAsia"/>
+          <w:sz w:val="18"/>
+          <w:szCs w:val="18"/>
+          <w:lang w:eastAsia="ja-JP"/>
+        </w:rPr>
+        <w:t>必要とするでしょう。そ</w:t>
+      </w:r>
+      <w:r>
+        <w:rPr>
+          <w:rFonts w:ascii="メイリオ" w:eastAsia="メイリオ" w:hAnsi="メイリオ" w:cs="メイリオ" w:hint="eastAsia"/>
+          <w:sz w:val="18"/>
+          <w:szCs w:val="18"/>
+          <w:lang w:eastAsia="ja-JP"/>
+        </w:rPr>
+        <w:t>れが監査のコストに著しいインパクトを与えることになるからです。</w:t>
+      </w:r>
+    </w:p>
+    <w:p>
+      <w:pPr>
+        <w:pStyle w:val="HeadingIbrahim1"/>
+        <w:rPr>
+          <w:lang w:eastAsia="ja-JP"/>
+        </w:rPr>
+      </w:pPr>
+      <w:bookmarkStart w:id="128" w:name="_Toc488161386"/>
+      <w:bookmarkStart w:id="129" w:name="_Toc488161457"/>
+      <w:bookmarkStart w:id="130" w:name="_Toc488161527"/>
+      <w:bookmarkStart w:id="131" w:name="_Toc488161951"/>
+      <w:bookmarkStart w:id="132" w:name="_Toc488162016"/>
+      <w:bookmarkStart w:id="133" w:name="_Toc488162082"/>
+      <w:bookmarkStart w:id="134" w:name="_Toc488316255"/>
+      <w:bookmarkStart w:id="135" w:name="_Toc492046581"/>
+      <w:bookmarkStart w:id="136" w:name="_Toc488161387"/>
+      <w:bookmarkStart w:id="137" w:name="_Toc488161458"/>
+      <w:bookmarkStart w:id="138" w:name="_Toc488161528"/>
+      <w:bookmarkStart w:id="139" w:name="_Toc488161952"/>
+      <w:bookmarkStart w:id="140" w:name="_Toc488162017"/>
+      <w:bookmarkStart w:id="141" w:name="_Toc488162083"/>
+      <w:bookmarkStart w:id="142" w:name="_Toc488316256"/>
+      <w:bookmarkStart w:id="143" w:name="_Toc492046582"/>
+      <w:bookmarkStart w:id="144" w:name="_ga5vqqw3ovz7" w:colFirst="0" w:colLast="0"/>
+      <w:bookmarkStart w:id="145" w:name="_t0bybq44xvpf" w:colFirst="0" w:colLast="0"/>
+      <w:bookmarkStart w:id="146" w:name="_dscng153ix2u" w:colFirst="0" w:colLast="0"/>
+      <w:bookmarkStart w:id="147" w:name="_fv5afzxndjg" w:colFirst="0" w:colLast="0"/>
+      <w:bookmarkStart w:id="148" w:name="_Toc492046561"/>
+      <w:bookmarkEnd w:id="128"/>
+      <w:bookmarkEnd w:id="129"/>
+      <w:bookmarkEnd w:id="130"/>
+      <w:bookmarkEnd w:id="131"/>
+      <w:bookmarkEnd w:id="132"/>
+      <w:bookmarkEnd w:id="133"/>
+      <w:bookmarkEnd w:id="134"/>
+      <w:bookmarkEnd w:id="135"/>
+      <w:bookmarkEnd w:id="136"/>
+      <w:bookmarkEnd w:id="137"/>
+      <w:bookmarkEnd w:id="138"/>
+      <w:bookmarkEnd w:id="139"/>
+      <w:bookmarkEnd w:id="140"/>
+      <w:bookmarkEnd w:id="141"/>
+      <w:bookmarkEnd w:id="142"/>
+      <w:bookmarkEnd w:id="143"/>
+      <w:bookmarkEnd w:id="144"/>
+      <w:bookmarkEnd w:id="145"/>
+      <w:bookmarkEnd w:id="146"/>
+      <w:bookmarkEnd w:id="147"/>
       <w:r>
         <w:rPr>
           <w:lang w:eastAsia="ja-JP"/>
@@ -6663,7 +6917,7 @@
         </w:rPr>
         <w:t>監査手法</w:t>
       </w:r>
-      <w:bookmarkEnd w:id="124"/>
+      <w:bookmarkEnd w:id="148"/>
     </w:p>
     <w:p>
       <w:pPr>
@@ -7090,7 +7344,7 @@
           <w:lang w:eastAsia="ja-JP"/>
         </w:rPr>
       </w:pPr>
-      <w:bookmarkStart w:id="125" w:name="_Toc492046562"/>
+      <w:bookmarkStart w:id="149" w:name="_Toc492046562"/>
       <w:r>
         <w:rPr>
           <w:lang w:eastAsia="ja-JP"/>
@@ -7110,7 +7364,7 @@
         </w:rPr>
         <w:t>伝統的な監査手法</w:t>
       </w:r>
-      <w:bookmarkEnd w:id="125"/>
+      <w:bookmarkEnd w:id="149"/>
     </w:p>
     <w:p>
       <w:pPr>
@@ -7888,7 +8142,7 @@
           <w:lang w:eastAsia="ja-JP"/>
         </w:rPr>
       </w:pPr>
-      <w:bookmarkStart w:id="126" w:name="_Toc492046563"/>
+      <w:bookmarkStart w:id="150" w:name="_Toc492046563"/>
       <w:r>
         <w:rPr>
           <w:lang w:eastAsia="ja-JP"/>
@@ -7909,7 +8163,7 @@
         </w:rPr>
         <w:t>ブラインド監査</w:t>
       </w:r>
-      <w:bookmarkEnd w:id="126"/>
+      <w:bookmarkEnd w:id="150"/>
     </w:p>
     <w:p>
       <w:pPr>
@@ -8495,7 +8749,7 @@
           <w:lang w:eastAsia="ja-JP"/>
         </w:rPr>
       </w:pPr>
-      <w:bookmarkStart w:id="127" w:name="_Toc492046622"/>
+      <w:bookmarkStart w:id="151" w:name="_Toc492046622"/>
       <w:r>
         <w:rPr>
           <w:lang w:eastAsia="ja-JP"/>
@@ -8515,7 +8769,7 @@
         </w:rPr>
         <w:t>DIY監査</w:t>
       </w:r>
-      <w:bookmarkEnd w:id="127"/>
+      <w:bookmarkEnd w:id="151"/>
     </w:p>
     <w:p>
       <w:pPr>
@@ -9253,7 +9507,7 @@
         </w:rPr>
         <w:t xml:space="preserve">. </w:t>
       </w:r>
-      <w:del w:id="128" w:author="The Linux Foundation Japan" w:date="2018-01-28T10:25:00Z">
+      <w:del w:id="152" w:author="The Linux Foundation Japan" w:date="2018-01-28T10:25:00Z">
         <w:r>
           <w:rPr>
             <w:rFonts w:ascii="メイリオ" w:eastAsia="メイリオ" w:hAnsi="メイリオ" w:cs="メイリオ" w:hint="eastAsia"/>
@@ -9276,7 +9530,7 @@
         </w:rPr>
         <w:t>に</w:t>
       </w:r>
-      <w:ins w:id="129" w:author="The Linux Foundation Japan" w:date="2018-01-28T10:24:00Z">
+      <w:ins w:id="153" w:author="The Linux Foundation Japan" w:date="2018-01-28T10:24:00Z">
         <w:r>
           <w:rPr>
             <w:rFonts w:ascii="メイリオ" w:eastAsia="メイリオ" w:hAnsi="メイリオ" w:cs="メイリオ" w:hint="eastAsia"/>
@@ -9285,7 +9539,7 @@
           <w:t>関する留意</w:t>
         </w:r>
       </w:ins>
-      <w:ins w:id="130" w:author="The Linux Foundation Japan" w:date="2018-01-28T10:25:00Z">
+      <w:ins w:id="154" w:author="The Linux Foundation Japan" w:date="2018-01-28T10:25:00Z">
         <w:r>
           <w:rPr>
             <w:rFonts w:ascii="メイリオ" w:eastAsia="メイリオ" w:hAnsi="メイリオ" w:cs="メイリオ" w:hint="eastAsia"/>
@@ -9294,9 +9548,7 @@
           <w:t>事項</w:t>
         </w:r>
       </w:ins>
-      <w:bookmarkStart w:id="131" w:name="_GoBack"/>
-      <w:bookmarkEnd w:id="131"/>
-      <w:del w:id="132" w:author="The Linux Foundation Japan" w:date="2018-01-28T10:25:00Z">
+      <w:del w:id="155" w:author="The Linux Foundation Japan" w:date="2018-01-28T10:25:00Z">
         <w:r>
           <w:rPr>
             <w:rFonts w:ascii="メイリオ" w:eastAsia="メイリオ" w:hAnsi="メイリオ" w:cs="メイリオ" w:hint="eastAsia"/>
@@ -9716,25 +9968,25 @@
           <w:lang w:eastAsia="ja-JP"/>
         </w:rPr>
       </w:pPr>
-      <w:bookmarkStart w:id="133" w:name="_Toc492046588"/>
-      <w:bookmarkStart w:id="134" w:name="_Toc488161394"/>
-      <w:bookmarkStart w:id="135" w:name="_Toc488161464"/>
-      <w:bookmarkStart w:id="136" w:name="_Toc488161534"/>
-      <w:bookmarkStart w:id="137" w:name="_Toc488161958"/>
-      <w:bookmarkStart w:id="138" w:name="_Toc488162023"/>
-      <w:bookmarkStart w:id="139" w:name="_Toc488162089"/>
-      <w:bookmarkStart w:id="140" w:name="_Toc488316262"/>
-      <w:bookmarkStart w:id="141" w:name="_Toc492046589"/>
-      <w:bookmarkStart w:id="142" w:name="_Toc492046623"/>
-      <w:bookmarkEnd w:id="133"/>
-      <w:bookmarkEnd w:id="134"/>
-      <w:bookmarkEnd w:id="135"/>
-      <w:bookmarkEnd w:id="136"/>
-      <w:bookmarkEnd w:id="137"/>
-      <w:bookmarkEnd w:id="138"/>
-      <w:bookmarkEnd w:id="139"/>
-      <w:bookmarkEnd w:id="140"/>
-      <w:bookmarkEnd w:id="141"/>
+      <w:bookmarkStart w:id="156" w:name="_Toc492046588"/>
+      <w:bookmarkStart w:id="157" w:name="_Toc488161394"/>
+      <w:bookmarkStart w:id="158" w:name="_Toc488161464"/>
+      <w:bookmarkStart w:id="159" w:name="_Toc488161534"/>
+      <w:bookmarkStart w:id="160" w:name="_Toc488161958"/>
+      <w:bookmarkStart w:id="161" w:name="_Toc488162023"/>
+      <w:bookmarkStart w:id="162" w:name="_Toc488162089"/>
+      <w:bookmarkStart w:id="163" w:name="_Toc488316262"/>
+      <w:bookmarkStart w:id="164" w:name="_Toc492046589"/>
+      <w:bookmarkStart w:id="165" w:name="_Toc492046623"/>
+      <w:bookmarkEnd w:id="156"/>
+      <w:bookmarkEnd w:id="157"/>
+      <w:bookmarkEnd w:id="158"/>
+      <w:bookmarkEnd w:id="159"/>
+      <w:bookmarkEnd w:id="160"/>
+      <w:bookmarkEnd w:id="161"/>
+      <w:bookmarkEnd w:id="162"/>
+      <w:bookmarkEnd w:id="163"/>
+      <w:bookmarkEnd w:id="164"/>
       <w:r>
         <w:rPr>
           <w:lang w:eastAsia="ja-JP"/>
@@ -9754,7 +10006,7 @@
         </w:rPr>
         <w:t>セキュリティとバージョン管理</w:t>
       </w:r>
-      <w:bookmarkEnd w:id="142"/>
+      <w:bookmarkEnd w:id="165"/>
     </w:p>
     <w:p>
       <w:pPr>
@@ -10171,7 +10423,7 @@
           <w:lang w:eastAsia="ja-JP"/>
         </w:rPr>
       </w:pPr>
-      <w:bookmarkStart w:id="143" w:name="_Toc492046624"/>
+      <w:bookmarkStart w:id="166" w:name="_Toc492046624"/>
       <w:r>
         <w:rPr>
           <w:lang w:eastAsia="ja-JP"/>
@@ -10191,7 +10443,7 @@
         </w:rPr>
         <w:t>買収前、買収後の改善</w:t>
       </w:r>
-      <w:bookmarkEnd w:id="143"/>
+      <w:bookmarkEnd w:id="166"/>
     </w:p>
     <w:p>
       <w:pPr>
@@ -10680,7 +10932,7 @@
           <w:lang w:eastAsia="ja-JP"/>
         </w:rPr>
       </w:pPr>
-      <w:bookmarkStart w:id="144" w:name="_Toc492046625"/>
+      <w:bookmarkStart w:id="167" w:name="_Toc492046625"/>
       <w:r>
         <w:rPr>
           <w:lang w:eastAsia="ja-JP"/>
@@ -10721,7 +10973,7 @@
         </w:rPr>
         <w:t>に備える</w:t>
       </w:r>
-      <w:bookmarkEnd w:id="144"/>
+      <w:bookmarkEnd w:id="167"/>
     </w:p>
     <w:p>
       <w:pPr>
@@ -10976,7 +11228,7 @@
           <w:lang w:eastAsia="ja-JP"/>
         </w:rPr>
       </w:pPr>
-      <w:bookmarkStart w:id="145" w:name="_Toc492046626"/>
+      <w:bookmarkStart w:id="168" w:name="_Toc492046626"/>
       <w:r>
         <w:rPr>
           <w:lang w:eastAsia="ja-JP"/>
@@ -10996,7 +11248,7 @@
         </w:rPr>
         <w:t>コードの中身を知る</w:t>
       </w:r>
-      <w:bookmarkEnd w:id="145"/>
+      <w:bookmarkEnd w:id="168"/>
     </w:p>
     <w:p>
       <w:pPr>
@@ -12632,7 +12884,7 @@
           <w:lang w:eastAsia="ja-JP"/>
         </w:rPr>
       </w:pPr>
-      <w:bookmarkStart w:id="146" w:name="_Toc492046627"/>
+      <w:bookmarkStart w:id="169" w:name="_Toc492046627"/>
       <w:r>
         <w:rPr>
           <w:lang w:eastAsia="ja-JP"/>
@@ -12680,7 +12932,7 @@
         </w:rPr>
         <w:t>の状態にある</w:t>
       </w:r>
-      <w:bookmarkEnd w:id="146"/>
+      <w:bookmarkEnd w:id="169"/>
     </w:p>
     <w:p>
       <w:pPr>
@@ -13278,7 +13530,7 @@
           <w:lang w:eastAsia="ja-JP"/>
         </w:rPr>
       </w:pPr>
-      <w:bookmarkStart w:id="147" w:name="_Toc492046628"/>
+      <w:bookmarkStart w:id="170" w:name="_Toc492046628"/>
       <w:r>
         <w:rPr>
           <w:lang w:eastAsia="ja-JP"/>
@@ -13305,7 +13557,7 @@
         </w:rPr>
         <w:t>最新版を使用する</w:t>
       </w:r>
-      <w:bookmarkEnd w:id="147"/>
+      <w:bookmarkEnd w:id="170"/>
     </w:p>
     <w:p>
       <w:pPr>
@@ -13884,7 +14136,7 @@
           <w:lang w:eastAsia="ja-JP"/>
         </w:rPr>
       </w:pPr>
-      <w:bookmarkStart w:id="148" w:name="_Toc492046629"/>
+      <w:bookmarkStart w:id="171" w:name="_Toc492046629"/>
       <w:r>
         <w:rPr>
           <w:lang w:eastAsia="ja-JP"/>
@@ -13905,7 +14157,7 @@
         </w:rPr>
         <w:t>コンプライアンスの取り組みを測る</w:t>
       </w:r>
-      <w:bookmarkEnd w:id="148"/>
+      <w:bookmarkEnd w:id="171"/>
     </w:p>
     <w:p>
       <w:pPr>
@@ -14033,38 +14285,18 @@
         </w:rPr>
         <w:t>のステータスを得ることです。</w:t>
       </w:r>
-      <w:r>
-        <w:fldChar w:fldCharType="begin"/>
-      </w:r>
-      <w:r>
-        <w:rPr>
-          <w:lang w:eastAsia="ja-JP"/>
-        </w:rPr>
-        <w:instrText xml:space="preserve"> HYPERLINK "https://certification.openchainproject.org/" </w:instrText>
-      </w:r>
-      <w:r>
-        <w:fldChar w:fldCharType="separate"/>
-      </w:r>
-      <w:r>
-        <w:rPr>
-          <w:rStyle w:val="affd"/>
-          <w:rFonts w:ascii="メイリオ" w:eastAsia="メイリオ" w:hAnsi="メイリオ" w:cs="メイリオ" w:hint="eastAsia"/>
-          <w:sz w:val="18"/>
-          <w:szCs w:val="18"/>
-          <w:lang w:eastAsia="ja-JP"/>
-        </w:rPr>
-        <w:t>オンライン</w:t>
-      </w:r>
-      <w:r>
-        <w:rPr>
-          <w:rStyle w:val="affd"/>
-          <w:rFonts w:ascii="メイリオ" w:eastAsia="メイリオ" w:hAnsi="メイリオ" w:cs="メイリオ"/>
-          <w:sz w:val="18"/>
-          <w:szCs w:val="18"/>
-          <w:lang w:eastAsia="ja-JP"/>
-        </w:rPr>
-        <w:fldChar w:fldCharType="end"/>
-      </w:r>
+      <w:hyperlink r:id="rId18" w:history="1">
+        <w:r>
+          <w:rPr>
+            <w:rStyle w:val="affd"/>
+            <w:rFonts w:ascii="メイリオ" w:eastAsia="メイリオ" w:hAnsi="メイリオ" w:cs="メイリオ" w:hint="eastAsia"/>
+            <w:sz w:val="18"/>
+            <w:szCs w:val="18"/>
+            <w:lang w:eastAsia="ja-JP"/>
+          </w:rPr>
+          <w:t>オンライン</w:t>
+        </w:r>
+      </w:hyperlink>
       <w:r>
         <w:rPr>
           <w:rFonts w:ascii="メイリオ" w:eastAsia="メイリオ" w:hAnsi="メイリオ" w:cs="メイリオ" w:hint="eastAsia"/>
@@ -14074,7 +14306,7 @@
         </w:rPr>
         <w:t>もしくは</w:t>
       </w:r>
-      <w:hyperlink r:id="rId18" w:history="1">
+      <w:hyperlink r:id="rId19" w:history="1">
         <w:r>
           <w:rPr>
             <w:rStyle w:val="affd"/>
@@ -14376,7 +14608,7 @@
         </w:rPr>
         <w:t>「</w:t>
       </w:r>
-      <w:hyperlink r:id="rId19" w:history="1">
+      <w:hyperlink r:id="rId20" w:history="1">
         <w:r>
           <w:rPr>
             <w:rStyle w:val="affd"/>
@@ -14506,7 +14738,7 @@
           <w:lang w:eastAsia="ja-JP"/>
         </w:rPr>
       </w:pPr>
-      <w:bookmarkStart w:id="149" w:name="_Toc492046631"/>
+      <w:bookmarkStart w:id="172" w:name="_Toc492046631"/>
       <w:r>
         <w:rPr>
           <w:lang w:eastAsia="ja-JP"/>
@@ -14561,7 +14793,7 @@
         </w:rPr>
         <w:t>える</w:t>
       </w:r>
-      <w:bookmarkEnd w:id="149"/>
+      <w:bookmarkEnd w:id="172"/>
     </w:p>
     <w:p>
       <w:pPr>
@@ -14636,7 +14868,7 @@
           <w:lang w:eastAsia="ja-JP"/>
         </w:rPr>
       </w:pPr>
-      <w:bookmarkStart w:id="150" w:name="_Toc492046632"/>
+      <w:bookmarkStart w:id="173" w:name="_Toc492046632"/>
       <w:r>
         <w:rPr>
           <w:lang w:eastAsia="ja-JP"/>
@@ -14677,7 +14909,7 @@
         </w:rPr>
         <w:t>監査人を選択する</w:t>
       </w:r>
-      <w:bookmarkEnd w:id="150"/>
+      <w:bookmarkEnd w:id="173"/>
     </w:p>
     <w:p>
       <w:pPr>
@@ -14690,7 +14922,7 @@
           <w:lang w:eastAsia="ja-JP"/>
         </w:rPr>
       </w:pPr>
-      <w:bookmarkStart w:id="151" w:name="_Toc492046633"/>
+      <w:bookmarkStart w:id="174" w:name="_Toc492046633"/>
       <w:r>
         <w:rPr>
           <w:rFonts w:ascii="メイリオ" w:eastAsia="メイリオ" w:hAnsi="メイリオ" w:cs="メイリオ" w:hint="eastAsia"/>
@@ -14814,7 +15046,7 @@
         </w:rPr>
         <w:t>何に留意をすべきかを知る</w:t>
       </w:r>
-      <w:bookmarkEnd w:id="151"/>
+      <w:bookmarkEnd w:id="174"/>
     </w:p>
     <w:p>
       <w:pPr>
@@ -14862,7 +15094,7 @@
           <w:lang w:eastAsia="ja-JP"/>
         </w:rPr>
       </w:pPr>
-      <w:bookmarkStart w:id="152" w:name="_Toc492046634"/>
+      <w:bookmarkStart w:id="175" w:name="_Toc492046634"/>
       <w:r>
         <w:rPr>
           <w:lang w:eastAsia="ja-JP"/>
@@ -14888,7 +15120,7 @@
         </w:rPr>
         <w:t>適切な質問をする</w:t>
       </w:r>
-      <w:bookmarkEnd w:id="152"/>
+      <w:bookmarkEnd w:id="175"/>
     </w:p>
     <w:p>
       <w:pPr>
@@ -15350,7 +15582,7 @@
           <w:lang w:eastAsia="ja-JP"/>
         </w:rPr>
       </w:pPr>
-      <w:bookmarkStart w:id="153" w:name="_Toc492046635"/>
+      <w:bookmarkStart w:id="176" w:name="_Toc492046635"/>
       <w:r>
         <w:rPr>
           <w:lang w:eastAsia="ja-JP"/>
@@ -15391,7 +15623,7 @@
         </w:rPr>
         <w:t>項目を特定する</w:t>
       </w:r>
-      <w:bookmarkEnd w:id="153"/>
+      <w:bookmarkEnd w:id="176"/>
     </w:p>
     <w:p>
       <w:pPr>
@@ -15736,7 +15968,7 @@
           <w:lang w:eastAsia="ja-JP"/>
         </w:rPr>
       </w:pPr>
-      <w:bookmarkStart w:id="154" w:name="_Toc492046636"/>
+      <w:bookmarkStart w:id="177" w:name="_Toc492046636"/>
       <w:r>
         <w:rPr>
           <w:lang w:eastAsia="ja-JP"/>
@@ -15776,7 +16008,7 @@
         </w:rPr>
         <w:t>計画を策定する</w:t>
       </w:r>
-      <w:bookmarkEnd w:id="154"/>
+      <w:bookmarkEnd w:id="177"/>
     </w:p>
     <w:p>
       <w:pPr>
@@ -15959,7 +16191,7 @@
           <w:lang w:eastAsia="ja-JP"/>
         </w:rPr>
       </w:pPr>
-      <w:bookmarkStart w:id="155" w:name="_Toc492046637"/>
+      <w:bookmarkStart w:id="178" w:name="_Toc492046637"/>
       <w:r>
         <w:rPr>
           <w:rFonts w:hint="eastAsia"/>
@@ -15988,7 +16220,7 @@
         </w:rPr>
         <w:t>推奨される開発実務</w:t>
       </w:r>
-      <w:bookmarkEnd w:id="155"/>
+      <w:bookmarkEnd w:id="178"/>
     </w:p>
     <w:p>
       <w:pPr>
@@ -16743,147 +16975,124 @@
           <w:lang w:eastAsia="ja-JP"/>
         </w:rPr>
       </w:pPr>
-      <w:bookmarkStart w:id="156" w:name="_Toc488161420"/>
-      <w:bookmarkStart w:id="157" w:name="_Toc488161490"/>
-      <w:bookmarkStart w:id="158" w:name="_Toc488161557"/>
-      <w:bookmarkStart w:id="159" w:name="_Toc488161980"/>
-      <w:bookmarkStart w:id="160" w:name="_Toc488162045"/>
-      <w:bookmarkStart w:id="161" w:name="_Toc488162111"/>
-      <w:bookmarkStart w:id="162" w:name="_Toc488316284"/>
-      <w:bookmarkStart w:id="163" w:name="_Toc492046605"/>
-      <w:bookmarkStart w:id="164" w:name="_Toc492046638"/>
-      <w:bookmarkStart w:id="165" w:name="_Toc488161421"/>
-      <w:bookmarkStart w:id="166" w:name="_Toc488161491"/>
-      <w:bookmarkStart w:id="167" w:name="_Toc488161558"/>
-      <w:bookmarkStart w:id="168" w:name="_Toc488161981"/>
-      <w:bookmarkStart w:id="169" w:name="_Toc488162046"/>
-      <w:bookmarkStart w:id="170" w:name="_Toc488162112"/>
-      <w:bookmarkStart w:id="171" w:name="_Toc488316285"/>
-      <w:bookmarkStart w:id="172" w:name="_Toc492046606"/>
-      <w:bookmarkStart w:id="173" w:name="_Toc492046639"/>
-      <w:bookmarkStart w:id="174" w:name="_Toc488161422"/>
-      <w:bookmarkStart w:id="175" w:name="_Toc488161492"/>
-      <w:bookmarkStart w:id="176" w:name="_Toc488161559"/>
-      <w:bookmarkStart w:id="177" w:name="_Toc488161982"/>
-      <w:bookmarkStart w:id="178" w:name="_Toc488162047"/>
-      <w:bookmarkStart w:id="179" w:name="_Toc488162113"/>
-      <w:bookmarkStart w:id="180" w:name="_Toc488316286"/>
-      <w:bookmarkStart w:id="181" w:name="_Toc492046607"/>
-      <w:bookmarkStart w:id="182" w:name="_Toc492046640"/>
-      <w:bookmarkStart w:id="183" w:name="_Toc488161423"/>
-      <w:bookmarkStart w:id="184" w:name="_Toc488161493"/>
-      <w:bookmarkStart w:id="185" w:name="_Toc488161560"/>
-      <w:bookmarkStart w:id="186" w:name="_Toc488161983"/>
-      <w:bookmarkStart w:id="187" w:name="_Toc488162048"/>
-      <w:bookmarkStart w:id="188" w:name="_Toc488162114"/>
-      <w:bookmarkStart w:id="189" w:name="_Toc488316287"/>
-      <w:bookmarkStart w:id="190" w:name="_Toc492046608"/>
-      <w:bookmarkStart w:id="191" w:name="_Toc492046641"/>
-      <w:bookmarkStart w:id="192" w:name="_Toc488161424"/>
-      <w:bookmarkStart w:id="193" w:name="_Toc488161494"/>
-      <w:bookmarkStart w:id="194" w:name="_Toc488161561"/>
-      <w:bookmarkStart w:id="195" w:name="_Toc488161984"/>
-      <w:bookmarkStart w:id="196" w:name="_Toc488162049"/>
-      <w:bookmarkStart w:id="197" w:name="_Toc488162115"/>
-      <w:bookmarkStart w:id="198" w:name="_Toc488316288"/>
-      <w:bookmarkStart w:id="199" w:name="_Toc492046609"/>
-      <w:bookmarkStart w:id="200" w:name="_Toc492046642"/>
-      <w:bookmarkStart w:id="201" w:name="_Toc488161425"/>
-      <w:bookmarkStart w:id="202" w:name="_Toc488161495"/>
-      <w:bookmarkStart w:id="203" w:name="_Toc488161562"/>
-      <w:bookmarkStart w:id="204" w:name="_Toc488161985"/>
-      <w:bookmarkStart w:id="205" w:name="_Toc488162050"/>
-      <w:bookmarkStart w:id="206" w:name="_Toc488162116"/>
-      <w:bookmarkStart w:id="207" w:name="_Toc488316289"/>
-      <w:bookmarkStart w:id="208" w:name="_Toc492046610"/>
-      <w:bookmarkStart w:id="209" w:name="_Toc492046643"/>
-      <w:bookmarkStart w:id="210" w:name="_Toc488161426"/>
-      <w:bookmarkStart w:id="211" w:name="_Toc488161496"/>
-      <w:bookmarkStart w:id="212" w:name="_Toc488161563"/>
-      <w:bookmarkStart w:id="213" w:name="_Toc488161986"/>
-      <w:bookmarkStart w:id="214" w:name="_Toc488162051"/>
-      <w:bookmarkStart w:id="215" w:name="_Toc488162117"/>
-      <w:bookmarkStart w:id="216" w:name="_Toc488316290"/>
-      <w:bookmarkStart w:id="217" w:name="_Toc492046611"/>
-      <w:bookmarkStart w:id="218" w:name="_Toc492046644"/>
-      <w:bookmarkStart w:id="219" w:name="_Toc488161427"/>
-      <w:bookmarkStart w:id="220" w:name="_Toc488161497"/>
-      <w:bookmarkStart w:id="221" w:name="_Toc488161564"/>
-      <w:bookmarkStart w:id="222" w:name="_Toc488161987"/>
-      <w:bookmarkStart w:id="223" w:name="_Toc488162052"/>
-      <w:bookmarkStart w:id="224" w:name="_Toc488162118"/>
-      <w:bookmarkStart w:id="225" w:name="_Toc488316291"/>
-      <w:bookmarkStart w:id="226" w:name="_Toc492046612"/>
-      <w:bookmarkStart w:id="227" w:name="_Toc492046645"/>
-      <w:bookmarkStart w:id="228" w:name="_Toc488161428"/>
-      <w:bookmarkStart w:id="229" w:name="_Toc488161498"/>
-      <w:bookmarkStart w:id="230" w:name="_Toc488161565"/>
-      <w:bookmarkStart w:id="231" w:name="_Toc488161988"/>
-      <w:bookmarkStart w:id="232" w:name="_Toc488162053"/>
-      <w:bookmarkStart w:id="233" w:name="_Toc488162119"/>
-      <w:bookmarkStart w:id="234" w:name="_Toc488316292"/>
-      <w:bookmarkStart w:id="235" w:name="_Toc492046613"/>
-      <w:bookmarkStart w:id="236" w:name="_Toc492046646"/>
-      <w:bookmarkStart w:id="237" w:name="_Toc488161429"/>
-      <w:bookmarkStart w:id="238" w:name="_Toc488161499"/>
-      <w:bookmarkStart w:id="239" w:name="_Toc488161566"/>
-      <w:bookmarkStart w:id="240" w:name="_Toc488161989"/>
-      <w:bookmarkStart w:id="241" w:name="_Toc488162054"/>
-      <w:bookmarkStart w:id="242" w:name="_Toc488162120"/>
-      <w:bookmarkStart w:id="243" w:name="_Toc488316293"/>
-      <w:bookmarkStart w:id="244" w:name="_Toc492046614"/>
-      <w:bookmarkStart w:id="245" w:name="_Toc492046647"/>
-      <w:bookmarkStart w:id="246" w:name="_Toc488161430"/>
-      <w:bookmarkStart w:id="247" w:name="_Toc488161500"/>
-      <w:bookmarkStart w:id="248" w:name="_Toc488161567"/>
-      <w:bookmarkStart w:id="249" w:name="_Toc488161990"/>
-      <w:bookmarkStart w:id="250" w:name="_Toc488162055"/>
-      <w:bookmarkStart w:id="251" w:name="_Toc488162121"/>
-      <w:bookmarkStart w:id="252" w:name="_Toc488316294"/>
-      <w:bookmarkStart w:id="253" w:name="_Toc492046615"/>
-      <w:bookmarkStart w:id="254" w:name="_Toc492046648"/>
-      <w:bookmarkStart w:id="255" w:name="_Toc488161431"/>
-      <w:bookmarkStart w:id="256" w:name="_Toc488161501"/>
-      <w:bookmarkStart w:id="257" w:name="_Toc488161568"/>
-      <w:bookmarkStart w:id="258" w:name="_Toc488161991"/>
-      <w:bookmarkStart w:id="259" w:name="_Toc488162056"/>
-      <w:bookmarkStart w:id="260" w:name="_Toc488162122"/>
-      <w:bookmarkStart w:id="261" w:name="_Toc488316295"/>
-      <w:bookmarkStart w:id="262" w:name="_Toc492046616"/>
-      <w:bookmarkStart w:id="263" w:name="_Toc492046649"/>
-      <w:bookmarkStart w:id="264" w:name="_Toc488161432"/>
-      <w:bookmarkStart w:id="265" w:name="_Toc488161502"/>
-      <w:bookmarkStart w:id="266" w:name="_Toc488161569"/>
-      <w:bookmarkStart w:id="267" w:name="_Toc488161992"/>
-      <w:bookmarkStart w:id="268" w:name="_Toc488162057"/>
-      <w:bookmarkStart w:id="269" w:name="_Toc488162123"/>
-      <w:bookmarkStart w:id="270" w:name="_Toc488316296"/>
-      <w:bookmarkStart w:id="271" w:name="_Toc492046617"/>
-      <w:bookmarkStart w:id="272" w:name="_Toc492046650"/>
-      <w:bookmarkStart w:id="273" w:name="_Toc492046651"/>
-      <w:bookmarkEnd w:id="156"/>
-      <w:bookmarkEnd w:id="157"/>
-      <w:bookmarkEnd w:id="158"/>
-      <w:bookmarkEnd w:id="159"/>
-      <w:bookmarkEnd w:id="160"/>
-      <w:bookmarkEnd w:id="161"/>
-      <w:bookmarkEnd w:id="162"/>
-      <w:bookmarkEnd w:id="163"/>
-      <w:bookmarkEnd w:id="164"/>
-      <w:bookmarkEnd w:id="165"/>
-      <w:bookmarkEnd w:id="166"/>
-      <w:bookmarkEnd w:id="167"/>
-      <w:bookmarkEnd w:id="168"/>
-      <w:bookmarkEnd w:id="169"/>
-      <w:bookmarkEnd w:id="170"/>
-      <w:bookmarkEnd w:id="171"/>
-      <w:bookmarkEnd w:id="172"/>
-      <w:bookmarkEnd w:id="173"/>
-      <w:bookmarkEnd w:id="174"/>
-      <w:bookmarkEnd w:id="175"/>
-      <w:bookmarkEnd w:id="176"/>
-      <w:bookmarkEnd w:id="177"/>
-      <w:bookmarkEnd w:id="178"/>
+      <w:bookmarkStart w:id="179" w:name="_Toc488161420"/>
+      <w:bookmarkStart w:id="180" w:name="_Toc488161490"/>
+      <w:bookmarkStart w:id="181" w:name="_Toc488161557"/>
+      <w:bookmarkStart w:id="182" w:name="_Toc488161980"/>
+      <w:bookmarkStart w:id="183" w:name="_Toc488162045"/>
+      <w:bookmarkStart w:id="184" w:name="_Toc488162111"/>
+      <w:bookmarkStart w:id="185" w:name="_Toc488316284"/>
+      <w:bookmarkStart w:id="186" w:name="_Toc492046605"/>
+      <w:bookmarkStart w:id="187" w:name="_Toc492046638"/>
+      <w:bookmarkStart w:id="188" w:name="_Toc488161421"/>
+      <w:bookmarkStart w:id="189" w:name="_Toc488161491"/>
+      <w:bookmarkStart w:id="190" w:name="_Toc488161558"/>
+      <w:bookmarkStart w:id="191" w:name="_Toc488161981"/>
+      <w:bookmarkStart w:id="192" w:name="_Toc488162046"/>
+      <w:bookmarkStart w:id="193" w:name="_Toc488162112"/>
+      <w:bookmarkStart w:id="194" w:name="_Toc488316285"/>
+      <w:bookmarkStart w:id="195" w:name="_Toc492046606"/>
+      <w:bookmarkStart w:id="196" w:name="_Toc492046639"/>
+      <w:bookmarkStart w:id="197" w:name="_Toc488161422"/>
+      <w:bookmarkStart w:id="198" w:name="_Toc488161492"/>
+      <w:bookmarkStart w:id="199" w:name="_Toc488161559"/>
+      <w:bookmarkStart w:id="200" w:name="_Toc488161982"/>
+      <w:bookmarkStart w:id="201" w:name="_Toc488162047"/>
+      <w:bookmarkStart w:id="202" w:name="_Toc488162113"/>
+      <w:bookmarkStart w:id="203" w:name="_Toc488316286"/>
+      <w:bookmarkStart w:id="204" w:name="_Toc492046607"/>
+      <w:bookmarkStart w:id="205" w:name="_Toc492046640"/>
+      <w:bookmarkStart w:id="206" w:name="_Toc488161423"/>
+      <w:bookmarkStart w:id="207" w:name="_Toc488161493"/>
+      <w:bookmarkStart w:id="208" w:name="_Toc488161560"/>
+      <w:bookmarkStart w:id="209" w:name="_Toc488161983"/>
+      <w:bookmarkStart w:id="210" w:name="_Toc488162048"/>
+      <w:bookmarkStart w:id="211" w:name="_Toc488162114"/>
+      <w:bookmarkStart w:id="212" w:name="_Toc488316287"/>
+      <w:bookmarkStart w:id="213" w:name="_Toc492046608"/>
+      <w:bookmarkStart w:id="214" w:name="_Toc492046641"/>
+      <w:bookmarkStart w:id="215" w:name="_Toc488161424"/>
+      <w:bookmarkStart w:id="216" w:name="_Toc488161494"/>
+      <w:bookmarkStart w:id="217" w:name="_Toc488161561"/>
+      <w:bookmarkStart w:id="218" w:name="_Toc488161984"/>
+      <w:bookmarkStart w:id="219" w:name="_Toc488162049"/>
+      <w:bookmarkStart w:id="220" w:name="_Toc488162115"/>
+      <w:bookmarkStart w:id="221" w:name="_Toc488316288"/>
+      <w:bookmarkStart w:id="222" w:name="_Toc492046609"/>
+      <w:bookmarkStart w:id="223" w:name="_Toc492046642"/>
+      <w:bookmarkStart w:id="224" w:name="_Toc488161425"/>
+      <w:bookmarkStart w:id="225" w:name="_Toc488161495"/>
+      <w:bookmarkStart w:id="226" w:name="_Toc488161562"/>
+      <w:bookmarkStart w:id="227" w:name="_Toc488161985"/>
+      <w:bookmarkStart w:id="228" w:name="_Toc488162050"/>
+      <w:bookmarkStart w:id="229" w:name="_Toc488162116"/>
+      <w:bookmarkStart w:id="230" w:name="_Toc488316289"/>
+      <w:bookmarkStart w:id="231" w:name="_Toc492046610"/>
+      <w:bookmarkStart w:id="232" w:name="_Toc492046643"/>
+      <w:bookmarkStart w:id="233" w:name="_Toc488161426"/>
+      <w:bookmarkStart w:id="234" w:name="_Toc488161496"/>
+      <w:bookmarkStart w:id="235" w:name="_Toc488161563"/>
+      <w:bookmarkStart w:id="236" w:name="_Toc488161986"/>
+      <w:bookmarkStart w:id="237" w:name="_Toc488162051"/>
+      <w:bookmarkStart w:id="238" w:name="_Toc488162117"/>
+      <w:bookmarkStart w:id="239" w:name="_Toc488316290"/>
+      <w:bookmarkStart w:id="240" w:name="_Toc492046611"/>
+      <w:bookmarkStart w:id="241" w:name="_Toc492046644"/>
+      <w:bookmarkStart w:id="242" w:name="_Toc488161427"/>
+      <w:bookmarkStart w:id="243" w:name="_Toc488161497"/>
+      <w:bookmarkStart w:id="244" w:name="_Toc488161564"/>
+      <w:bookmarkStart w:id="245" w:name="_Toc488161987"/>
+      <w:bookmarkStart w:id="246" w:name="_Toc488162052"/>
+      <w:bookmarkStart w:id="247" w:name="_Toc488162118"/>
+      <w:bookmarkStart w:id="248" w:name="_Toc488316291"/>
+      <w:bookmarkStart w:id="249" w:name="_Toc492046612"/>
+      <w:bookmarkStart w:id="250" w:name="_Toc492046645"/>
+      <w:bookmarkStart w:id="251" w:name="_Toc488161428"/>
+      <w:bookmarkStart w:id="252" w:name="_Toc488161498"/>
+      <w:bookmarkStart w:id="253" w:name="_Toc488161565"/>
+      <w:bookmarkStart w:id="254" w:name="_Toc488161988"/>
+      <w:bookmarkStart w:id="255" w:name="_Toc488162053"/>
+      <w:bookmarkStart w:id="256" w:name="_Toc488162119"/>
+      <w:bookmarkStart w:id="257" w:name="_Toc488316292"/>
+      <w:bookmarkStart w:id="258" w:name="_Toc492046613"/>
+      <w:bookmarkStart w:id="259" w:name="_Toc492046646"/>
+      <w:bookmarkStart w:id="260" w:name="_Toc488161429"/>
+      <w:bookmarkStart w:id="261" w:name="_Toc488161499"/>
+      <w:bookmarkStart w:id="262" w:name="_Toc488161566"/>
+      <w:bookmarkStart w:id="263" w:name="_Toc488161989"/>
+      <w:bookmarkStart w:id="264" w:name="_Toc488162054"/>
+      <w:bookmarkStart w:id="265" w:name="_Toc488162120"/>
+      <w:bookmarkStart w:id="266" w:name="_Toc488316293"/>
+      <w:bookmarkStart w:id="267" w:name="_Toc492046614"/>
+      <w:bookmarkStart w:id="268" w:name="_Toc492046647"/>
+      <w:bookmarkStart w:id="269" w:name="_Toc488161430"/>
+      <w:bookmarkStart w:id="270" w:name="_Toc488161500"/>
+      <w:bookmarkStart w:id="271" w:name="_Toc488161567"/>
+      <w:bookmarkStart w:id="272" w:name="_Toc488161990"/>
+      <w:bookmarkStart w:id="273" w:name="_Toc488162055"/>
+      <w:bookmarkStart w:id="274" w:name="_Toc488162121"/>
+      <w:bookmarkStart w:id="275" w:name="_Toc488316294"/>
+      <w:bookmarkStart w:id="276" w:name="_Toc492046615"/>
+      <w:bookmarkStart w:id="277" w:name="_Toc492046648"/>
+      <w:bookmarkStart w:id="278" w:name="_Toc488161431"/>
+      <w:bookmarkStart w:id="279" w:name="_Toc488161501"/>
+      <w:bookmarkStart w:id="280" w:name="_Toc488161568"/>
+      <w:bookmarkStart w:id="281" w:name="_Toc488161991"/>
+      <w:bookmarkStart w:id="282" w:name="_Toc488162056"/>
+      <w:bookmarkStart w:id="283" w:name="_Toc488162122"/>
+      <w:bookmarkStart w:id="284" w:name="_Toc488316295"/>
+      <w:bookmarkStart w:id="285" w:name="_Toc492046616"/>
+      <w:bookmarkStart w:id="286" w:name="_Toc492046649"/>
+      <w:bookmarkStart w:id="287" w:name="_Toc488161432"/>
+      <w:bookmarkStart w:id="288" w:name="_Toc488161502"/>
+      <w:bookmarkStart w:id="289" w:name="_Toc488161569"/>
+      <w:bookmarkStart w:id="290" w:name="_Toc488161992"/>
+      <w:bookmarkStart w:id="291" w:name="_Toc488162057"/>
+      <w:bookmarkStart w:id="292" w:name="_Toc488162123"/>
+      <w:bookmarkStart w:id="293" w:name="_Toc488316296"/>
+      <w:bookmarkStart w:id="294" w:name="_Toc492046617"/>
+      <w:bookmarkStart w:id="295" w:name="_Toc492046650"/>
+      <w:bookmarkStart w:id="296" w:name="_Toc492046651"/>
       <w:bookmarkEnd w:id="179"/>
       <w:bookmarkEnd w:id="180"/>
       <w:bookmarkEnd w:id="181"/>
@@ -16978,6 +17187,29 @@
       <w:bookmarkEnd w:id="270"/>
       <w:bookmarkEnd w:id="271"/>
       <w:bookmarkEnd w:id="272"/>
+      <w:bookmarkEnd w:id="273"/>
+      <w:bookmarkEnd w:id="274"/>
+      <w:bookmarkEnd w:id="275"/>
+      <w:bookmarkEnd w:id="276"/>
+      <w:bookmarkEnd w:id="277"/>
+      <w:bookmarkEnd w:id="278"/>
+      <w:bookmarkEnd w:id="279"/>
+      <w:bookmarkEnd w:id="280"/>
+      <w:bookmarkEnd w:id="281"/>
+      <w:bookmarkEnd w:id="282"/>
+      <w:bookmarkEnd w:id="283"/>
+      <w:bookmarkEnd w:id="284"/>
+      <w:bookmarkEnd w:id="285"/>
+      <w:bookmarkEnd w:id="286"/>
+      <w:bookmarkEnd w:id="287"/>
+      <w:bookmarkEnd w:id="288"/>
+      <w:bookmarkEnd w:id="289"/>
+      <w:bookmarkEnd w:id="290"/>
+      <w:bookmarkEnd w:id="291"/>
+      <w:bookmarkEnd w:id="292"/>
+      <w:bookmarkEnd w:id="293"/>
+      <w:bookmarkEnd w:id="294"/>
+      <w:bookmarkEnd w:id="295"/>
       <w:r>
         <w:rPr>
           <w:rFonts w:hint="eastAsia"/>
@@ -16998,7 +17230,7 @@
         </w:rPr>
         <w:t>結論</w:t>
       </w:r>
-      <w:bookmarkEnd w:id="273"/>
+      <w:bookmarkEnd w:id="296"/>
     </w:p>
     <w:p>
       <w:pPr>
@@ -17873,8 +18105,8 @@
           <w:color w:val="0072C6" w:themeColor="accent1"/>
         </w:rPr>
         <w:sectPr>
-          <w:footerReference w:type="default" r:id="rId20"/>
-          <w:footerReference w:type="first" r:id="rId21"/>
+          <w:footerReference w:type="default" r:id="rId21"/>
+          <w:footerReference w:type="first" r:id="rId22"/>
           <w:pgSz w:w="12240" w:h="15840"/>
           <w:pgMar w:top="1901" w:right="1008" w:bottom="1440" w:left="1008" w:header="0" w:footer="432" w:gutter="0"/>
           <w:cols w:space="720"/>
@@ -17898,7 +18130,7 @@
           <w:lang w:eastAsia="ja-JP"/>
         </w:rPr>
       </w:pPr>
-      <w:bookmarkStart w:id="274" w:name="_Toc492046652"/>
+      <w:bookmarkStart w:id="297" w:name="_Toc492046652"/>
       <w:r>
         <w:rPr>
           <w:rFonts w:ascii="メイリオ" w:eastAsia="メイリオ" w:hAnsi="メイリオ" w:cs="メイリオ" w:hint="eastAsia"/>
@@ -17907,7 +18139,7 @@
         <w:lastRenderedPageBreak/>
         <w:t>参考文献</w:t>
       </w:r>
-      <w:bookmarkEnd w:id="274"/>
+      <w:bookmarkEnd w:id="297"/>
     </w:p>
     <w:p>
       <w:pPr>
@@ -18485,7 +18717,7 @@
           <w:lang w:eastAsia="ja-JP"/>
         </w:rPr>
       </w:pPr>
-      <w:hyperlink r:id="rId22" w:history="1">
+      <w:hyperlink r:id="rId23" w:history="1">
         <w:r>
           <w:rPr>
             <w:rStyle w:val="affd"/>
@@ -18543,7 +18775,7 @@
       <w:pPr>
         <w:pStyle w:val="ListIbrahim1"/>
       </w:pPr>
-      <w:hyperlink r:id="rId23" w:history="1">
+      <w:hyperlink r:id="rId24" w:history="1">
         <w:r>
           <w:rPr>
             <w:rStyle w:val="affd"/>
@@ -18556,7 +18788,7 @@
       <w:pPr>
         <w:pStyle w:val="ListIbrahim1"/>
       </w:pPr>
-      <w:hyperlink r:id="rId24" w:history="1">
+      <w:hyperlink r:id="rId25" w:history="1">
         <w:r>
           <w:rPr>
             <w:rStyle w:val="affd"/>
@@ -18587,7 +18819,7 @@
       <w:pPr>
         <w:pStyle w:val="ListIbrahim1"/>
       </w:pPr>
-      <w:hyperlink r:id="rId25" w:history="1">
+      <w:hyperlink r:id="rId26" w:history="1">
         <w:r>
           <w:rPr>
             <w:rStyle w:val="affd"/>
@@ -18600,7 +18832,7 @@
       <w:pPr>
         <w:pStyle w:val="ListIbrahim1"/>
       </w:pPr>
-      <w:hyperlink r:id="rId26" w:history="1">
+      <w:hyperlink r:id="rId27" w:history="1">
         <w:r>
           <w:rPr>
             <w:rStyle w:val="affd"/>
@@ -18613,7 +18845,7 @@
       <w:pPr>
         <w:pStyle w:val="ListIbrahim1"/>
       </w:pPr>
-      <w:hyperlink r:id="rId27" w:history="1">
+      <w:hyperlink r:id="rId28" w:history="1">
         <w:r>
           <w:rPr>
             <w:rStyle w:val="affd"/>
@@ -18626,7 +18858,7 @@
       <w:pPr>
         <w:pStyle w:val="ListIbrahim1"/>
       </w:pPr>
-      <w:hyperlink r:id="rId28" w:history="1">
+      <w:hyperlink r:id="rId29" w:history="1">
         <w:r>
           <w:rPr>
             <w:rStyle w:val="affd"/>
@@ -18642,7 +18874,7 @@
       <w:pPr>
         <w:pStyle w:val="ListIbrahim1"/>
       </w:pPr>
-      <w:hyperlink r:id="rId29" w:history="1">
+      <w:hyperlink r:id="rId30" w:history="1">
         <w:r>
           <w:rPr>
             <w:rStyle w:val="affd"/>
@@ -18655,7 +18887,7 @@
       <w:pPr>
         <w:pStyle w:val="ListIbrahim1"/>
       </w:pPr>
-      <w:hyperlink r:id="rId30" w:history="1">
+      <w:hyperlink r:id="rId31" w:history="1">
         <w:r>
           <w:rPr>
             <w:rStyle w:val="affd"/>
@@ -18699,7 +18931,7 @@
           <w:lang w:eastAsia="ja-JP"/>
         </w:rPr>
       </w:pPr>
-      <w:hyperlink r:id="rId31" w:history="1">
+      <w:hyperlink r:id="rId32" w:history="1">
         <w:r>
           <w:rPr>
             <w:rStyle w:val="affd"/>
@@ -18784,7 +19016,7 @@
           <w:lang w:eastAsia="ja-JP"/>
         </w:rPr>
       </w:pPr>
-      <w:hyperlink r:id="rId32" w:history="1">
+      <w:hyperlink r:id="rId33" w:history="1">
         <w:r>
           <w:rPr>
             <w:rStyle w:val="affd"/>
@@ -18904,7 +19136,7 @@
         </w:rPr>
         <w:t>以下に電子メールでご連絡ください（ただし英語で）</w:t>
       </w:r>
-      <w:hyperlink r:id="rId33" w:history="1">
+      <w:hyperlink r:id="rId34" w:history="1">
         <w:r>
           <w:rPr>
             <w:rStyle w:val="affd"/>
@@ -18942,7 +19174,7 @@
           <w:lang w:eastAsia="ja-JP"/>
         </w:rPr>
       </w:pPr>
-      <w:bookmarkStart w:id="275" w:name="_Toc492046653"/>
+      <w:bookmarkStart w:id="298" w:name="_Toc492046653"/>
       <w:r>
         <w:rPr>
           <w:rFonts w:ascii="メイリオ" w:eastAsia="メイリオ" w:hAnsi="メイリオ" w:cs="メイリオ" w:hint="eastAsia"/>
@@ -18951,7 +19183,7 @@
         <w:lastRenderedPageBreak/>
         <w:t>謝辞</w:t>
       </w:r>
-      <w:bookmarkEnd w:id="275"/>
+      <w:bookmarkEnd w:id="298"/>
     </w:p>
     <w:p>
       <w:pPr>
@@ -18964,7 +19196,7 @@
           <w:lang w:eastAsia="ja-JP"/>
         </w:rPr>
       </w:pPr>
-      <w:hyperlink r:id="rId34" w:history="1">
+      <w:hyperlink r:id="rId35" w:history="1">
         <w:r>
           <w:rPr>
             <w:rStyle w:val="affd"/>
@@ -19473,7 +19705,7 @@
       <w:pPr>
         <w:pStyle w:val="HeadingIbrahim1"/>
       </w:pPr>
-      <w:bookmarkStart w:id="276" w:name="_Toc492046654"/>
+      <w:bookmarkStart w:id="299" w:name="_Toc492046654"/>
       <w:proofErr w:type="spellStart"/>
       <w:r>
         <w:rPr>
@@ -19482,7 +19714,7 @@
         <w:lastRenderedPageBreak/>
         <w:t>著者について</w:t>
       </w:r>
-      <w:bookmarkEnd w:id="276"/>
+      <w:bookmarkEnd w:id="299"/>
       <w:proofErr w:type="spellEnd"/>
     </w:p>
     <w:p>
@@ -19530,7 +19762,7 @@
                     </pic:cNvPicPr>
                   </pic:nvPicPr>
                   <pic:blipFill>
-                    <a:blip r:embed="rId35"/>
+                    <a:blip r:embed="rId36"/>
                     <a:stretch>
                       <a:fillRect/>
                     </a:stretch>
@@ -19654,7 +19886,7 @@
       <w:r>
         <w:t xml:space="preserve">Web: </w:t>
       </w:r>
-      <w:hyperlink r:id="rId36" w:history="1">
+      <w:hyperlink r:id="rId37" w:history="1">
         <w:r>
           <w:rPr>
             <w:rStyle w:val="affd"/>
@@ -19675,7 +19907,7 @@
       <w:r>
         <w:t>Twitter:</w:t>
       </w:r>
-      <w:hyperlink r:id="rId37" w:history="1">
+      <w:hyperlink r:id="rId38" w:history="1">
         <w:r>
           <w:rPr>
             <w:rStyle w:val="affd"/>
@@ -19771,6 +20003,7 @@
         <w:docPartUnique/>
       </w:docPartObj>
     </w:sdtPr>
+    <w:sdtEndPr/>
     <w:sdtContent>
       <w:p>
         <w:pPr>
@@ -19808,7 +20041,7 @@
             <w:noProof/>
             <w:sz w:val="18"/>
           </w:rPr>
-          <w:t>9</w:t>
+          <w:t>5</w:t>
         </w:r>
         <w:r>
           <w:rPr>
@@ -25656,7 +25889,7 @@
   <a:extraClrSchemeLst/>
   <a:extLst>
     <a:ext uri="{05A4C25C-085E-4340-85A3-A5531E510DB2}">
-      <thm15:themeFamily xmlns:thm15="http://schemas.microsoft.com/office/thememl/2012/main" xmlns="" name="Office Theme" id="{62F939B6-93AF-4DB8-9C6B-D6C7DFDC589F}" vid="{4A3C46E8-61CC-4603-A589-7422A47A8E4A}"/>
+      <thm15:themeFamily xmlns="" xmlns:thm15="http://schemas.microsoft.com/office/thememl/2012/main" name="Office Theme" id="{62F939B6-93AF-4DB8-9C6B-D6C7DFDC589F}" vid="{4A3C46E8-61CC-4603-A589-7422A47A8E4A}"/>
     </a:ext>
   </a:extLst>
 </a:theme>
@@ -25667,7 +25900,7 @@
 </file>
 
 <file path=customXml/itemProps1.xml><?xml version="1.0" encoding="utf-8"?>
-<ds:datastoreItem xmlns:ds="http://schemas.openxmlformats.org/officeDocument/2006/customXml" ds:itemID="{72E31FFF-3242-4C97-B98A-F4904489B03C}">
+<ds:datastoreItem xmlns:ds="http://schemas.openxmlformats.org/officeDocument/2006/customXml" ds:itemID="{AF10F353-BF25-4CCD-850D-B8BEBCAFE941}">
   <ds:schemaRefs>
     <ds:schemaRef ds:uri="http://schemas.openxmlformats.org/officeDocument/2006/bibliography"/>
   </ds:schemaRefs>

</xml_diff>

<commit_message>
Preparing RC3 ( for Original Update) and InDesign file format.
</commit_message>
<xml_diff>
--- a/OPEN SOURCE AUDITS IN MERGER AND ACQUISITION TRANSACTIONS/RC/M&A_09112017_JP_RC3.docx
+++ b/OPEN SOURCE AUDITS IN MERGER AND ACQUISITION TRANSACTIONS/RC/M&A_09112017_JP_RC3.docx
@@ -8039,22 +8039,22 @@
             </w:rPr>
           </w:rPrChange>
         </w:rPr>
-        <w:t>見積もりについて合意され、サービス契約書、作業明細書、守秘義務契約書（NDA）などに</w:t>
-      </w:r>
-      <w:r>
-        <w:rPr>
-          <w:rFonts w:ascii="メイリオ" w:eastAsia="メイリオ" w:hAnsi="メイリオ" w:cs="メイリオ" w:hint="eastAsia"/>
+        <w:t>見積もりについて合意され、サービス契約書、作業明細書、守秘義務契約書（</w:t>
+      </w:r>
+      <w:r>
+        <w:rPr>
+          <w:rFonts w:ascii="メイリオ" w:eastAsia="メイリオ" w:hAnsi="メイリオ" w:cs="メイリオ"/>
           <w:sz w:val="18"/>
           <w:lang w:eastAsia="ja-JP"/>
           <w:rPrChange w:id="177" w:author="The Linux Foundation Japan" w:date="2018-01-29T12:47:00Z">
             <w:rPr>
-              <w:rFonts w:ascii="メイリオ" w:eastAsia="メイリオ" w:hAnsi="メイリオ" w:cs="メイリオ" w:hint="eastAsia"/>
+              <w:rFonts w:ascii="メイリオ" w:eastAsia="メイリオ" w:hAnsi="メイリオ" w:cs="メイリオ"/>
               <w:color w:val="auto"/>
               <w:sz w:val="18"/>
             </w:rPr>
           </w:rPrChange>
         </w:rPr>
-        <w:t>サイン</w:t>
+        <w:t>NDA）などに</w:t>
       </w:r>
       <w:r>
         <w:rPr>
@@ -8069,15 +8069,30 @@
             </w:rPr>
           </w:rPrChange>
         </w:rPr>
+        <w:t>サイン</w:t>
+      </w:r>
+      <w:r>
+        <w:rPr>
+          <w:rFonts w:ascii="メイリオ" w:eastAsia="メイリオ" w:hAnsi="メイリオ" w:cs="メイリオ" w:hint="eastAsia"/>
+          <w:sz w:val="18"/>
+          <w:lang w:eastAsia="ja-JP"/>
+          <w:rPrChange w:id="179" w:author="The Linux Foundation Japan" w:date="2018-01-29T12:47:00Z">
+            <w:rPr>
+              <w:rFonts w:ascii="メイリオ" w:eastAsia="メイリオ" w:hAnsi="メイリオ" w:cs="メイリオ" w:hint="eastAsia"/>
+              <w:color w:val="auto"/>
+              <w:sz w:val="18"/>
+            </w:rPr>
+          </w:rPrChange>
+        </w:rPr>
         <w:t>される</w:t>
       </w:r>
-      <w:ins w:id="179" w:author="The Linux Foundation Japan" w:date="2018-01-28T20:32:00Z">
+      <w:ins w:id="180" w:author="The Linux Foundation Japan" w:date="2018-01-28T20:32:00Z">
         <w:r>
           <w:rPr>
             <w:rFonts w:ascii="メイリオ" w:eastAsia="メイリオ" w:hAnsi="メイリオ" w:cs="メイリオ" w:hint="eastAsia"/>
             <w:sz w:val="18"/>
             <w:lang w:eastAsia="ja-JP"/>
-            <w:rPrChange w:id="180" w:author="The Linux Foundation Japan" w:date="2018-01-29T12:47:00Z">
+            <w:rPrChange w:id="181" w:author="The Linux Foundation Japan" w:date="2018-01-29T12:47:00Z">
               <w:rPr>
                 <w:rFonts w:ascii="メイリオ" w:eastAsia="メイリオ" w:hAnsi="メイリオ" w:cs="メイリオ" w:hint="eastAsia"/>
                 <w:color w:val="auto"/>
@@ -8097,15 +8112,14 @@
         <w:rPr>
           <w:rFonts w:ascii="メイリオ" w:eastAsia="メイリオ" w:hAnsi="メイリオ" w:cs="メイリオ"/>
           <w:sz w:val="18"/>
-          <w:lang w:eastAsia="ja-JP"/>
-          <w:rPrChange w:id="181" w:author="The Linux Foundation Japan" w:date="2018-01-29T12:47:00Z">
+          <w:rPrChange w:id="182" w:author="The Linux Foundation Japan" w:date="2018-01-29T12:47:00Z">
             <w:rPr>
               <w:rFonts w:ascii="Calibri" w:hAnsi="Calibri"/>
               <w:sz w:val="22"/>
             </w:rPr>
           </w:rPrChange>
         </w:rPr>
-        <w:pPrChange w:id="182" w:author="The Linux Foundation Japan" w:date="2018-01-29T12:47:00Z">
+        <w:pPrChange w:id="183" w:author="The Linux Foundation Japan" w:date="2018-01-29T12:47:00Z">
           <w:pPr>
             <w:pStyle w:val="af2"/>
             <w:spacing w:line="240" w:lineRule="exact"/>
@@ -8113,15 +8127,17 @@
           </w:pPr>
         </w:pPrChange>
       </w:pPr>
-      <w:del w:id="183" w:author="The Linux Foundation Japan" w:date="2018-01-28T20:33:00Z">
+      <w:del w:id="184" w:author="The Linux Foundation Japan" w:date="2018-01-28T20:33:00Z">
         <w:r>
           <w:rPr>
             <w:rFonts w:ascii="メイリオ" w:eastAsia="メイリオ" w:hAnsi="メイリオ" w:cs="メイリオ" w:hint="eastAsia"/>
             <w:sz w:val="18"/>
             <w:lang w:eastAsia="ja-JP"/>
-            <w:rPrChange w:id="184" w:author="The Linux Foundation Japan" w:date="2018-01-29T12:47:00Z">
+            <w:rPrChange w:id="185" w:author="The Linux Foundation Japan" w:date="2018-01-29T12:47:00Z">
               <w:rPr>
                 <w:rFonts w:ascii="メイリオ" w:eastAsia="メイリオ" w:hAnsi="メイリオ" w:cs="メイリオ" w:hint="eastAsia"/>
+                <w:i w:val="0"/>
+                <w:iCs w:val="0"/>
                 <w:sz w:val="21"/>
               </w:rPr>
             </w:rPrChange>
@@ -8134,9 +8150,11 @@
           <w:rFonts w:ascii="メイリオ" w:eastAsia="メイリオ" w:hAnsi="メイリオ" w:cs="メイリオ" w:hint="eastAsia"/>
           <w:sz w:val="18"/>
           <w:lang w:eastAsia="ja-JP"/>
-          <w:rPrChange w:id="185" w:author="The Linux Foundation Japan" w:date="2018-01-29T12:47:00Z">
+          <w:rPrChange w:id="186" w:author="The Linux Foundation Japan" w:date="2018-01-29T12:47:00Z">
             <w:rPr>
               <w:rFonts w:ascii="メイリオ" w:eastAsia="メイリオ" w:hAnsi="メイリオ" w:cs="メイリオ" w:hint="eastAsia"/>
+              <w:i w:val="0"/>
+              <w:iCs w:val="0"/>
               <w:sz w:val="21"/>
             </w:rPr>
           </w:rPrChange>
@@ -8148,9 +8166,11 @@
           <w:rFonts w:ascii="メイリオ" w:eastAsia="メイリオ" w:hAnsi="メイリオ" w:cs="メイリオ" w:hint="eastAsia"/>
           <w:sz w:val="18"/>
           <w:lang w:eastAsia="ja-JP"/>
-          <w:rPrChange w:id="186" w:author="The Linux Foundation Japan" w:date="2018-01-29T12:47:00Z">
+          <w:rPrChange w:id="187" w:author="The Linux Foundation Japan" w:date="2018-01-29T12:47:00Z">
             <w:rPr>
               <w:rFonts w:ascii="メイリオ" w:eastAsia="メイリオ" w:hAnsi="メイリオ" w:cs="メイリオ" w:hint="eastAsia"/>
+              <w:i w:val="0"/>
+              <w:iCs w:val="0"/>
               <w:sz w:val="21"/>
             </w:rPr>
           </w:rPrChange>
@@ -8159,12 +8179,14 @@
       </w:r>
       <w:r>
         <w:rPr>
-          <w:rFonts w:ascii="メイリオ" w:eastAsia="メイリオ" w:hAnsi="メイリオ" w:cs="メイリオ" w:hint="eastAsia"/>
-          <w:sz w:val="18"/>
-          <w:lang w:eastAsia="ja-JP"/>
-          <w:rPrChange w:id="187" w:author="The Linux Foundation Japan" w:date="2018-01-29T12:47:00Z">
+          <w:rFonts w:ascii="メイリオ" w:eastAsia="メイリオ" w:hAnsi="メイリオ" w:cs="メイリオ"/>
+          <w:sz w:val="18"/>
+          <w:lang w:eastAsia="ja-JP"/>
+          <w:rPrChange w:id="188" w:author="The Linux Foundation Japan" w:date="2018-01-29T12:47:00Z">
             <w:rPr>
-              <w:rFonts w:ascii="メイリオ" w:eastAsia="メイリオ" w:hAnsi="メイリオ" w:cs="メイリオ" w:hint="eastAsia"/>
+              <w:rFonts w:ascii="メイリオ" w:eastAsia="メイリオ" w:hAnsi="メイリオ" w:cs="メイリオ"/>
+              <w:i w:val="0"/>
+              <w:iCs w:val="0"/>
               <w:sz w:val="21"/>
             </w:rPr>
           </w:rPrChange>
@@ -8176,9 +8198,11 @@
           <w:rFonts w:ascii="メイリオ" w:eastAsia="メイリオ" w:hAnsi="メイリオ" w:cs="メイリオ" w:hint="eastAsia"/>
           <w:sz w:val="18"/>
           <w:lang w:eastAsia="ja-JP"/>
-          <w:rPrChange w:id="188" w:author="The Linux Foundation Japan" w:date="2018-01-29T12:47:00Z">
+          <w:rPrChange w:id="189" w:author="The Linux Foundation Japan" w:date="2018-01-29T12:47:00Z">
             <w:rPr>
               <w:rFonts w:ascii="メイリオ" w:eastAsia="メイリオ" w:hAnsi="メイリオ" w:cs="メイリオ" w:hint="eastAsia"/>
+              <w:i w:val="0"/>
+              <w:iCs w:val="0"/>
               <w:sz w:val="21"/>
             </w:rPr>
           </w:rPrChange>
@@ -8187,12 +8211,14 @@
       </w:r>
       <w:r>
         <w:rPr>
-          <w:rFonts w:ascii="メイリオ" w:eastAsia="メイリオ" w:hAnsi="メイリオ" w:cs="メイリオ" w:hint="eastAsia"/>
-          <w:sz w:val="18"/>
-          <w:lang w:eastAsia="ja-JP"/>
-          <w:rPrChange w:id="189" w:author="The Linux Foundation Japan" w:date="2018-01-29T12:47:00Z">
+          <w:rFonts w:ascii="メイリオ" w:eastAsia="メイリオ" w:hAnsi="メイリオ" w:cs="メイリオ"/>
+          <w:sz w:val="18"/>
+          <w:lang w:eastAsia="ja-JP"/>
+          <w:rPrChange w:id="190" w:author="The Linux Foundation Japan" w:date="2018-01-29T12:47:00Z">
             <w:rPr>
-              <w:rFonts w:ascii="メイリオ" w:eastAsia="メイリオ" w:hAnsi="メイリオ" w:cs="メイリオ" w:hint="eastAsia"/>
+              <w:rFonts w:ascii="メイリオ" w:eastAsia="メイリオ" w:hAnsi="メイリオ" w:cs="メイリオ"/>
+              <w:i w:val="0"/>
+              <w:iCs w:val="0"/>
               <w:sz w:val="21"/>
             </w:rPr>
           </w:rPrChange>
@@ -8204,9 +8230,11 @@
           <w:rFonts w:ascii="メイリオ" w:eastAsia="メイリオ" w:hAnsi="メイリオ" w:cs="メイリオ" w:hint="eastAsia"/>
           <w:sz w:val="18"/>
           <w:lang w:eastAsia="ja-JP"/>
-          <w:rPrChange w:id="190" w:author="The Linux Foundation Japan" w:date="2018-01-29T12:47:00Z">
+          <w:rPrChange w:id="191" w:author="The Linux Foundation Japan" w:date="2018-01-29T12:47:00Z">
             <w:rPr>
               <w:rFonts w:ascii="メイリオ" w:eastAsia="メイリオ" w:hAnsi="メイリオ" w:cs="メイリオ" w:hint="eastAsia"/>
+              <w:i w:val="0"/>
+              <w:iCs w:val="0"/>
               <w:sz w:val="21"/>
             </w:rPr>
           </w:rPrChange>
@@ -8215,12 +8243,14 @@
       </w:r>
       <w:r>
         <w:rPr>
-          <w:rFonts w:ascii="メイリオ" w:eastAsia="メイリオ" w:hAnsi="メイリオ" w:cs="メイリオ" w:hint="eastAsia"/>
-          <w:sz w:val="18"/>
-          <w:lang w:eastAsia="ja-JP"/>
-          <w:rPrChange w:id="191" w:author="The Linux Foundation Japan" w:date="2018-01-29T12:47:00Z">
+          <w:rFonts w:ascii="メイリオ" w:eastAsia="メイリオ" w:hAnsi="メイリオ" w:cs="メイリオ"/>
+          <w:sz w:val="18"/>
+          <w:lang w:eastAsia="ja-JP"/>
+          <w:rPrChange w:id="192" w:author="The Linux Foundation Japan" w:date="2018-01-29T12:47:00Z">
             <w:rPr>
-              <w:rFonts w:ascii="メイリオ" w:eastAsia="メイリオ" w:hAnsi="メイリオ" w:cs="メイリオ" w:hint="eastAsia"/>
+              <w:rFonts w:ascii="メイリオ" w:eastAsia="メイリオ" w:hAnsi="メイリオ" w:cs="メイリオ"/>
+              <w:i w:val="0"/>
+              <w:iCs w:val="0"/>
               <w:sz w:val="21"/>
             </w:rPr>
           </w:rPrChange>
@@ -8232,9 +8262,11 @@
           <w:rFonts w:ascii="メイリオ" w:eastAsia="メイリオ" w:hAnsi="メイリオ" w:cs="メイリオ" w:hint="eastAsia"/>
           <w:sz w:val="18"/>
           <w:lang w:eastAsia="ja-JP"/>
-          <w:rPrChange w:id="192" w:author="The Linux Foundation Japan" w:date="2018-01-29T12:47:00Z">
+          <w:rPrChange w:id="193" w:author="The Linux Foundation Japan" w:date="2018-01-29T12:47:00Z">
             <w:rPr>
               <w:rFonts w:ascii="メイリオ" w:eastAsia="メイリオ" w:hAnsi="メイリオ" w:cs="メイリオ" w:hint="eastAsia"/>
+              <w:i w:val="0"/>
+              <w:iCs w:val="0"/>
               <w:sz w:val="21"/>
             </w:rPr>
           </w:rPrChange>
@@ -8246,9 +8278,11 @@
           <w:rFonts w:ascii="メイリオ" w:eastAsia="メイリオ" w:hAnsi="メイリオ" w:cs="メイリオ" w:hint="eastAsia"/>
           <w:sz w:val="18"/>
           <w:lang w:eastAsia="ja-JP"/>
-          <w:rPrChange w:id="193" w:author="The Linux Foundation Japan" w:date="2018-01-29T12:47:00Z">
+          <w:rPrChange w:id="194" w:author="The Linux Foundation Japan" w:date="2018-01-29T12:47:00Z">
             <w:rPr>
               <w:rFonts w:ascii="メイリオ" w:eastAsia="メイリオ" w:hAnsi="メイリオ" w:cs="メイリオ" w:hint="eastAsia"/>
+              <w:i w:val="0"/>
+              <w:iCs w:val="0"/>
               <w:sz w:val="21"/>
             </w:rPr>
           </w:rPrChange>
@@ -8260,24 +8294,28 @@
           <w:rFonts w:ascii="メイリオ" w:eastAsia="メイリオ" w:hAnsi="メイリオ" w:cs="メイリオ" w:hint="eastAsia"/>
           <w:sz w:val="18"/>
           <w:lang w:eastAsia="ja-JP"/>
-          <w:rPrChange w:id="194" w:author="The Linux Foundation Japan" w:date="2018-01-29T12:47:00Z">
+          <w:rPrChange w:id="195" w:author="The Linux Foundation Japan" w:date="2018-01-29T12:47:00Z">
             <w:rPr>
               <w:rFonts w:ascii="メイリオ" w:eastAsia="メイリオ" w:hAnsi="メイリオ" w:cs="メイリオ" w:hint="eastAsia"/>
+              <w:i w:val="0"/>
+              <w:iCs w:val="0"/>
               <w:sz w:val="21"/>
             </w:rPr>
           </w:rPrChange>
         </w:rPr>
         <w:t>を想定しています。</w:t>
       </w:r>
-      <w:ins w:id="195" w:author="The Linux Foundation Japan" w:date="2018-01-28T20:33:00Z">
+      <w:ins w:id="196" w:author="The Linux Foundation Japan" w:date="2018-01-28T20:33:00Z">
         <w:r>
           <w:rPr>
             <w:rFonts w:ascii="メイリオ" w:eastAsia="メイリオ" w:hAnsi="メイリオ" w:cs="メイリオ" w:hint="eastAsia"/>
             <w:sz w:val="18"/>
             <w:lang w:eastAsia="ja-JP"/>
-            <w:rPrChange w:id="196" w:author="The Linux Foundation Japan" w:date="2018-01-29T12:47:00Z">
+            <w:rPrChange w:id="197" w:author="The Linux Foundation Japan" w:date="2018-01-29T12:47:00Z">
               <w:rPr>
                 <w:rFonts w:ascii="メイリオ" w:eastAsia="メイリオ" w:hAnsi="メイリオ" w:cs="メイリオ" w:hint="eastAsia"/>
+                <w:i w:val="0"/>
+                <w:iCs w:val="0"/>
                 <w:color w:val="auto"/>
                 <w:sz w:val="18"/>
               </w:rPr>
@@ -8286,15 +8324,17 @@
           <w:t>）</w:t>
         </w:r>
       </w:ins>
-      <w:del w:id="197" w:author="The Linux Foundation Japan" w:date="2018-01-28T20:33:00Z">
+      <w:del w:id="198" w:author="The Linux Foundation Japan" w:date="2018-01-28T20:33:00Z">
         <w:r>
           <w:rPr>
             <w:rFonts w:ascii="メイリオ" w:eastAsia="メイリオ" w:hAnsi="メイリオ" w:cs="メイリオ" w:hint="eastAsia"/>
             <w:sz w:val="18"/>
             <w:lang w:eastAsia="ja-JP"/>
-            <w:rPrChange w:id="198" w:author="The Linux Foundation Japan" w:date="2018-01-29T12:47:00Z">
+            <w:rPrChange w:id="199" w:author="The Linux Foundation Japan" w:date="2018-01-29T12:47:00Z">
               <w:rPr>
                 <w:rFonts w:ascii="メイリオ" w:eastAsia="メイリオ" w:hAnsi="メイリオ" w:cs="メイリオ" w:hint="eastAsia"/>
+                <w:i w:val="0"/>
+                <w:iCs w:val="0"/>
                 <w:sz w:val="21"/>
               </w:rPr>
             </w:rPrChange>
@@ -8309,20 +8349,20 @@
         <w:spacing w:line="240" w:lineRule="exact"/>
         <w:ind w:left="714" w:hanging="357"/>
         <w:rPr>
-          <w:ins w:id="199" w:author="The Linux Foundation Japan" w:date="2018-01-29T12:46:00Z"/>
-          <w:rFonts w:ascii="メイリオ" w:eastAsia="メイリオ" w:hAnsi="メイリオ" w:cs="メイリオ" w:hint="eastAsia"/>
-          <w:sz w:val="18"/>
-          <w:lang w:eastAsia="ja-JP"/>
-          <w:rPrChange w:id="200" w:author="The Linux Foundation Japan" w:date="2018-01-29T12:47:00Z">
+          <w:ins w:id="200" w:author="The Linux Foundation Japan" w:date="2018-01-29T12:46:00Z"/>
+          <w:rFonts w:ascii="メイリオ" w:eastAsia="メイリオ" w:hAnsi="メイリオ" w:cs="メイリオ"/>
+          <w:sz w:val="18"/>
+          <w:lang w:eastAsia="ja-JP"/>
+          <w:rPrChange w:id="201" w:author="The Linux Foundation Japan" w:date="2018-01-29T12:47:00Z">
             <w:rPr>
-              <w:ins w:id="201" w:author="The Linux Foundation Japan" w:date="2018-01-29T12:46:00Z"/>
-              <w:rFonts w:ascii="メイリオ" w:eastAsia="メイリオ" w:hAnsi="メイリオ" w:cs="メイリオ" w:hint="eastAsia"/>
+              <w:ins w:id="202" w:author="The Linux Foundation Japan" w:date="2018-01-29T12:46:00Z"/>
+              <w:rFonts w:ascii="メイリオ" w:eastAsia="メイリオ" w:hAnsi="メイリオ" w:cs="メイリオ"/>
               <w:color w:val="auto"/>
               <w:sz w:val="18"/>
             </w:rPr>
           </w:rPrChange>
         </w:rPr>
-        <w:pPrChange w:id="202" w:author="The Linux Foundation Japan" w:date="2018-01-29T12:47:00Z">
+        <w:pPrChange w:id="203" w:author="The Linux Foundation Japan" w:date="2018-01-29T12:47:00Z">
           <w:pPr>
             <w:pStyle w:val="affb"/>
             <w:numPr>
@@ -8332,13 +8372,13 @@
           </w:pPr>
         </w:pPrChange>
       </w:pPr>
-      <w:ins w:id="203" w:author="The Linux Foundation Japan" w:date="2018-01-29T12:46:00Z">
+      <w:ins w:id="204" w:author="The Linux Foundation Japan" w:date="2018-01-29T12:46:00Z">
         <w:r>
           <w:rPr>
             <w:rFonts w:ascii="メイリオ" w:eastAsia="メイリオ" w:hAnsi="メイリオ" w:cs="メイリオ" w:hint="eastAsia"/>
             <w:sz w:val="18"/>
             <w:lang w:eastAsia="ja-JP"/>
-            <w:rPrChange w:id="204" w:author="The Linux Foundation Japan" w:date="2018-01-29T12:47:00Z">
+            <w:rPrChange w:id="205" w:author="The Linux Foundation Japan" w:date="2018-01-29T12:47:00Z">
               <w:rPr>
                 <w:rFonts w:ascii="メイリオ" w:eastAsia="メイリオ" w:hAnsi="メイリオ" w:cs="メイリオ" w:hint="eastAsia"/>
                 <w:color w:val="auto"/>
@@ -8357,7 +8397,7 @@
           <w:t>アなクラウド経由のアップロード、もしくは実地訪問に基づく監査で</w:t>
         </w:r>
       </w:ins>
-      <w:ins w:id="205" w:author="The Linux Foundation Japan" w:date="2018-01-29T12:47:00Z">
+      <w:ins w:id="206" w:author="The Linux Foundation Japan" w:date="2018-01-29T12:47:00Z">
         <w:r>
           <w:rPr>
             <w:rFonts w:ascii="メイリオ" w:eastAsia="メイリオ" w:hAnsi="メイリオ" w:cs="メイリオ" w:hint="eastAsia"/>
@@ -8375,7 +8415,7 @@
           <w:t>対し</w:t>
         </w:r>
       </w:ins>
-      <w:ins w:id="206" w:author="The Linux Foundation Japan" w:date="2018-01-29T12:46:00Z">
+      <w:ins w:id="207" w:author="The Linux Foundation Japan" w:date="2018-01-29T12:46:00Z">
         <w:r>
           <w:rPr>
             <w:rFonts w:ascii="メイリオ" w:eastAsia="メイリオ" w:hAnsi="メイリオ" w:cs="メイリオ" w:hint="eastAsia"/>
@@ -8385,7 +8425,7 @@
           <w:t>対象企業のコード</w:t>
         </w:r>
       </w:ins>
-      <w:ins w:id="207" w:author="The Linux Foundation Japan" w:date="2018-01-29T12:47:00Z">
+      <w:ins w:id="208" w:author="The Linux Foundation Japan" w:date="2018-01-29T12:47:00Z">
         <w:r>
           <w:rPr>
             <w:rFonts w:ascii="メイリオ" w:eastAsia="メイリオ" w:hAnsi="メイリオ" w:cs="メイリオ" w:hint="eastAsia"/>
@@ -8395,13 +8435,13 @@
           <w:t>への</w:t>
         </w:r>
       </w:ins>
-      <w:ins w:id="208" w:author="The Linux Foundation Japan" w:date="2018-01-29T12:46:00Z">
+      <w:ins w:id="209" w:author="The Linux Foundation Japan" w:date="2018-01-29T12:46:00Z">
         <w:r>
           <w:rPr>
             <w:rFonts w:ascii="メイリオ" w:eastAsia="メイリオ" w:hAnsi="メイリオ" w:cs="メイリオ" w:hint="eastAsia"/>
             <w:sz w:val="18"/>
             <w:lang w:eastAsia="ja-JP"/>
-            <w:rPrChange w:id="209" w:author="The Linux Foundation Japan" w:date="2018-01-29T12:47:00Z">
+            <w:rPrChange w:id="210" w:author="The Linux Foundation Japan" w:date="2018-01-29T12:47:00Z">
               <w:rPr>
                 <w:rFonts w:ascii="メイリオ" w:eastAsia="メイリオ" w:hAnsi="メイリオ" w:cs="メイリオ" w:hint="eastAsia"/>
                 <w:color w:val="auto"/>
@@ -8419,19 +8459,18 @@
         <w:spacing w:line="240" w:lineRule="exact"/>
         <w:ind w:left="714" w:hanging="357"/>
         <w:rPr>
-          <w:del w:id="210" w:author="The Linux Foundation Japan" w:date="2018-01-29T12:46:00Z"/>
+          <w:del w:id="211" w:author="The Linux Foundation Japan" w:date="2018-01-29T12:46:00Z"/>
           <w:rFonts w:ascii="メイリオ" w:eastAsia="メイリオ" w:hAnsi="メイリオ" w:cs="メイリオ"/>
           <w:sz w:val="18"/>
-          <w:lang w:eastAsia="ja-JP"/>
-          <w:rPrChange w:id="211" w:author="The Linux Foundation Japan" w:date="2018-01-29T12:47:00Z">
+          <w:rPrChange w:id="212" w:author="The Linux Foundation Japan" w:date="2018-01-29T12:47:00Z">
             <w:rPr>
-              <w:del w:id="212" w:author="The Linux Foundation Japan" w:date="2018-01-29T12:46:00Z"/>
+              <w:del w:id="213" w:author="The Linux Foundation Japan" w:date="2018-01-29T12:46:00Z"/>
               <w:rFonts w:ascii="Calibri" w:eastAsia="Times New Roman" w:hAnsi="Calibri" w:cs="Arial"/>
               <w:color w:val="auto"/>
             </w:rPr>
           </w:rPrChange>
         </w:rPr>
-        <w:pPrChange w:id="213" w:author="The Linux Foundation Japan" w:date="2018-01-29T12:47:00Z">
+        <w:pPrChange w:id="214" w:author="The Linux Foundation Japan" w:date="2018-01-29T12:47:00Z">
           <w:pPr>
             <w:pStyle w:val="affb"/>
             <w:numPr>
@@ -8442,13 +8481,12 @@
           </w:pPr>
         </w:pPrChange>
       </w:pPr>
-      <w:del w:id="214" w:author="The Linux Foundation Japan" w:date="2018-01-29T12:46:00Z">
+      <w:del w:id="215" w:author="The Linux Foundation Japan" w:date="2018-01-29T12:46:00Z">
         <w:r>
           <w:rPr>
             <w:rFonts w:ascii="メイリオ" w:eastAsia="メイリオ" w:hAnsi="メイリオ" w:cs="メイリオ" w:hint="eastAsia"/>
             <w:sz w:val="18"/>
-            <w:lang w:eastAsia="ja-JP"/>
-            <w:rPrChange w:id="215" w:author="The Linux Foundation Japan" w:date="2018-01-29T12:47:00Z">
+            <w:rPrChange w:id="216" w:author="The Linux Foundation Japan" w:date="2018-01-29T12:47:00Z">
               <w:rPr>
                 <w:rFonts w:ascii="メイリオ" w:eastAsia="メイリオ" w:hAnsi="メイリオ" w:cs="メイリオ" w:hint="eastAsia"/>
                 <w:color w:val="auto"/>
@@ -8459,13 +8497,12 @@
           <w:delText>監査人</w:delText>
         </w:r>
       </w:del>
-      <w:del w:id="216" w:author="The Linux Foundation Japan" w:date="2018-01-29T12:38:00Z">
+      <w:del w:id="217" w:author="The Linux Foundation Japan" w:date="2018-01-29T12:38:00Z">
         <w:r>
           <w:rPr>
             <w:rFonts w:ascii="メイリオ" w:eastAsia="メイリオ" w:hAnsi="メイリオ" w:cs="メイリオ" w:hint="eastAsia"/>
             <w:sz w:val="18"/>
-            <w:lang w:eastAsia="ja-JP"/>
-            <w:rPrChange w:id="217" w:author="The Linux Foundation Japan" w:date="2018-01-29T12:47:00Z">
+            <w:rPrChange w:id="218" w:author="The Linux Foundation Japan" w:date="2018-01-29T12:47:00Z">
               <w:rPr>
                 <w:rFonts w:ascii="メイリオ" w:eastAsia="メイリオ" w:hAnsi="メイリオ" w:cs="メイリオ" w:hint="eastAsia"/>
                 <w:color w:val="auto"/>
@@ -8479,8 +8516,7 @@
           <w:rPr>
             <w:rFonts w:ascii="メイリオ" w:eastAsia="メイリオ" w:hAnsi="メイリオ" w:cs="メイリオ" w:hint="eastAsia"/>
             <w:sz w:val="18"/>
-            <w:lang w:eastAsia="ja-JP"/>
-            <w:rPrChange w:id="218" w:author="The Linux Foundation Japan" w:date="2018-01-29T12:47:00Z">
+            <w:rPrChange w:id="219" w:author="The Linux Foundation Japan" w:date="2018-01-29T12:47:00Z">
               <w:rPr>
                 <w:rFonts w:ascii="メイリオ" w:eastAsia="メイリオ" w:hAnsi="メイリオ" w:cs="メイリオ" w:hint="eastAsia"/>
                 <w:color w:val="auto"/>
@@ -8491,13 +8527,12 @@
           <w:delText>、</w:delText>
         </w:r>
       </w:del>
-      <w:del w:id="219" w:author="The Linux Foundation Japan" w:date="2018-01-29T12:44:00Z">
+      <w:del w:id="220" w:author="The Linux Foundation Japan" w:date="2018-01-29T12:44:00Z">
         <w:r>
           <w:rPr>
             <w:rFonts w:ascii="メイリオ" w:eastAsia="メイリオ" w:hAnsi="メイリオ" w:cs="メイリオ" w:hint="eastAsia"/>
             <w:sz w:val="18"/>
-            <w:lang w:eastAsia="ja-JP"/>
-            <w:rPrChange w:id="220" w:author="The Linux Foundation Japan" w:date="2018-01-29T12:47:00Z">
+            <w:rPrChange w:id="221" w:author="The Linux Foundation Japan" w:date="2018-01-29T12:47:00Z">
               <w:rPr>
                 <w:rFonts w:ascii="メイリオ" w:eastAsia="メイリオ" w:hAnsi="メイリオ" w:cs="メイリオ" w:hint="eastAsia"/>
                 <w:color w:val="auto"/>
@@ -8508,13 +8543,12 @@
           <w:delText>対象企業のコード</w:delText>
         </w:r>
       </w:del>
-      <w:del w:id="221" w:author="The Linux Foundation Japan" w:date="2018-01-29T12:37:00Z">
+      <w:del w:id="222" w:author="The Linux Foundation Japan" w:date="2018-01-29T12:37:00Z">
         <w:r>
           <w:rPr>
             <w:rFonts w:ascii="メイリオ" w:eastAsia="メイリオ" w:hAnsi="メイリオ" w:cs="メイリオ" w:hint="eastAsia"/>
             <w:sz w:val="18"/>
-            <w:lang w:eastAsia="ja-JP"/>
-            <w:rPrChange w:id="222" w:author="The Linux Foundation Japan" w:date="2018-01-29T12:47:00Z">
+            <w:rPrChange w:id="223" w:author="The Linux Foundation Japan" w:date="2018-01-29T12:47:00Z">
               <w:rPr>
                 <w:rFonts w:ascii="メイリオ" w:eastAsia="メイリオ" w:hAnsi="メイリオ" w:cs="メイリオ" w:hint="eastAsia"/>
                 <w:color w:val="auto"/>
@@ -8525,13 +8559,12 @@
           <w:delText>を</w:delText>
         </w:r>
       </w:del>
-      <w:del w:id="223" w:author="The Linux Foundation Japan" w:date="2018-01-29T12:44:00Z">
+      <w:del w:id="224" w:author="The Linux Foundation Japan" w:date="2018-01-29T12:44:00Z">
         <w:r>
           <w:rPr>
             <w:rFonts w:ascii="メイリオ" w:eastAsia="メイリオ" w:hAnsi="メイリオ" w:cs="メイリオ" w:hint="eastAsia"/>
             <w:sz w:val="18"/>
-            <w:lang w:eastAsia="ja-JP"/>
-            <w:rPrChange w:id="224" w:author="The Linux Foundation Japan" w:date="2018-01-29T12:47:00Z">
+            <w:rPrChange w:id="225" w:author="The Linux Foundation Japan" w:date="2018-01-29T12:47:00Z">
               <w:rPr>
                 <w:rFonts w:ascii="メイリオ" w:eastAsia="メイリオ" w:hAnsi="メイリオ" w:cs="メイリオ" w:hint="eastAsia"/>
                 <w:color w:val="auto"/>
@@ -8552,14 +8585,14 @@
           <w:rFonts w:ascii="メイリオ" w:eastAsia="メイリオ" w:hAnsi="メイリオ" w:cs="メイリオ"/>
           <w:sz w:val="18"/>
           <w:lang w:eastAsia="ja-JP"/>
-          <w:rPrChange w:id="225" w:author="The Linux Foundation Japan" w:date="2018-01-29T12:47:00Z">
+          <w:rPrChange w:id="226" w:author="The Linux Foundation Japan" w:date="2018-01-29T12:47:00Z">
             <w:rPr>
               <w:rFonts w:ascii="Calibri" w:eastAsia="Times New Roman" w:hAnsi="Calibri" w:cs="Arial"/>
               <w:color w:val="auto"/>
             </w:rPr>
           </w:rPrChange>
         </w:rPr>
-        <w:pPrChange w:id="226" w:author="The Linux Foundation Japan" w:date="2018-01-29T12:47:00Z">
+        <w:pPrChange w:id="227" w:author="The Linux Foundation Japan" w:date="2018-01-29T12:47:00Z">
           <w:pPr>
             <w:pStyle w:val="affb"/>
             <w:numPr>
@@ -8575,7 +8608,7 @@
           <w:rFonts w:ascii="メイリオ" w:eastAsia="メイリオ" w:hAnsi="メイリオ" w:cs="メイリオ" w:hint="eastAsia"/>
           <w:sz w:val="18"/>
           <w:lang w:eastAsia="ja-JP"/>
-          <w:rPrChange w:id="227" w:author="The Linux Foundation Japan" w:date="2018-01-29T12:47:00Z">
+          <w:rPrChange w:id="228" w:author="The Linux Foundation Japan" w:date="2018-01-29T12:47:00Z">
             <w:rPr>
               <w:rFonts w:ascii="メイリオ" w:eastAsia="メイリオ" w:hAnsi="メイリオ" w:cs="メイリオ" w:hint="eastAsia"/>
               <w:color w:val="auto"/>
@@ -8595,14 +8628,14 @@
           <w:rFonts w:ascii="メイリオ" w:eastAsia="メイリオ" w:hAnsi="メイリオ" w:cs="メイリオ"/>
           <w:sz w:val="18"/>
           <w:lang w:eastAsia="ja-JP"/>
-          <w:rPrChange w:id="228" w:author="The Linux Foundation Japan" w:date="2018-01-29T12:47:00Z">
+          <w:rPrChange w:id="229" w:author="The Linux Foundation Japan" w:date="2018-01-29T12:47:00Z">
             <w:rPr>
               <w:rFonts w:ascii="Calibri" w:eastAsia="Times New Roman" w:hAnsi="Calibri" w:cs="Arial"/>
               <w:color w:val="auto"/>
             </w:rPr>
           </w:rPrChange>
         </w:rPr>
-        <w:pPrChange w:id="229" w:author="The Linux Foundation Japan" w:date="2018-01-29T12:47:00Z">
+        <w:pPrChange w:id="230" w:author="The Linux Foundation Japan" w:date="2018-01-29T12:47:00Z">
           <w:pPr>
             <w:pStyle w:val="affb"/>
             <w:numPr>
@@ -8618,7 +8651,7 @@
           <w:rFonts w:ascii="メイリオ" w:eastAsia="メイリオ" w:hAnsi="メイリオ" w:cs="メイリオ" w:hint="eastAsia"/>
           <w:sz w:val="18"/>
           <w:lang w:eastAsia="ja-JP"/>
-          <w:rPrChange w:id="230" w:author="The Linux Foundation Japan" w:date="2018-01-29T12:47:00Z">
+          <w:rPrChange w:id="231" w:author="The Linux Foundation Japan" w:date="2018-01-29T12:47:00Z">
             <w:rPr>
               <w:rFonts w:ascii="メイリオ" w:eastAsia="メイリオ" w:hAnsi="メイリオ" w:cs="メイリオ" w:hint="eastAsia"/>
               <w:color w:val="auto"/>
@@ -8638,14 +8671,14 @@
           <w:rFonts w:ascii="メイリオ" w:eastAsia="メイリオ" w:hAnsi="メイリオ" w:cs="メイリオ"/>
           <w:sz w:val="18"/>
           <w:lang w:eastAsia="ja-JP"/>
-          <w:rPrChange w:id="231" w:author="The Linux Foundation Japan" w:date="2018-01-29T12:47:00Z">
+          <w:rPrChange w:id="232" w:author="The Linux Foundation Japan" w:date="2018-01-29T12:47:00Z">
             <w:rPr>
               <w:rFonts w:ascii="Calibri" w:eastAsia="Times New Roman" w:hAnsi="Calibri" w:cs="Arial"/>
               <w:color w:val="auto"/>
             </w:rPr>
           </w:rPrChange>
         </w:rPr>
-        <w:pPrChange w:id="232" w:author="The Linux Foundation Japan" w:date="2018-01-29T12:47:00Z">
+        <w:pPrChange w:id="233" w:author="The Linux Foundation Japan" w:date="2018-01-29T12:47:00Z">
           <w:pPr>
             <w:pStyle w:val="affb"/>
             <w:numPr>
@@ -8661,21 +8694,6 @@
           <w:rFonts w:ascii="メイリオ" w:eastAsia="メイリオ" w:hAnsi="メイリオ" w:cs="メイリオ" w:hint="eastAsia"/>
           <w:sz w:val="18"/>
           <w:lang w:eastAsia="ja-JP"/>
-          <w:rPrChange w:id="233" w:author="The Linux Foundation Japan" w:date="2018-01-29T12:47:00Z">
-            <w:rPr>
-              <w:rFonts w:ascii="メイリオ" w:eastAsia="メイリオ" w:hAnsi="メイリオ" w:cs="メイリオ" w:hint="eastAsia"/>
-              <w:color w:val="auto"/>
-              <w:sz w:val="18"/>
-            </w:rPr>
-          </w:rPrChange>
-        </w:rPr>
-        <w:t>電話会議、もしくはフェイス ツー フェイスのミーティングによって、</w:t>
-      </w:r>
-      <w:r>
-        <w:rPr>
-          <w:rFonts w:ascii="メイリオ" w:eastAsia="メイリオ" w:hAnsi="メイリオ" w:cs="メイリオ" w:hint="eastAsia"/>
-          <w:sz w:val="18"/>
-          <w:lang w:eastAsia="ja-JP"/>
           <w:rPrChange w:id="234" w:author="The Linux Foundation Japan" w:date="2018-01-29T12:47:00Z">
             <w:rPr>
               <w:rFonts w:ascii="メイリオ" w:eastAsia="メイリオ" w:hAnsi="メイリオ" w:cs="メイリオ" w:hint="eastAsia"/>
@@ -8684,14 +8702,29 @@
             </w:rPr>
           </w:rPrChange>
         </w:rPr>
-        <w:t>監査人とともに</w:t>
-      </w:r>
-      <w:r>
-        <w:rPr>
-          <w:rFonts w:ascii="メイリオ" w:eastAsia="メイリオ" w:hAnsi="メイリオ" w:cs="メイリオ" w:hint="eastAsia"/>
+        <w:t>電話会議、もしくはフェイス</w:t>
+      </w:r>
+      <w:r>
+        <w:rPr>
+          <w:rFonts w:ascii="メイリオ" w:eastAsia="メイリオ" w:hAnsi="メイリオ" w:cs="メイリオ"/>
           <w:sz w:val="18"/>
           <w:lang w:eastAsia="ja-JP"/>
           <w:rPrChange w:id="235" w:author="The Linux Foundation Japan" w:date="2018-01-29T12:47:00Z">
+            <w:rPr>
+              <w:rFonts w:ascii="メイリオ" w:eastAsia="メイリオ" w:hAnsi="メイリオ" w:cs="メイリオ"/>
+              <w:color w:val="auto"/>
+              <w:sz w:val="18"/>
+            </w:rPr>
+          </w:rPrChange>
+        </w:rPr>
+        <w:t xml:space="preserve"> </w:t>
+      </w:r>
+      <w:r>
+        <w:rPr>
+          <w:rFonts w:ascii="メイリオ" w:eastAsia="メイリオ" w:hAnsi="メイリオ" w:cs="メイリオ" w:hint="eastAsia"/>
+          <w:sz w:val="18"/>
+          <w:lang w:eastAsia="ja-JP"/>
+          <w:rPrChange w:id="236" w:author="The Linux Foundation Japan" w:date="2018-01-29T12:47:00Z">
             <w:rPr>
               <w:rFonts w:ascii="メイリオ" w:eastAsia="メイリオ" w:hAnsi="メイリオ" w:cs="メイリオ" w:hint="eastAsia"/>
               <w:color w:val="auto"/>
@@ -8699,6 +8732,66 @@
             </w:rPr>
           </w:rPrChange>
         </w:rPr>
+        <w:t>ツー</w:t>
+      </w:r>
+      <w:r>
+        <w:rPr>
+          <w:rFonts w:ascii="メイリオ" w:eastAsia="メイリオ" w:hAnsi="メイリオ" w:cs="メイリオ"/>
+          <w:sz w:val="18"/>
+          <w:lang w:eastAsia="ja-JP"/>
+          <w:rPrChange w:id="237" w:author="The Linux Foundation Japan" w:date="2018-01-29T12:47:00Z">
+            <w:rPr>
+              <w:rFonts w:ascii="メイリオ" w:eastAsia="メイリオ" w:hAnsi="メイリオ" w:cs="メイリオ"/>
+              <w:color w:val="auto"/>
+              <w:sz w:val="18"/>
+            </w:rPr>
+          </w:rPrChange>
+        </w:rPr>
+        <w:t xml:space="preserve"> </w:t>
+      </w:r>
+      <w:r>
+        <w:rPr>
+          <w:rFonts w:ascii="メイリオ" w:eastAsia="メイリオ" w:hAnsi="メイリオ" w:cs="メイリオ" w:hint="eastAsia"/>
+          <w:sz w:val="18"/>
+          <w:lang w:eastAsia="ja-JP"/>
+          <w:rPrChange w:id="238" w:author="The Linux Foundation Japan" w:date="2018-01-29T12:47:00Z">
+            <w:rPr>
+              <w:rFonts w:ascii="メイリオ" w:eastAsia="メイリオ" w:hAnsi="メイリオ" w:cs="メイリオ" w:hint="eastAsia"/>
+              <w:color w:val="auto"/>
+              <w:sz w:val="18"/>
+            </w:rPr>
+          </w:rPrChange>
+        </w:rPr>
+        <w:t>フェイスのミーティングによって、</w:t>
+      </w:r>
+      <w:r>
+        <w:rPr>
+          <w:rFonts w:ascii="メイリオ" w:eastAsia="メイリオ" w:hAnsi="メイリオ" w:cs="メイリオ" w:hint="eastAsia"/>
+          <w:sz w:val="18"/>
+          <w:lang w:eastAsia="ja-JP"/>
+          <w:rPrChange w:id="239" w:author="The Linux Foundation Japan" w:date="2018-01-29T12:47:00Z">
+            <w:rPr>
+              <w:rFonts w:ascii="メイリオ" w:eastAsia="メイリオ" w:hAnsi="メイリオ" w:cs="メイリオ" w:hint="eastAsia"/>
+              <w:color w:val="auto"/>
+              <w:sz w:val="18"/>
+            </w:rPr>
+          </w:rPrChange>
+        </w:rPr>
+        <w:t>監査人とともに</w:t>
+      </w:r>
+      <w:r>
+        <w:rPr>
+          <w:rFonts w:ascii="メイリオ" w:eastAsia="メイリオ" w:hAnsi="メイリオ" w:cs="メイリオ" w:hint="eastAsia"/>
+          <w:sz w:val="18"/>
+          <w:lang w:eastAsia="ja-JP"/>
+          <w:rPrChange w:id="240" w:author="The Linux Foundation Japan" w:date="2018-01-29T12:47:00Z">
+            <w:rPr>
+              <w:rFonts w:ascii="メイリオ" w:eastAsia="メイリオ" w:hAnsi="メイリオ" w:cs="メイリオ" w:hint="eastAsia"/>
+              <w:color w:val="auto"/>
+              <w:sz w:val="18"/>
+            </w:rPr>
+          </w:rPrChange>
+        </w:rPr>
         <w:t>結果をレビューし、質疑のやり取りを実施する</w:t>
       </w:r>
     </w:p>
@@ -8829,7 +8922,7 @@
           <w:lang w:eastAsia="ja-JP"/>
         </w:rPr>
       </w:pPr>
-      <w:bookmarkStart w:id="236" w:name="_Toc492046563"/>
+      <w:bookmarkStart w:id="241" w:name="_Toc492046563"/>
       <w:r>
         <w:rPr>
           <w:lang w:eastAsia="ja-JP"/>
@@ -8850,7 +8943,7 @@
         </w:rPr>
         <w:t>ブラインド監査</w:t>
       </w:r>
-      <w:bookmarkEnd w:id="236"/>
+      <w:bookmarkEnd w:id="241"/>
     </w:p>
     <w:p>
       <w:pPr>
@@ -8863,7 +8956,7 @@
           <w:lang w:eastAsia="ja-JP"/>
         </w:rPr>
       </w:pPr>
-      <w:ins w:id="237" w:author="The Linux Foundation Japan" w:date="2018-01-29T12:58:00Z">
+      <w:ins w:id="242" w:author="The Linux Foundation Japan" w:date="2018-01-29T12:58:00Z">
         <w:r>
           <w:rPr>
             <w:rFonts w:ascii="メイリオ" w:eastAsia="メイリオ" w:hAnsi="メイリオ" w:cs="メイリオ" w:hint="eastAsia"/>
@@ -8874,7 +8967,7 @@
           <w:t>ブラインド監査は、ストックホルムを拠点としたFOSSID AB社によって開発された、M&amp;A取引における守秘義務要求に対応した手法です。（ここではFOSSID ABが会社名で、FOSSIDがツール名としています。）</w:t>
         </w:r>
       </w:ins>
-      <w:del w:id="238" w:author="The Linux Foundation Japan" w:date="2018-01-29T12:58:00Z">
+      <w:del w:id="243" w:author="The Linux Foundation Japan" w:date="2018-01-29T12:58:00Z">
         <w:r>
           <w:rPr>
             <w:rFonts w:ascii="メイリオ" w:eastAsia="メイリオ" w:hAnsi="メイリオ" w:cs="メイリオ" w:hint="eastAsia"/>
@@ -8903,7 +8996,7 @@
           <w:delText>FOSSID AB社</w:delText>
         </w:r>
       </w:del>
-      <w:del w:id="239" w:author="The Linux Foundation Japan" w:date="2018-01-29T12:55:00Z">
+      <w:del w:id="244" w:author="The Linux Foundation Japan" w:date="2018-01-29T12:55:00Z">
         <w:r>
           <w:rPr>
             <w:rStyle w:val="afff1"/>
@@ -8915,7 +9008,7 @@
           <w:footnoteReference w:id="2"/>
         </w:r>
       </w:del>
-      <w:del w:id="242" w:author="The Linux Foundation Japan" w:date="2018-01-29T12:58:00Z">
+      <w:del w:id="247" w:author="The Linux Foundation Japan" w:date="2018-01-29T12:58:00Z">
         <w:r>
           <w:rPr>
             <w:rFonts w:ascii="メイリオ" w:eastAsia="メイリオ" w:hAnsi="メイリオ" w:cs="メイリオ" w:hint="eastAsia"/>
@@ -9036,7 +9129,7 @@
         </w:rPr>
         <w:t>図</w:t>
       </w:r>
-      <w:del w:id="243" w:author="The Linux Foundation Japan" w:date="2018-01-29T13:00:00Z">
+      <w:del w:id="248" w:author="The Linux Foundation Japan" w:date="2018-01-29T13:00:00Z">
         <w:r>
           <w:rPr>
             <w:rFonts w:ascii="メイリオ" w:eastAsia="メイリオ" w:hAnsi="メイリオ" w:cs="メイリオ"/>
@@ -9455,7 +9548,7 @@
           <w:lang w:eastAsia="ja-JP"/>
         </w:rPr>
       </w:pPr>
-      <w:bookmarkStart w:id="244" w:name="_Toc492046622"/>
+      <w:bookmarkStart w:id="249" w:name="_Toc492046622"/>
       <w:r>
         <w:rPr>
           <w:lang w:eastAsia="ja-JP"/>
@@ -9475,7 +9568,7 @@
         </w:rPr>
         <w:t>DIY監査</w:t>
       </w:r>
-      <w:bookmarkEnd w:id="244"/>
+      <w:bookmarkEnd w:id="249"/>
     </w:p>
     <w:p>
       <w:pPr>
@@ -9497,7 +9590,7 @@
         </w:rPr>
         <w:t>Do-It-Yourself</w:t>
       </w:r>
-      <w:ins w:id="245" w:author="The Linux Foundation Japan" w:date="2018-01-29T13:04:00Z">
+      <w:ins w:id="250" w:author="The Linux Foundation Japan" w:date="2018-01-29T13:04:00Z">
         <w:r>
           <w:rPr>
             <w:rFonts w:ascii="メイリオ" w:eastAsia="メイリオ" w:hAnsi="メイリオ" w:cs="メイリオ" w:hint="eastAsia"/>
@@ -9760,7 +9853,7 @@
         </w:rPr>
         <w:t>を目的とし</w:t>
       </w:r>
-      <w:ins w:id="246" w:author="The Linux Foundation Japan" w:date="2018-01-29T13:09:00Z">
+      <w:ins w:id="251" w:author="The Linux Foundation Japan" w:date="2018-01-29T13:09:00Z">
         <w:r>
           <w:rPr>
             <w:rFonts w:ascii="メイリオ" w:eastAsia="メイリオ" w:hAnsi="メイリオ" w:cs="メイリオ" w:hint="eastAsia"/>
@@ -9771,7 +9864,7 @@
           <w:t>て、監査ツールのサービスプロバイダが</w:t>
         </w:r>
       </w:ins>
-      <w:del w:id="247" w:author="The Linux Foundation Japan" w:date="2018-01-29T13:09:00Z">
+      <w:del w:id="252" w:author="The Linux Foundation Japan" w:date="2018-01-29T13:09:00Z">
         <w:r>
           <w:rPr>
             <w:rFonts w:ascii="メイリオ" w:eastAsia="メイリオ" w:hAnsi="メイリオ" w:cs="メイリオ" w:hint="eastAsia"/>
@@ -9907,7 +10000,7 @@
         </w:rPr>
         <w:t>図</w:t>
       </w:r>
-      <w:del w:id="248" w:author="The Linux Foundation Japan" w:date="2018-01-29T13:25:00Z">
+      <w:del w:id="253" w:author="The Linux Foundation Japan" w:date="2018-01-29T13:25:00Z">
         <w:r>
           <w:rPr>
             <w:rFonts w:ascii="メイリオ" w:eastAsia="メイリオ" w:hAnsi="メイリオ" w:cs="メイリオ"/>
@@ -9943,8 +10036,8 @@
         <w:pStyle w:val="bodyIbrahim1"/>
         <w:spacing w:line="240" w:lineRule="exact"/>
         <w:rPr>
-          <w:ins w:id="249" w:author="The Linux Foundation Japan" w:date="2018-01-29T13:16:00Z"/>
-          <w:rFonts w:ascii="メイリオ" w:eastAsia="メイリオ" w:hAnsi="メイリオ" w:cs="メイリオ" w:hint="eastAsia"/>
+          <w:ins w:id="254" w:author="The Linux Foundation Japan" w:date="2018-01-29T13:16:00Z"/>
+          <w:rFonts w:ascii="メイリオ" w:eastAsia="メイリオ" w:hAnsi="メイリオ" w:cs="メイリオ"/>
           <w:sz w:val="18"/>
           <w:szCs w:val="18"/>
           <w:lang w:eastAsia="ja-JP"/>
@@ -9977,7 +10070,7 @@
         </w:rPr>
         <w:t>はFOSSID AB社のツールを用いた監査手法を例示しています。このアプローチにはいくつかメリットがあります。</w:t>
       </w:r>
-      <w:ins w:id="250" w:author="The Linux Foundation Japan" w:date="2018-01-29T13:17:00Z">
+      <w:ins w:id="255" w:author="The Linux Foundation Japan" w:date="2018-01-29T13:17:00Z">
         <w:r>
           <w:rPr>
             <w:rFonts w:ascii="メイリオ" w:eastAsia="メイリオ" w:hAnsi="メイリオ" w:cs="メイリオ" w:hint="eastAsia"/>
@@ -10033,7 +10126,7 @@
         </w:rPr>
         <w:t>にすぐに監査を開始できる点</w:t>
       </w:r>
-      <w:ins w:id="251" w:author="The Linux Foundation Japan" w:date="2018-01-29T13:17:00Z">
+      <w:ins w:id="256" w:author="The Linux Foundation Japan" w:date="2018-01-29T13:17:00Z">
         <w:r>
           <w:rPr>
             <w:rFonts w:ascii="メイリオ" w:eastAsia="メイリオ" w:hAnsi="メイリオ" w:cs="メイリオ" w:hint="eastAsia"/>
@@ -10044,7 +10137,7 @@
           <w:t>が挙げられます。</w:t>
         </w:r>
       </w:ins>
-      <w:del w:id="252" w:author="The Linux Foundation Japan" w:date="2018-01-29T13:17:00Z">
+      <w:del w:id="257" w:author="The Linux Foundation Japan" w:date="2018-01-29T13:17:00Z">
         <w:r>
           <w:rPr>
             <w:rFonts w:ascii="メイリオ" w:eastAsia="メイリオ" w:hAnsi="メイリオ" w:cs="メイリオ" w:hint="eastAsia"/>
@@ -10091,7 +10184,7 @@
         </w:rPr>
         <w:t>ストの削減といったこと</w:t>
       </w:r>
-      <w:ins w:id="253" w:author="The Linux Foundation Japan" w:date="2018-01-29T13:19:00Z">
+      <w:ins w:id="258" w:author="The Linux Foundation Japan" w:date="2018-01-29T13:19:00Z">
         <w:r>
           <w:rPr>
             <w:rFonts w:ascii="メイリオ" w:eastAsia="メイリオ" w:hAnsi="メイリオ" w:cs="メイリオ" w:hint="eastAsia"/>
@@ -10102,7 +10195,7 @@
           <w:t>も</w:t>
         </w:r>
       </w:ins>
-      <w:del w:id="254" w:author="The Linux Foundation Japan" w:date="2018-01-29T13:18:00Z">
+      <w:del w:id="259" w:author="The Linux Foundation Japan" w:date="2018-01-29T13:18:00Z">
         <w:r>
           <w:rPr>
             <w:rFonts w:ascii="メイリオ" w:eastAsia="メイリオ" w:hAnsi="メイリオ" w:cs="メイリオ" w:hint="eastAsia"/>
@@ -10284,7 +10377,7 @@
         </w:rPr>
         <w:t>ものと示されたファイルの</w:t>
       </w:r>
-      <w:ins w:id="255" w:author="The Linux Foundation Japan" w:date="2018-01-29T13:21:00Z">
+      <w:ins w:id="260" w:author="The Linux Foundation Japan" w:date="2018-01-29T13:21:00Z">
         <w:r>
           <w:rPr>
             <w:rFonts w:ascii="メイリオ" w:eastAsia="メイリオ" w:hAnsi="メイリオ" w:cs="メイリオ" w:hint="eastAsia"/>
@@ -10295,7 +10388,7 @@
           <w:t>X</w:t>
         </w:r>
       </w:ins>
-      <w:del w:id="256" w:author="The Linux Foundation Japan" w:date="2018-01-29T13:21:00Z">
+      <w:del w:id="261" w:author="The Linux Foundation Japan" w:date="2018-01-29T13:21:00Z">
         <w:r>
           <w:rPr>
             <w:rFonts w:ascii="メイリオ" w:eastAsia="メイリオ" w:hAnsi="メイリオ" w:cs="メイリオ" w:hint="eastAsia"/>
@@ -10315,7 +10408,7 @@
         </w:rPr>
         <w:t>%</w:t>
       </w:r>
-      <w:ins w:id="257" w:author="The Linux Foundation Japan" w:date="2018-01-29T13:21:00Z">
+      <w:ins w:id="262" w:author="The Linux Foundation Japan" w:date="2018-01-29T13:21:00Z">
         <w:r>
           <w:rPr>
             <w:rFonts w:ascii="メイリオ" w:eastAsia="メイリオ" w:hAnsi="メイリオ" w:cs="メイリオ" w:hint="eastAsia"/>
@@ -10326,7 +10419,7 @@
           <w:t>（</w:t>
         </w:r>
       </w:ins>
-      <w:ins w:id="258" w:author="The Linux Foundation Japan" w:date="2018-01-29T13:23:00Z">
+      <w:ins w:id="263" w:author="The Linux Foundation Japan" w:date="2018-01-29T13:23:00Z">
         <w:r>
           <w:rPr>
             <w:rFonts w:ascii="メイリオ" w:eastAsia="メイリオ" w:hAnsi="メイリオ" w:cs="メイリオ" w:hint="eastAsia"/>
@@ -10337,7 +10430,7 @@
           <w:t>このX%は見積もりの合意の一部</w:t>
         </w:r>
       </w:ins>
-      <w:ins w:id="259" w:author="The Linux Foundation Japan" w:date="2018-01-29T13:24:00Z">
+      <w:ins w:id="264" w:author="The Linux Foundation Japan" w:date="2018-01-29T13:24:00Z">
         <w:r>
           <w:rPr>
             <w:rFonts w:ascii="メイリオ" w:eastAsia="メイリオ" w:hAnsi="メイリオ" w:cs="メイリオ" w:hint="eastAsia"/>
@@ -10348,7 +10441,7 @@
           <w:t>として</w:t>
         </w:r>
       </w:ins>
-      <w:ins w:id="260" w:author="The Linux Foundation Japan" w:date="2018-01-29T13:23:00Z">
+      <w:ins w:id="265" w:author="The Linux Foundation Japan" w:date="2018-01-29T13:23:00Z">
         <w:r>
           <w:rPr>
             <w:rFonts w:ascii="メイリオ" w:eastAsia="メイリオ" w:hAnsi="メイリオ" w:cs="メイリオ" w:hint="eastAsia"/>
@@ -10359,7 +10452,7 @@
           <w:t>決定されます</w:t>
         </w:r>
       </w:ins>
-      <w:ins w:id="261" w:author="The Linux Foundation Japan" w:date="2018-01-29T13:21:00Z">
+      <w:ins w:id="266" w:author="The Linux Foundation Japan" w:date="2018-01-29T13:21:00Z">
         <w:r>
           <w:rPr>
             <w:rFonts w:ascii="メイリオ" w:eastAsia="メイリオ" w:hAnsi="メイリオ" w:cs="メイリオ" w:hint="eastAsia"/>
@@ -10397,15 +10490,13 @@
         </w:rPr>
         <w:t>検証が提供されています。</w:t>
       </w:r>
-      <w:bookmarkStart w:id="262" w:name="_GoBack"/>
-      <w:bookmarkEnd w:id="262"/>
     </w:p>
     <w:p>
       <w:pPr>
         <w:pStyle w:val="bodyIbrahim1"/>
         <w:spacing w:line="240" w:lineRule="exact"/>
         <w:rPr>
-          <w:del w:id="263" w:author="The Linux Foundation Japan" w:date="2018-01-29T13:31:00Z"/>
+          <w:del w:id="267" w:author="The Linux Foundation Japan" w:date="2018-01-29T13:31:00Z"/>
           <w:rFonts w:ascii="メイリオ" w:eastAsia="メイリオ" w:hAnsi="メイリオ" w:cs="メイリオ"/>
           <w:sz w:val="18"/>
           <w:szCs w:val="18"/>
@@ -10432,7 +10523,7 @@
         </w:rPr>
         <w:t xml:space="preserve">. </w:t>
       </w:r>
-      <w:del w:id="264" w:author="The Linux Foundation Japan" w:date="2018-01-28T10:25:00Z">
+      <w:del w:id="268" w:author="The Linux Foundation Japan" w:date="2018-01-28T10:25:00Z">
         <w:r>
           <w:rPr>
             <w:rFonts w:ascii="メイリオ" w:eastAsia="メイリオ" w:hAnsi="メイリオ" w:cs="メイリオ" w:hint="eastAsia"/>
@@ -10455,7 +10546,7 @@
         </w:rPr>
         <w:t>に</w:t>
       </w:r>
-      <w:ins w:id="265" w:author="The Linux Foundation Japan" w:date="2018-01-28T10:24:00Z">
+      <w:ins w:id="269" w:author="The Linux Foundation Japan" w:date="2018-01-28T10:24:00Z">
         <w:r>
           <w:rPr>
             <w:rFonts w:ascii="メイリオ" w:eastAsia="メイリオ" w:hAnsi="メイリオ" w:cs="メイリオ" w:hint="eastAsia"/>
@@ -10464,7 +10555,7 @@
           <w:t>関する留意</w:t>
         </w:r>
       </w:ins>
-      <w:ins w:id="266" w:author="The Linux Foundation Japan" w:date="2018-01-28T10:25:00Z">
+      <w:ins w:id="270" w:author="The Linux Foundation Japan" w:date="2018-01-28T10:25:00Z">
         <w:r>
           <w:rPr>
             <w:rFonts w:ascii="メイリオ" w:eastAsia="メイリオ" w:hAnsi="メイリオ" w:cs="メイリオ" w:hint="eastAsia"/>
@@ -10473,7 +10564,7 @@
           <w:t>事項</w:t>
         </w:r>
       </w:ins>
-      <w:del w:id="267" w:author="The Linux Foundation Japan" w:date="2018-01-28T10:25:00Z">
+      <w:del w:id="271" w:author="The Linux Foundation Japan" w:date="2018-01-28T10:25:00Z">
         <w:r>
           <w:rPr>
             <w:rFonts w:ascii="メイリオ" w:eastAsia="メイリオ" w:hAnsi="メイリオ" w:cs="メイリオ" w:hint="eastAsia"/>
@@ -10564,8 +10655,30 @@
           <w:szCs w:val="18"/>
           <w:lang w:eastAsia="ja-JP"/>
         </w:rPr>
-        <w:t>題ではなかったということがあります。</w:t>
-      </w:r>
+        <w:t>題ではなかったということがあります</w:t>
+      </w:r>
+      <w:ins w:id="272" w:author="The Linux Foundation Japan" w:date="2018-01-29T13:47:00Z">
+        <w:r>
+          <w:rPr>
+            <w:rFonts w:ascii="メイリオ" w:eastAsia="メイリオ" w:hAnsi="メイリオ" w:cs="メイリオ" w:hint="eastAsia"/>
+            <w:sz w:val="18"/>
+            <w:szCs w:val="18"/>
+            <w:lang w:eastAsia="ja-JP"/>
+          </w:rPr>
+          <w:t>が</w:t>
+        </w:r>
+      </w:ins>
+      <w:del w:id="273" w:author="The Linux Foundation Japan" w:date="2018-01-29T13:47:00Z">
+        <w:r>
+          <w:rPr>
+            <w:rFonts w:ascii="メイリオ" w:eastAsia="メイリオ" w:hAnsi="メイリオ" w:cs="メイリオ" w:hint="eastAsia"/>
+            <w:sz w:val="18"/>
+            <w:szCs w:val="18"/>
+            <w:lang w:eastAsia="ja-JP"/>
+          </w:rPr>
+          <w:delText>。</w:delText>
+        </w:r>
+      </w:del>
       <w:r>
         <w:rPr>
           <w:rFonts w:ascii="メイリオ" w:eastAsia="メイリオ" w:hAnsi="メイリオ" w:cs="メイリオ" w:hint="eastAsia"/>
@@ -10638,59 +10751,94 @@
         </w:rPr>
         <w:t>長</w:t>
       </w:r>
-      <w:r>
-        <w:rPr>
-          <w:rFonts w:ascii="メイリオ" w:eastAsia="メイリオ" w:hAnsi="メイリオ" w:cs="メイリオ" w:hint="eastAsia"/>
-          <w:sz w:val="18"/>
-          <w:szCs w:val="18"/>
-          <w:lang w:eastAsia="ja-JP"/>
-        </w:rPr>
-        <w:t>く、</w:t>
-      </w:r>
-      <w:r>
-        <w:rPr>
-          <w:rFonts w:ascii="メイリオ" w:eastAsia="メイリオ" w:hAnsi="メイリオ" w:cs="メイリオ" w:hint="eastAsia"/>
-          <w:sz w:val="18"/>
-          <w:szCs w:val="18"/>
-          <w:lang w:eastAsia="ja-JP"/>
-        </w:rPr>
-        <w:t>しかも</w:t>
-      </w:r>
-      <w:r>
-        <w:rPr>
-          <w:rFonts w:ascii="メイリオ" w:eastAsia="メイリオ" w:hAnsi="メイリオ" w:cs="メイリオ" w:hint="eastAsia"/>
-          <w:sz w:val="18"/>
-          <w:szCs w:val="18"/>
-          <w:lang w:eastAsia="ja-JP"/>
-        </w:rPr>
-        <w:t>フィルターのかかっていない</w:t>
-      </w:r>
-      <w:r>
-        <w:rPr>
-          <w:rFonts w:ascii="メイリオ" w:eastAsia="メイリオ" w:hAnsi="メイリオ" w:cs="メイリオ" w:hint="eastAsia"/>
-          <w:sz w:val="18"/>
-          <w:szCs w:val="18"/>
-          <w:lang w:eastAsia="ja-JP"/>
-        </w:rPr>
-        <w:t>状態で</w:t>
-      </w:r>
-      <w:r>
-        <w:rPr>
-          <w:rFonts w:ascii="メイリオ" w:eastAsia="メイリオ" w:hAnsi="メイリオ" w:cs="メイリオ" w:hint="eastAsia"/>
-          <w:sz w:val="18"/>
-          <w:szCs w:val="18"/>
-          <w:lang w:eastAsia="ja-JP"/>
-        </w:rPr>
-        <w:t>結果が</w:t>
-      </w:r>
-      <w:r>
-        <w:rPr>
-          <w:rFonts w:ascii="メイリオ" w:eastAsia="メイリオ" w:hAnsi="メイリオ" w:cs="メイリオ" w:hint="eastAsia"/>
-          <w:sz w:val="18"/>
-          <w:szCs w:val="18"/>
-          <w:lang w:eastAsia="ja-JP"/>
-        </w:rPr>
-        <w:t>でてくる場合があるので、</w:t>
+      <w:del w:id="274" w:author="The Linux Foundation Japan" w:date="2018-01-29T13:49:00Z">
+        <w:r>
+          <w:rPr>
+            <w:rFonts w:ascii="メイリオ" w:eastAsia="メイリオ" w:hAnsi="メイリオ" w:cs="メイリオ" w:hint="eastAsia"/>
+            <w:sz w:val="18"/>
+            <w:szCs w:val="18"/>
+            <w:lang w:eastAsia="ja-JP"/>
+          </w:rPr>
+          <w:delText>く、</w:delText>
+        </w:r>
+        <w:r>
+          <w:rPr>
+            <w:rFonts w:ascii="メイリオ" w:eastAsia="メイリオ" w:hAnsi="メイリオ" w:cs="メイリオ" w:hint="eastAsia"/>
+            <w:sz w:val="18"/>
+            <w:szCs w:val="18"/>
+            <w:lang w:eastAsia="ja-JP"/>
+          </w:rPr>
+          <w:delText>しかも</w:delText>
+        </w:r>
+        <w:r>
+          <w:rPr>
+            <w:rFonts w:ascii="メイリオ" w:eastAsia="メイリオ" w:hAnsi="メイリオ" w:cs="メイリオ" w:hint="eastAsia"/>
+            <w:sz w:val="18"/>
+            <w:szCs w:val="18"/>
+            <w:lang w:eastAsia="ja-JP"/>
+          </w:rPr>
+          <w:delText>フィルターのかかっていない</w:delText>
+        </w:r>
+        <w:r>
+          <w:rPr>
+            <w:rFonts w:ascii="メイリオ" w:eastAsia="メイリオ" w:hAnsi="メイリオ" w:cs="メイリオ" w:hint="eastAsia"/>
+            <w:sz w:val="18"/>
+            <w:szCs w:val="18"/>
+            <w:lang w:eastAsia="ja-JP"/>
+          </w:rPr>
+          <w:delText>状態で</w:delText>
+        </w:r>
+        <w:r>
+          <w:rPr>
+            <w:rFonts w:ascii="メイリオ" w:eastAsia="メイリオ" w:hAnsi="メイリオ" w:cs="メイリオ" w:hint="eastAsia"/>
+            <w:sz w:val="18"/>
+            <w:szCs w:val="18"/>
+            <w:lang w:eastAsia="ja-JP"/>
+          </w:rPr>
+          <w:delText>結果が</w:delText>
+        </w:r>
+      </w:del>
+      <w:ins w:id="275" w:author="The Linux Foundation Japan" w:date="2018-01-29T13:49:00Z">
+        <w:r>
+          <w:rPr>
+            <w:rFonts w:ascii="メイリオ" w:eastAsia="メイリオ" w:hAnsi="メイリオ" w:cs="メイリオ" w:hint="eastAsia"/>
+            <w:sz w:val="18"/>
+            <w:szCs w:val="18"/>
+            <w:lang w:eastAsia="ja-JP"/>
+          </w:rPr>
+          <w:t>いものと</w:t>
+        </w:r>
+      </w:ins>
+      <w:ins w:id="276" w:author="The Linux Foundation Japan" w:date="2018-01-29T13:50:00Z">
+        <w:r>
+          <w:rPr>
+            <w:rFonts w:ascii="メイリオ" w:eastAsia="メイリオ" w:hAnsi="メイリオ" w:cs="メイリオ" w:hint="eastAsia"/>
+            <w:sz w:val="18"/>
+            <w:szCs w:val="18"/>
+            <w:lang w:eastAsia="ja-JP"/>
+          </w:rPr>
+          <w:t>なる</w:t>
+        </w:r>
+      </w:ins>
+      <w:del w:id="277" w:author="The Linux Foundation Japan" w:date="2018-01-29T13:50:00Z">
+        <w:r>
+          <w:rPr>
+            <w:rFonts w:ascii="メイリオ" w:eastAsia="メイリオ" w:hAnsi="メイリオ" w:cs="メイリオ" w:hint="eastAsia"/>
+            <w:sz w:val="18"/>
+            <w:szCs w:val="18"/>
+            <w:lang w:eastAsia="ja-JP"/>
+          </w:rPr>
+          <w:delText>でてくる</w:delText>
+        </w:r>
+      </w:del>
+      <w:r>
+        <w:rPr>
+          <w:rFonts w:ascii="メイリオ" w:eastAsia="メイリオ" w:hAnsi="メイリオ" w:cs="メイリオ" w:hint="eastAsia"/>
+          <w:sz w:val="18"/>
+          <w:szCs w:val="18"/>
+          <w:lang w:eastAsia="ja-JP"/>
+        </w:rPr>
+        <w:t>場合があるので、</w:t>
       </w:r>
       <w:r>
         <w:rPr>
@@ -10752,101 +10900,155 @@
         <w:pStyle w:val="bodyIbrahim1"/>
         <w:spacing w:line="240" w:lineRule="exact"/>
         <w:rPr>
-          <w:rFonts w:ascii="メイリオ" w:eastAsia="メイリオ" w:hAnsi="メイリオ" w:cs="メイリオ"/>
-          <w:sz w:val="18"/>
-          <w:szCs w:val="18"/>
-          <w:lang w:eastAsia="ja-JP"/>
-        </w:rPr>
-      </w:pPr>
-      <w:r>
-        <w:rPr>
-          <w:rFonts w:ascii="メイリオ" w:eastAsia="メイリオ" w:hAnsi="メイリオ" w:cs="メイリオ" w:hint="eastAsia"/>
-          <w:sz w:val="18"/>
-          <w:szCs w:val="18"/>
-          <w:lang w:eastAsia="ja-JP"/>
-        </w:rPr>
-        <w:t>S</w:t>
-      </w:r>
-      <w:r>
-        <w:rPr>
-          <w:rFonts w:ascii="メイリオ" w:eastAsia="メイリオ" w:hAnsi="メイリオ" w:cs="メイリオ"/>
-          <w:sz w:val="18"/>
-          <w:szCs w:val="18"/>
-          <w:lang w:eastAsia="ja-JP"/>
-        </w:rPr>
-        <w:t>PDX</w:t>
-      </w:r>
-      <w:r>
-        <w:rPr>
-          <w:rFonts w:ascii="メイリオ" w:eastAsia="メイリオ" w:hAnsi="メイリオ" w:cs="メイリオ" w:hint="eastAsia"/>
-          <w:sz w:val="18"/>
-          <w:szCs w:val="18"/>
-          <w:lang w:eastAsia="ja-JP"/>
-        </w:rPr>
-        <w:t>に関しては</w:t>
-      </w:r>
-      <w:r>
-        <w:rPr>
-          <w:rFonts w:ascii="メイリオ" w:eastAsia="メイリオ" w:hAnsi="メイリオ" w:cs="メイリオ" w:hint="eastAsia"/>
-          <w:sz w:val="18"/>
-          <w:szCs w:val="18"/>
-          <w:lang w:eastAsia="ja-JP"/>
-        </w:rPr>
-        <w:t>、3つの図（図</w:t>
-      </w:r>
-      <w:r>
-        <w:rPr>
-          <w:rFonts w:ascii="メイリオ" w:eastAsia="メイリオ" w:hAnsi="メイリオ" w:cs="メイリオ" w:hint="eastAsia"/>
-          <w:sz w:val="18"/>
-          <w:szCs w:val="18"/>
-          <w:lang w:eastAsia="ja-JP"/>
-        </w:rPr>
-        <w:t>5</w:t>
-      </w:r>
-      <w:r>
-        <w:rPr>
-          <w:rFonts w:ascii="メイリオ" w:eastAsia="メイリオ" w:hAnsi="メイリオ" w:cs="メイリオ" w:hint="eastAsia"/>
-          <w:sz w:val="18"/>
-          <w:szCs w:val="18"/>
-          <w:lang w:eastAsia="ja-JP"/>
-        </w:rPr>
-        <w:t>～</w:t>
-      </w:r>
-      <w:r>
-        <w:rPr>
-          <w:rFonts w:ascii="メイリオ" w:eastAsia="メイリオ" w:hAnsi="メイリオ" w:cs="メイリオ" w:hint="eastAsia"/>
-          <w:sz w:val="18"/>
-          <w:szCs w:val="18"/>
-          <w:lang w:eastAsia="ja-JP"/>
-        </w:rPr>
-        <w:t>7</w:t>
-      </w:r>
-      <w:r>
-        <w:rPr>
-          <w:rFonts w:ascii="メイリオ" w:eastAsia="メイリオ" w:hAnsi="メイリオ" w:cs="メイリオ" w:hint="eastAsia"/>
-          <w:sz w:val="18"/>
-          <w:szCs w:val="18"/>
-          <w:lang w:eastAsia="ja-JP"/>
-        </w:rPr>
-        <w:t>）で言及されていますが、通常S</w:t>
-      </w:r>
-      <w:r>
-        <w:rPr>
-          <w:rFonts w:ascii="メイリオ" w:eastAsia="メイリオ" w:hAnsi="メイリオ" w:cs="メイリオ"/>
-          <w:sz w:val="18"/>
-          <w:szCs w:val="18"/>
-          <w:lang w:eastAsia="ja-JP"/>
-        </w:rPr>
-        <w:t>PDX</w:t>
-      </w:r>
-      <w:r>
-        <w:rPr>
-          <w:rFonts w:ascii="メイリオ" w:eastAsia="メイリオ" w:hAnsi="メイリオ" w:cs="メイリオ" w:hint="eastAsia"/>
-          <w:sz w:val="18"/>
-          <w:szCs w:val="18"/>
-          <w:lang w:eastAsia="ja-JP"/>
-        </w:rPr>
-        <w:t>準拠レポートは要求に応じて提供されます。したがって、監査サービス提供者にそのようなレポートを用意してもらいたい</w:t>
+          <w:ins w:id="278" w:author="The Linux Foundation Japan" w:date="2018-01-29T13:55:00Z"/>
+          <w:rFonts w:ascii="メイリオ" w:eastAsia="メイリオ" w:hAnsi="メイリオ" w:cs="メイリオ" w:hint="eastAsia"/>
+          <w:sz w:val="18"/>
+          <w:szCs w:val="18"/>
+          <w:lang w:eastAsia="ja-JP"/>
+        </w:rPr>
+      </w:pPr>
+      <w:ins w:id="279" w:author="The Linux Foundation Japan" w:date="2018-01-29T13:56:00Z">
+        <w:r>
+          <w:rPr>
+            <w:rFonts w:ascii="メイリオ" w:eastAsia="メイリオ" w:hAnsi="メイリオ" w:cs="メイリオ" w:hint="eastAsia"/>
+            <w:sz w:val="18"/>
+            <w:szCs w:val="18"/>
+            <w:lang w:eastAsia="ja-JP"/>
+          </w:rPr>
+          <w:t>通常</w:t>
+        </w:r>
+      </w:ins>
+      <w:ins w:id="280" w:author="The Linux Foundation Japan" w:date="2018-01-29T13:55:00Z">
+        <w:r>
+          <w:rPr>
+            <w:rFonts w:ascii="メイリオ" w:eastAsia="メイリオ" w:hAnsi="メイリオ" w:cs="メイリオ"/>
+            <w:sz w:val="18"/>
+            <w:szCs w:val="18"/>
+            <w:lang w:eastAsia="ja-JP"/>
+          </w:rPr>
+          <w:t xml:space="preserve">Software Package Data Exchange (SPDX) </w:t>
+        </w:r>
+        <w:r>
+          <w:rPr>
+            <w:rFonts w:ascii="メイリオ" w:eastAsia="メイリオ" w:hAnsi="メイリオ" w:cs="メイリオ" w:hint="eastAsia"/>
+            <w:sz w:val="18"/>
+            <w:szCs w:val="18"/>
+            <w:lang w:eastAsia="ja-JP"/>
+          </w:rPr>
+          <w:t>に準拠したレポート</w:t>
+        </w:r>
+      </w:ins>
+      <w:ins w:id="281" w:author="The Linux Foundation Japan" w:date="2018-01-29T13:56:00Z">
+        <w:r>
+          <w:rPr>
+            <w:rFonts w:ascii="メイリオ" w:eastAsia="メイリオ" w:hAnsi="メイリオ" w:cs="メイリオ" w:hint="eastAsia"/>
+            <w:sz w:val="18"/>
+            <w:szCs w:val="18"/>
+            <w:lang w:eastAsia="ja-JP"/>
+          </w:rPr>
+          <w:t>が要求に応じ提供されることにも留意しましょう。</w:t>
+        </w:r>
+      </w:ins>
+      <w:del w:id="282" w:author="The Linux Foundation Japan" w:date="2018-01-29T13:57:00Z">
+        <w:r>
+          <w:rPr>
+            <w:rFonts w:ascii="メイリオ" w:eastAsia="メイリオ" w:hAnsi="メイリオ" w:cs="メイリオ" w:hint="eastAsia"/>
+            <w:sz w:val="18"/>
+            <w:szCs w:val="18"/>
+            <w:lang w:eastAsia="ja-JP"/>
+          </w:rPr>
+          <w:delText>S</w:delText>
+        </w:r>
+        <w:r>
+          <w:rPr>
+            <w:rFonts w:ascii="メイリオ" w:eastAsia="メイリオ" w:hAnsi="メイリオ" w:cs="メイリオ"/>
+            <w:sz w:val="18"/>
+            <w:szCs w:val="18"/>
+            <w:lang w:eastAsia="ja-JP"/>
+          </w:rPr>
+          <w:delText>PDX</w:delText>
+        </w:r>
+        <w:r>
+          <w:rPr>
+            <w:rFonts w:ascii="メイリオ" w:eastAsia="メイリオ" w:hAnsi="メイリオ" w:cs="メイリオ" w:hint="eastAsia"/>
+            <w:sz w:val="18"/>
+            <w:szCs w:val="18"/>
+            <w:lang w:eastAsia="ja-JP"/>
+          </w:rPr>
+          <w:delText>に関しては</w:delText>
+        </w:r>
+        <w:r>
+          <w:rPr>
+            <w:rFonts w:ascii="メイリオ" w:eastAsia="メイリオ" w:hAnsi="メイリオ" w:cs="メイリオ" w:hint="eastAsia"/>
+            <w:sz w:val="18"/>
+            <w:szCs w:val="18"/>
+            <w:lang w:eastAsia="ja-JP"/>
+          </w:rPr>
+          <w:delText>、3つの図（図</w:delText>
+        </w:r>
+        <w:r>
+          <w:rPr>
+            <w:rFonts w:ascii="メイリオ" w:eastAsia="メイリオ" w:hAnsi="メイリオ" w:cs="メイリオ" w:hint="eastAsia"/>
+            <w:sz w:val="18"/>
+            <w:szCs w:val="18"/>
+            <w:lang w:eastAsia="ja-JP"/>
+          </w:rPr>
+          <w:delText>5</w:delText>
+        </w:r>
+        <w:r>
+          <w:rPr>
+            <w:rFonts w:ascii="メイリオ" w:eastAsia="メイリオ" w:hAnsi="メイリオ" w:cs="メイリオ" w:hint="eastAsia"/>
+            <w:sz w:val="18"/>
+            <w:szCs w:val="18"/>
+            <w:lang w:eastAsia="ja-JP"/>
+          </w:rPr>
+          <w:delText>～</w:delText>
+        </w:r>
+        <w:r>
+          <w:rPr>
+            <w:rFonts w:ascii="メイリオ" w:eastAsia="メイリオ" w:hAnsi="メイリオ" w:cs="メイリオ" w:hint="eastAsia"/>
+            <w:sz w:val="18"/>
+            <w:szCs w:val="18"/>
+            <w:lang w:eastAsia="ja-JP"/>
+          </w:rPr>
+          <w:delText>7</w:delText>
+        </w:r>
+        <w:r>
+          <w:rPr>
+            <w:rFonts w:ascii="メイリオ" w:eastAsia="メイリオ" w:hAnsi="メイリオ" w:cs="メイリオ" w:hint="eastAsia"/>
+            <w:sz w:val="18"/>
+            <w:szCs w:val="18"/>
+            <w:lang w:eastAsia="ja-JP"/>
+          </w:rPr>
+          <w:delText>）で言及されていますが、通常S</w:delText>
+        </w:r>
+        <w:r>
+          <w:rPr>
+            <w:rFonts w:ascii="メイリオ" w:eastAsia="メイリオ" w:hAnsi="メイリオ" w:cs="メイリオ"/>
+            <w:sz w:val="18"/>
+            <w:szCs w:val="18"/>
+            <w:lang w:eastAsia="ja-JP"/>
+          </w:rPr>
+          <w:delText>PDX</w:delText>
+        </w:r>
+        <w:r>
+          <w:rPr>
+            <w:rFonts w:ascii="メイリオ" w:eastAsia="メイリオ" w:hAnsi="メイリオ" w:cs="メイリオ" w:hint="eastAsia"/>
+            <w:sz w:val="18"/>
+            <w:szCs w:val="18"/>
+            <w:lang w:eastAsia="ja-JP"/>
+          </w:rPr>
+          <w:delText>準拠レポートは要求に応じて提供されます。</w:delText>
+        </w:r>
+      </w:del>
+      <w:r>
+        <w:rPr>
+          <w:rFonts w:ascii="メイリオ" w:eastAsia="メイリオ" w:hAnsi="メイリオ" w:cs="メイリオ" w:hint="eastAsia"/>
+          <w:sz w:val="18"/>
+          <w:szCs w:val="18"/>
+          <w:lang w:eastAsia="ja-JP"/>
+        </w:rPr>
+        <w:t>したがって、監査サービス提供者にそのようなレポートを用意してもらいたい</w:t>
       </w:r>
       <w:r>
         <w:rPr>
@@ -10887,54 +11089,66 @@
     </w:p>
     <w:p>
       <w:pPr>
-        <w:pStyle w:val="HeadingIbrahim1"/>
-        <w:rPr>
-          <w:lang w:eastAsia="ja-JP"/>
-        </w:rPr>
-      </w:pPr>
-      <w:bookmarkStart w:id="268" w:name="_Toc492046588"/>
-      <w:bookmarkStart w:id="269" w:name="_Toc488161394"/>
-      <w:bookmarkStart w:id="270" w:name="_Toc488161464"/>
-      <w:bookmarkStart w:id="271" w:name="_Toc488161534"/>
-      <w:bookmarkStart w:id="272" w:name="_Toc488161958"/>
-      <w:bookmarkStart w:id="273" w:name="_Toc488162023"/>
-      <w:bookmarkStart w:id="274" w:name="_Toc488162089"/>
-      <w:bookmarkStart w:id="275" w:name="_Toc488316262"/>
-      <w:bookmarkStart w:id="276" w:name="_Toc492046589"/>
-      <w:bookmarkStart w:id="277" w:name="_Toc492046623"/>
-      <w:bookmarkEnd w:id="268"/>
-      <w:bookmarkEnd w:id="269"/>
-      <w:bookmarkEnd w:id="270"/>
-      <w:bookmarkEnd w:id="271"/>
-      <w:bookmarkEnd w:id="272"/>
-      <w:bookmarkEnd w:id="273"/>
-      <w:bookmarkEnd w:id="274"/>
-      <w:bookmarkEnd w:id="275"/>
-      <w:bookmarkEnd w:id="276"/>
-      <w:r>
-        <w:rPr>
-          <w:lang w:eastAsia="ja-JP"/>
-        </w:rPr>
-        <w:lastRenderedPageBreak/>
-        <w:t>7</w:t>
-      </w:r>
-      <w:r>
-        <w:rPr>
-          <w:lang w:eastAsia="ja-JP"/>
-        </w:rPr>
-        <w:t xml:space="preserve">. </w:t>
-      </w:r>
-      <w:r>
-        <w:rPr>
-          <w:rFonts w:ascii="メイリオ" w:eastAsia="メイリオ" w:hAnsi="メイリオ" w:cs="メイリオ" w:hint="eastAsia"/>
-          <w:lang w:eastAsia="ja-JP"/>
-        </w:rPr>
-        <w:t>セキュリティとバージョン管理</w:t>
-      </w:r>
-      <w:bookmarkEnd w:id="277"/>
+        <w:pStyle w:val="bodyIbrahim1"/>
+        <w:spacing w:line="240" w:lineRule="exact"/>
+        <w:rPr>
+          <w:del w:id="283" w:author="The Linux Foundation Japan" w:date="2018-01-29T13:58:00Z"/>
+          <w:rFonts w:ascii="メイリオ" w:eastAsia="メイリオ" w:hAnsi="メイリオ" w:cs="メイリオ"/>
+          <w:sz w:val="18"/>
+          <w:szCs w:val="18"/>
+          <w:lang w:eastAsia="ja-JP"/>
+        </w:rPr>
+      </w:pPr>
     </w:p>
     <w:p>
       <w:pPr>
+        <w:pStyle w:val="HeadingIbrahim1"/>
+        <w:rPr>
+          <w:lang w:eastAsia="ja-JP"/>
+        </w:rPr>
+      </w:pPr>
+      <w:bookmarkStart w:id="284" w:name="_Toc492046623"/>
+      <w:bookmarkStart w:id="285" w:name="_Toc492046588"/>
+      <w:bookmarkStart w:id="286" w:name="_Toc488161394"/>
+      <w:bookmarkStart w:id="287" w:name="_Toc488161464"/>
+      <w:bookmarkStart w:id="288" w:name="_Toc488161534"/>
+      <w:bookmarkStart w:id="289" w:name="_Toc488161958"/>
+      <w:bookmarkStart w:id="290" w:name="_Toc488162023"/>
+      <w:bookmarkStart w:id="291" w:name="_Toc488162089"/>
+      <w:bookmarkStart w:id="292" w:name="_Toc488316262"/>
+      <w:bookmarkStart w:id="293" w:name="_Toc492046589"/>
+      <w:bookmarkEnd w:id="285"/>
+      <w:bookmarkEnd w:id="286"/>
+      <w:bookmarkEnd w:id="287"/>
+      <w:bookmarkEnd w:id="288"/>
+      <w:bookmarkEnd w:id="289"/>
+      <w:bookmarkEnd w:id="290"/>
+      <w:bookmarkEnd w:id="291"/>
+      <w:bookmarkEnd w:id="292"/>
+      <w:bookmarkEnd w:id="293"/>
+      <w:r>
+        <w:rPr>
+          <w:lang w:eastAsia="ja-JP"/>
+        </w:rPr>
+        <w:t>7</w:t>
+      </w:r>
+      <w:r>
+        <w:rPr>
+          <w:lang w:eastAsia="ja-JP"/>
+        </w:rPr>
+        <w:t xml:space="preserve">. </w:t>
+      </w:r>
+      <w:r>
+        <w:rPr>
+          <w:rFonts w:ascii="メイリオ" w:eastAsia="メイリオ" w:hAnsi="メイリオ" w:cs="メイリオ" w:hint="eastAsia"/>
+          <w:lang w:eastAsia="ja-JP"/>
+        </w:rPr>
+        <w:t>セキュリティとバージョン管理</w:t>
+      </w:r>
+      <w:bookmarkEnd w:id="284"/>
+    </w:p>
+    <w:p>
+      <w:pPr>
         <w:pStyle w:val="bodyIbrahim1"/>
         <w:spacing w:line="240" w:lineRule="exact"/>
         <w:rPr>
@@ -11043,23 +11257,76 @@
         </w:rPr>
         <w:t>です。</w:t>
       </w:r>
-      <w:r>
-        <w:rPr>
-          <w:rFonts w:ascii="メイリオ" w:eastAsia="メイリオ" w:hAnsi="メイリオ" w:cs="メイリオ" w:hint="eastAsia"/>
-          <w:sz w:val="18"/>
-          <w:szCs w:val="18"/>
-          <w:lang w:eastAsia="ja-JP"/>
-        </w:rPr>
-        <w:t>ソフトウェア</w:t>
-      </w:r>
-      <w:r>
-        <w:rPr>
-          <w:rFonts w:ascii="メイリオ" w:eastAsia="メイリオ" w:hAnsi="メイリオ" w:cs="メイリオ" w:hint="eastAsia"/>
-          <w:sz w:val="18"/>
-          <w:szCs w:val="18"/>
-          <w:lang w:eastAsia="ja-JP"/>
-        </w:rPr>
-        <w:t>がオープンソースかどうかによらず、コードにはセキュリティの脆弱性がついて回ります。</w:t>
+      <w:ins w:id="294" w:author="The Linux Foundation Japan" w:date="2018-01-29T14:03:00Z">
+        <w:r>
+          <w:rPr>
+            <w:rFonts w:ascii="メイリオ" w:eastAsia="メイリオ" w:hAnsi="メイリオ" w:cs="メイリオ" w:hint="eastAsia"/>
+            <w:sz w:val="18"/>
+            <w:szCs w:val="18"/>
+            <w:lang w:eastAsia="ja-JP"/>
+          </w:rPr>
+          <w:t>そして</w:t>
+        </w:r>
+      </w:ins>
+      <w:del w:id="295" w:author="The Linux Foundation Japan" w:date="2018-01-29T14:03:00Z">
+        <w:r>
+          <w:rPr>
+            <w:rFonts w:ascii="メイリオ" w:eastAsia="メイリオ" w:hAnsi="メイリオ" w:cs="メイリオ" w:hint="eastAsia"/>
+            <w:sz w:val="18"/>
+            <w:szCs w:val="18"/>
+            <w:lang w:eastAsia="ja-JP"/>
+          </w:rPr>
+          <w:delText>ソフトウェア</w:delText>
+        </w:r>
+        <w:r>
+          <w:rPr>
+            <w:rFonts w:ascii="メイリオ" w:eastAsia="メイリオ" w:hAnsi="メイリオ" w:cs="メイリオ" w:hint="eastAsia"/>
+            <w:sz w:val="18"/>
+            <w:szCs w:val="18"/>
+            <w:lang w:eastAsia="ja-JP"/>
+          </w:rPr>
+          <w:delText>が</w:delText>
+        </w:r>
+      </w:del>
+      <w:r>
+        <w:rPr>
+          <w:rFonts w:ascii="メイリオ" w:eastAsia="メイリオ" w:hAnsi="メイリオ" w:cs="メイリオ" w:hint="eastAsia"/>
+          <w:sz w:val="18"/>
+          <w:szCs w:val="18"/>
+          <w:lang w:eastAsia="ja-JP"/>
+        </w:rPr>
+        <w:t>オープンソース</w:t>
+      </w:r>
+      <w:ins w:id="296" w:author="The Linux Foundation Japan" w:date="2018-01-29T14:02:00Z">
+        <w:r>
+          <w:rPr>
+            <w:rFonts w:ascii="メイリオ" w:eastAsia="メイリオ" w:hAnsi="メイリオ" w:cs="メイリオ" w:hint="eastAsia"/>
+            <w:sz w:val="18"/>
+            <w:szCs w:val="18"/>
+            <w:lang w:eastAsia="ja-JP"/>
+          </w:rPr>
+          <w:t>であれ、それ以外のものであれ、すべての</w:t>
+        </w:r>
+      </w:ins>
+      <w:del w:id="297" w:author="The Linux Foundation Japan" w:date="2018-01-29T14:02:00Z">
+        <w:r>
+          <w:rPr>
+            <w:rFonts w:ascii="メイリオ" w:eastAsia="メイリオ" w:hAnsi="メイリオ" w:cs="メイリオ" w:hint="eastAsia"/>
+            <w:sz w:val="18"/>
+            <w:szCs w:val="18"/>
+            <w:lang w:eastAsia="ja-JP"/>
+          </w:rPr>
+          <w:delText>かどうかによらず、</w:delText>
+        </w:r>
+      </w:del>
+      <w:r>
+        <w:rPr>
+          <w:rFonts w:ascii="メイリオ" w:eastAsia="メイリオ" w:hAnsi="メイリオ" w:cs="メイリオ" w:hint="eastAsia"/>
+          <w:sz w:val="18"/>
+          <w:szCs w:val="18"/>
+          <w:lang w:eastAsia="ja-JP"/>
+        </w:rPr>
+        <w:t>コードにはセキュリティの脆弱性がついて回ります。</w:t>
       </w:r>
       <w:r>
         <w:rPr>
@@ -11348,7 +11615,7 @@
           <w:lang w:eastAsia="ja-JP"/>
         </w:rPr>
       </w:pPr>
-      <w:bookmarkStart w:id="278" w:name="_Toc492046624"/>
+      <w:bookmarkStart w:id="298" w:name="_Toc492046624"/>
       <w:r>
         <w:rPr>
           <w:lang w:eastAsia="ja-JP"/>
@@ -11368,80 +11635,81 @@
         </w:rPr>
         <w:t>買収前、買収後の改善</w:t>
       </w:r>
-      <w:bookmarkEnd w:id="278"/>
+      <w:bookmarkEnd w:id="298"/>
     </w:p>
     <w:p>
       <w:pPr>
         <w:pStyle w:val="bodyIbrahim1"/>
         <w:spacing w:line="240" w:lineRule="exact"/>
         <w:rPr>
+          <w:ins w:id="299" w:author="The Linux Foundation Japan" w:date="2018-01-29T14:09:00Z"/>
+          <w:rFonts w:ascii="メイリオ" w:eastAsia="メイリオ" w:hAnsi="メイリオ" w:cs="メイリオ" w:hint="eastAsia"/>
+          <w:sz w:val="18"/>
+          <w:szCs w:val="18"/>
+          <w:lang w:eastAsia="ja-JP"/>
+        </w:rPr>
+      </w:pPr>
+      <w:r>
+        <w:rPr>
+          <w:rFonts w:ascii="メイリオ" w:eastAsia="メイリオ" w:hAnsi="メイリオ" w:cs="メイリオ" w:hint="eastAsia"/>
+          <w:sz w:val="18"/>
+          <w:szCs w:val="18"/>
+          <w:lang w:eastAsia="ja-JP"/>
+        </w:rPr>
+        <w:t>この</w:t>
+      </w:r>
+      <w:r>
+        <w:rPr>
+          <w:rFonts w:ascii="メイリオ" w:eastAsia="メイリオ" w:hAnsi="メイリオ" w:cs="メイリオ" w:hint="eastAsia"/>
+          <w:sz w:val="18"/>
+          <w:szCs w:val="18"/>
+          <w:lang w:eastAsia="ja-JP"/>
+        </w:rPr>
+        <w:t>段階で</w:t>
+      </w:r>
+      <w:r>
+        <w:rPr>
+          <w:rFonts w:ascii="メイリオ" w:eastAsia="メイリオ" w:hAnsi="メイリオ" w:cs="メイリオ" w:hint="eastAsia"/>
+          <w:sz w:val="18"/>
+          <w:szCs w:val="18"/>
+          <w:lang w:eastAsia="ja-JP"/>
+        </w:rPr>
+        <w:t>買収企業は、買収</w:t>
+      </w:r>
+      <w:r>
+        <w:rPr>
+          <w:rFonts w:ascii="メイリオ" w:eastAsia="メイリオ" w:hAnsi="メイリオ" w:cs="メイリオ" w:hint="eastAsia"/>
+          <w:sz w:val="18"/>
+          <w:szCs w:val="18"/>
+          <w:lang w:eastAsia="ja-JP"/>
+        </w:rPr>
+        <w:t>対象が</w:t>
+      </w:r>
+      <w:r>
+        <w:rPr>
+          <w:rFonts w:ascii="メイリオ" w:eastAsia="メイリオ" w:hAnsi="メイリオ" w:cs="メイリオ" w:hint="eastAsia"/>
+          <w:sz w:val="18"/>
+          <w:szCs w:val="18"/>
+          <w:lang w:eastAsia="ja-JP"/>
+        </w:rPr>
+        <w:t>どのようにオープンソースを使用し管理しているか</w:t>
+      </w:r>
+      <w:r>
+        <w:rPr>
+          <w:rFonts w:ascii="メイリオ" w:eastAsia="メイリオ" w:hAnsi="メイリオ" w:cs="メイリオ" w:hint="eastAsia"/>
+          <w:sz w:val="18"/>
+          <w:szCs w:val="18"/>
+          <w:lang w:eastAsia="ja-JP"/>
+        </w:rPr>
+        <w:t>、オープンソース</w:t>
+      </w:r>
+      <w:r>
+        <w:rPr>
           <w:rFonts w:ascii="メイリオ" w:eastAsia="メイリオ" w:hAnsi="メイリオ" w:cs="メイリオ"/>
           <w:sz w:val="18"/>
           <w:szCs w:val="18"/>
           <w:lang w:eastAsia="ja-JP"/>
         </w:rPr>
-      </w:pPr>
-      <w:r>
-        <w:rPr>
-          <w:rFonts w:ascii="メイリオ" w:eastAsia="メイリオ" w:hAnsi="メイリオ" w:cs="メイリオ" w:hint="eastAsia"/>
-          <w:sz w:val="18"/>
-          <w:szCs w:val="18"/>
-          <w:lang w:eastAsia="ja-JP"/>
-        </w:rPr>
-        <w:t>この</w:t>
-      </w:r>
-      <w:r>
-        <w:rPr>
-          <w:rFonts w:ascii="メイリオ" w:eastAsia="メイリオ" w:hAnsi="メイリオ" w:cs="メイリオ" w:hint="eastAsia"/>
-          <w:sz w:val="18"/>
-          <w:szCs w:val="18"/>
-          <w:lang w:eastAsia="ja-JP"/>
-        </w:rPr>
-        <w:t>段階で</w:t>
-      </w:r>
-      <w:r>
-        <w:rPr>
-          <w:rFonts w:ascii="メイリオ" w:eastAsia="メイリオ" w:hAnsi="メイリオ" w:cs="メイリオ" w:hint="eastAsia"/>
-          <w:sz w:val="18"/>
-          <w:szCs w:val="18"/>
-          <w:lang w:eastAsia="ja-JP"/>
-        </w:rPr>
-        <w:t>買収企業は、買収</w:t>
-      </w:r>
-      <w:r>
-        <w:rPr>
-          <w:rFonts w:ascii="メイリオ" w:eastAsia="メイリオ" w:hAnsi="メイリオ" w:cs="メイリオ" w:hint="eastAsia"/>
-          <w:sz w:val="18"/>
-          <w:szCs w:val="18"/>
-          <w:lang w:eastAsia="ja-JP"/>
-        </w:rPr>
-        <w:t>対象が</w:t>
-      </w:r>
-      <w:r>
-        <w:rPr>
-          <w:rFonts w:ascii="メイリオ" w:eastAsia="メイリオ" w:hAnsi="メイリオ" w:cs="メイリオ" w:hint="eastAsia"/>
-          <w:sz w:val="18"/>
-          <w:szCs w:val="18"/>
-          <w:lang w:eastAsia="ja-JP"/>
-        </w:rPr>
-        <w:t>どのようにオープンソースを使用し管理しているか</w:t>
-      </w:r>
-      <w:r>
-        <w:rPr>
-          <w:rFonts w:ascii="メイリオ" w:eastAsia="メイリオ" w:hAnsi="メイリオ" w:cs="メイリオ" w:hint="eastAsia"/>
-          <w:sz w:val="18"/>
-          <w:szCs w:val="18"/>
-          <w:lang w:eastAsia="ja-JP"/>
-        </w:rPr>
-        <w:t>、オープンソース</w:t>
-      </w:r>
-      <w:r>
-        <w:rPr>
-          <w:rFonts w:ascii="メイリオ" w:eastAsia="メイリオ" w:hAnsi="メイリオ" w:cs="メイリオ"/>
-          <w:sz w:val="18"/>
-          <w:szCs w:val="18"/>
-          <w:lang w:eastAsia="ja-JP"/>
-        </w:rPr>
         <w:t xml:space="preserve"> </w:t>
       </w:r>
       <w:r>
@@ -11623,263 +11891,141 @@
           <w:lang w:eastAsia="ja-JP"/>
         </w:rPr>
         <w:t>）ですべてのコードを書き直すことです。</w:t>
-      </w:r>
-      <w:r>
-        <w:rPr>
-          <w:rFonts w:ascii="メイリオ" w:eastAsia="メイリオ" w:hAnsi="メイリオ" w:cs="メイリオ" w:hint="eastAsia"/>
-          <w:sz w:val="18"/>
-          <w:szCs w:val="18"/>
-          <w:lang w:eastAsia="ja-JP"/>
-        </w:rPr>
-        <w:t>その</w:t>
-      </w:r>
-      <w:r>
-        <w:rPr>
-          <w:rFonts w:ascii="メイリオ" w:eastAsia="メイリオ" w:hAnsi="メイリオ" w:cs="メイリオ" w:hint="eastAsia"/>
-          <w:sz w:val="18"/>
-          <w:szCs w:val="18"/>
-          <w:lang w:eastAsia="ja-JP"/>
-        </w:rPr>
-        <w:t>コード</w:t>
-      </w:r>
-      <w:r>
-        <w:rPr>
-          <w:rFonts w:ascii="メイリオ" w:eastAsia="メイリオ" w:hAnsi="メイリオ" w:cs="メイリオ" w:hint="eastAsia"/>
-          <w:sz w:val="18"/>
-          <w:szCs w:val="18"/>
-          <w:lang w:eastAsia="ja-JP"/>
-        </w:rPr>
-        <w:t>が</w:t>
-      </w:r>
-      <w:r>
-        <w:rPr>
-          <w:rFonts w:ascii="メイリオ" w:eastAsia="メイリオ" w:hAnsi="メイリオ" w:cs="メイリオ" w:hint="eastAsia"/>
-          <w:sz w:val="18"/>
-          <w:szCs w:val="18"/>
-          <w:lang w:eastAsia="ja-JP"/>
-        </w:rPr>
-        <w:t>必須のもの、以前に頒布されて</w:t>
-      </w:r>
-      <w:r>
-        <w:rPr>
-          <w:rFonts w:ascii="メイリオ" w:eastAsia="メイリオ" w:hAnsi="メイリオ" w:cs="メイリオ" w:hint="eastAsia"/>
-          <w:sz w:val="18"/>
-          <w:szCs w:val="18"/>
-          <w:lang w:eastAsia="ja-JP"/>
-        </w:rPr>
-        <w:t>いたものだとすれば</w:t>
-      </w:r>
-      <w:r>
-        <w:rPr>
-          <w:rFonts w:ascii="メイリオ" w:eastAsia="メイリオ" w:hAnsi="メイリオ" w:cs="メイリオ" w:hint="eastAsia"/>
-          <w:sz w:val="18"/>
-          <w:szCs w:val="18"/>
-          <w:lang w:eastAsia="ja-JP"/>
-        </w:rPr>
-        <w:t>、</w:t>
-      </w:r>
-      <w:r>
-        <w:rPr>
-          <w:rFonts w:ascii="メイリオ" w:eastAsia="メイリオ" w:hAnsi="メイリオ" w:cs="メイリオ" w:hint="eastAsia"/>
-          <w:sz w:val="18"/>
-          <w:szCs w:val="18"/>
-          <w:lang w:eastAsia="ja-JP"/>
-        </w:rPr>
-        <w:t>残される選択肢は</w:t>
-      </w:r>
-      <w:r>
-        <w:rPr>
-          <w:rFonts w:ascii="メイリオ" w:eastAsia="メイリオ" w:hAnsi="メイリオ" w:cs="メイリオ" w:hint="eastAsia"/>
-          <w:sz w:val="18"/>
-          <w:szCs w:val="18"/>
-          <w:lang w:eastAsia="ja-JP"/>
-        </w:rPr>
-        <w:t>そのコードをコンプライアンス状態に</w:t>
-      </w:r>
-      <w:r>
-        <w:rPr>
-          <w:rFonts w:ascii="メイリオ" w:eastAsia="メイリオ" w:hAnsi="メイリオ" w:cs="メイリオ" w:hint="eastAsia"/>
-          <w:sz w:val="18"/>
-          <w:szCs w:val="18"/>
-          <w:lang w:eastAsia="ja-JP"/>
-        </w:rPr>
-        <w:t>する</w:t>
-      </w:r>
-      <w:r>
-        <w:rPr>
-          <w:rFonts w:ascii="メイリオ" w:eastAsia="メイリオ" w:hAnsi="メイリオ" w:cs="メイリオ" w:hint="eastAsia"/>
-          <w:sz w:val="18"/>
-          <w:szCs w:val="18"/>
-          <w:lang w:eastAsia="ja-JP"/>
-        </w:rPr>
-        <w:t>ことしかありません。</w:t>
-      </w:r>
-      <w:r>
-        <w:rPr>
-          <w:rFonts w:ascii="メイリオ" w:eastAsia="メイリオ" w:hAnsi="メイリオ" w:cs="メイリオ" w:hint="eastAsia"/>
-          <w:sz w:val="18"/>
-          <w:szCs w:val="18"/>
-          <w:lang w:eastAsia="ja-JP"/>
-        </w:rPr>
-        <w:t>それぞれの選択肢で要する</w:t>
-      </w:r>
-      <w:r>
-        <w:rPr>
-          <w:rFonts w:ascii="メイリオ" w:eastAsia="メイリオ" w:hAnsi="メイリオ" w:cs="メイリオ" w:hint="eastAsia"/>
-          <w:sz w:val="18"/>
-          <w:szCs w:val="18"/>
-          <w:lang w:eastAsia="ja-JP"/>
-        </w:rPr>
-        <w:t>コストは</w:t>
-      </w:r>
-      <w:r>
-        <w:rPr>
-          <w:rFonts w:ascii="メイリオ" w:eastAsia="メイリオ" w:hAnsi="メイリオ" w:cs="メイリオ" w:hint="eastAsia"/>
-          <w:sz w:val="18"/>
-          <w:szCs w:val="18"/>
-          <w:lang w:eastAsia="ja-JP"/>
-        </w:rPr>
-        <w:t>対象</w:t>
-      </w:r>
-      <w:r>
-        <w:rPr>
-          <w:rFonts w:ascii="メイリオ" w:eastAsia="メイリオ" w:hAnsi="メイリオ" w:cs="メイリオ" w:hint="eastAsia"/>
-          <w:sz w:val="18"/>
-          <w:szCs w:val="18"/>
-          <w:lang w:eastAsia="ja-JP"/>
-        </w:rPr>
-        <w:t>企業</w:t>
-      </w:r>
-      <w:r>
-        <w:rPr>
-          <w:rFonts w:ascii="メイリオ" w:eastAsia="メイリオ" w:hAnsi="メイリオ" w:cs="メイリオ" w:hint="eastAsia"/>
-          <w:sz w:val="18"/>
-          <w:szCs w:val="18"/>
-          <w:lang w:eastAsia="ja-JP"/>
-        </w:rPr>
-        <w:t>の買収価格を決定する際に</w:t>
-      </w:r>
-      <w:r>
-        <w:rPr>
-          <w:rFonts w:ascii="メイリオ" w:eastAsia="メイリオ" w:hAnsi="メイリオ" w:cs="メイリオ" w:hint="eastAsia"/>
-          <w:sz w:val="18"/>
-          <w:szCs w:val="18"/>
-          <w:lang w:eastAsia="ja-JP"/>
-        </w:rPr>
-        <w:t>考慮</w:t>
-      </w:r>
-      <w:r>
-        <w:rPr>
-          <w:rFonts w:ascii="メイリオ" w:eastAsia="メイリオ" w:hAnsi="メイリオ" w:cs="メイリオ" w:hint="eastAsia"/>
-          <w:sz w:val="18"/>
-          <w:szCs w:val="18"/>
-          <w:lang w:eastAsia="ja-JP"/>
-        </w:rPr>
-        <w:t>されうるものとなりえます。いずれを選択するのであっても、オープンソースのコードを</w:t>
-      </w:r>
-      <w:r>
-        <w:rPr>
-          <w:rFonts w:ascii="メイリオ" w:eastAsia="メイリオ" w:hAnsi="メイリオ" w:cs="メイリオ" w:hint="eastAsia"/>
-          <w:sz w:val="18"/>
-          <w:szCs w:val="18"/>
-          <w:lang w:eastAsia="ja-JP"/>
-        </w:rPr>
-        <w:t>取り込む</w:t>
-      </w:r>
-      <w:r>
-        <w:rPr>
-          <w:rFonts w:ascii="メイリオ" w:eastAsia="メイリオ" w:hAnsi="メイリオ" w:cs="メイリオ" w:hint="eastAsia"/>
-          <w:sz w:val="18"/>
-          <w:szCs w:val="18"/>
-          <w:lang w:eastAsia="ja-JP"/>
-        </w:rPr>
-        <w:t>のに誰が関わったのかを特定し、その人たちに</w:t>
-      </w:r>
-      <w:r>
-        <w:rPr>
-          <w:rFonts w:ascii="メイリオ" w:eastAsia="メイリオ" w:hAnsi="メイリオ" w:cs="メイリオ" w:hint="eastAsia"/>
-          <w:sz w:val="18"/>
-          <w:szCs w:val="18"/>
-          <w:lang w:eastAsia="ja-JP"/>
-        </w:rPr>
-        <w:t>是正作業に参加</w:t>
-      </w:r>
-      <w:r>
-        <w:rPr>
-          <w:rFonts w:ascii="メイリオ" w:eastAsia="メイリオ" w:hAnsi="メイリオ" w:cs="メイリオ" w:hint="eastAsia"/>
-          <w:sz w:val="18"/>
-          <w:szCs w:val="18"/>
-          <w:lang w:eastAsia="ja-JP"/>
-        </w:rPr>
-        <w:t>してもらうことは非常に大事なことになります。問題を解決するのに有益な</w:t>
-      </w:r>
-      <w:r>
-        <w:rPr>
-          <w:rFonts w:ascii="メイリオ" w:eastAsia="メイリオ" w:hAnsi="メイリオ" w:cs="メイリオ" w:hint="eastAsia"/>
-          <w:sz w:val="18"/>
-          <w:szCs w:val="18"/>
-          <w:lang w:eastAsia="ja-JP"/>
-        </w:rPr>
-        <w:t>資料</w:t>
-      </w:r>
-      <w:r>
-        <w:rPr>
-          <w:rFonts w:ascii="メイリオ" w:eastAsia="メイリオ" w:hAnsi="メイリオ" w:cs="メイリオ" w:hint="eastAsia"/>
-          <w:sz w:val="18"/>
-          <w:szCs w:val="18"/>
-          <w:lang w:eastAsia="ja-JP"/>
-        </w:rPr>
-        <w:t>や知識を彼らが</w:t>
-      </w:r>
-      <w:r>
-        <w:rPr>
-          <w:rFonts w:ascii="メイリオ" w:eastAsia="メイリオ" w:hAnsi="メイリオ" w:cs="メイリオ" w:hint="eastAsia"/>
-          <w:sz w:val="18"/>
-          <w:szCs w:val="18"/>
-          <w:lang w:eastAsia="ja-JP"/>
-        </w:rPr>
-        <w:t>も</w:t>
-      </w:r>
-      <w:r>
-        <w:rPr>
-          <w:rFonts w:ascii="メイリオ" w:eastAsia="メイリオ" w:hAnsi="メイリオ" w:cs="メイリオ" w:hint="eastAsia"/>
-          <w:sz w:val="18"/>
-          <w:szCs w:val="18"/>
-          <w:lang w:eastAsia="ja-JP"/>
-        </w:rPr>
-        <w:t>っている可能性があるからです。</w:t>
       </w:r>
     </w:p>
     <w:p>
       <w:pPr>
-        <w:pStyle w:val="HeadingIbrahim1"/>
-        <w:rPr>
-          <w:lang w:eastAsia="ja-JP"/>
-        </w:rPr>
-      </w:pPr>
-      <w:bookmarkStart w:id="279" w:name="_Toc492046625"/>
-      <w:r>
-        <w:rPr>
-          <w:lang w:eastAsia="ja-JP"/>
-        </w:rPr>
-        <w:t>9</w:t>
-      </w:r>
-      <w:r>
-        <w:rPr>
-          <w:lang w:eastAsia="ja-JP"/>
-        </w:rPr>
-        <w:t xml:space="preserve">. </w:t>
-      </w:r>
-      <w:r>
-        <w:rPr>
-          <w:rFonts w:ascii="メイリオ" w:eastAsia="メイリオ" w:hAnsi="メイリオ" w:cs="メイリオ" w:hint="eastAsia"/>
-          <w:lang w:eastAsia="ja-JP"/>
-        </w:rPr>
-        <w:t>買収対象</w:t>
-      </w:r>
-      <w:r>
-        <w:rPr>
-          <w:rFonts w:ascii="メイリオ" w:eastAsia="メイリオ" w:hAnsi="メイリオ" w:cs="メイリオ" w:hint="eastAsia"/>
+        <w:pStyle w:val="bodyIbrahim1"/>
+        <w:spacing w:line="240" w:lineRule="exact"/>
+        <w:rPr>
+          <w:rFonts w:ascii="メイリオ" w:eastAsia="メイリオ" w:hAnsi="メイリオ" w:cs="メイリオ"/>
+          <w:sz w:val="18"/>
+          <w:szCs w:val="18"/>
+          <w:lang w:eastAsia="ja-JP"/>
+        </w:rPr>
+      </w:pPr>
+      <w:r>
+        <w:rPr>
+          <w:rFonts w:ascii="メイリオ" w:eastAsia="メイリオ" w:hAnsi="メイリオ" w:cs="メイリオ" w:hint="eastAsia"/>
+          <w:sz w:val="18"/>
+          <w:szCs w:val="18"/>
+          <w:lang w:eastAsia="ja-JP"/>
+        </w:rPr>
+        <w:t>その</w:t>
+      </w:r>
+      <w:r>
+        <w:rPr>
+          <w:rFonts w:ascii="メイリオ" w:eastAsia="メイリオ" w:hAnsi="メイリオ" w:cs="メイリオ" w:hint="eastAsia"/>
+          <w:sz w:val="18"/>
+          <w:szCs w:val="18"/>
+          <w:lang w:eastAsia="ja-JP"/>
+        </w:rPr>
+        <w:t>コード</w:t>
+      </w:r>
+      <w:r>
+        <w:rPr>
+          <w:rFonts w:ascii="メイリオ" w:eastAsia="メイリオ" w:hAnsi="メイリオ" w:cs="メイリオ" w:hint="eastAsia"/>
+          <w:sz w:val="18"/>
+          <w:szCs w:val="18"/>
+          <w:lang w:eastAsia="ja-JP"/>
+        </w:rPr>
+        <w:t>が</w:t>
+      </w:r>
+      <w:r>
+        <w:rPr>
+          <w:rFonts w:ascii="メイリオ" w:eastAsia="メイリオ" w:hAnsi="メイリオ" w:cs="メイリオ" w:hint="eastAsia"/>
+          <w:sz w:val="18"/>
+          <w:szCs w:val="18"/>
+          <w:lang w:eastAsia="ja-JP"/>
+        </w:rPr>
+        <w:t>必須のもの、以前に頒布されて</w:t>
+      </w:r>
+      <w:r>
+        <w:rPr>
+          <w:rFonts w:ascii="メイリオ" w:eastAsia="メイリオ" w:hAnsi="メイリオ" w:cs="メイリオ" w:hint="eastAsia"/>
+          <w:sz w:val="18"/>
+          <w:szCs w:val="18"/>
+          <w:lang w:eastAsia="ja-JP"/>
+        </w:rPr>
+        <w:t>いたものだとすれば</w:t>
+      </w:r>
+      <w:r>
+        <w:rPr>
+          <w:rFonts w:ascii="メイリオ" w:eastAsia="メイリオ" w:hAnsi="メイリオ" w:cs="メイリオ" w:hint="eastAsia"/>
+          <w:sz w:val="18"/>
+          <w:szCs w:val="18"/>
+          <w:lang w:eastAsia="ja-JP"/>
+        </w:rPr>
+        <w:t>、</w:t>
+      </w:r>
+      <w:r>
+        <w:rPr>
+          <w:rFonts w:ascii="メイリオ" w:eastAsia="メイリオ" w:hAnsi="メイリオ" w:cs="メイリオ" w:hint="eastAsia"/>
+          <w:sz w:val="18"/>
+          <w:szCs w:val="18"/>
+          <w:lang w:eastAsia="ja-JP"/>
+        </w:rPr>
+        <w:t>残される選択肢は</w:t>
+      </w:r>
+      <w:r>
+        <w:rPr>
+          <w:rFonts w:ascii="メイリオ" w:eastAsia="メイリオ" w:hAnsi="メイリオ" w:cs="メイリオ" w:hint="eastAsia"/>
+          <w:sz w:val="18"/>
+          <w:szCs w:val="18"/>
+          <w:lang w:eastAsia="ja-JP"/>
+        </w:rPr>
+        <w:t>そのコードをコンプライアンス状態に</w:t>
+      </w:r>
+      <w:r>
+        <w:rPr>
+          <w:rFonts w:ascii="メイリオ" w:eastAsia="メイリオ" w:hAnsi="メイリオ" w:cs="メイリオ" w:hint="eastAsia"/>
+          <w:sz w:val="18"/>
+          <w:szCs w:val="18"/>
+          <w:lang w:eastAsia="ja-JP"/>
+        </w:rPr>
+        <w:t>する</w:t>
+      </w:r>
+      <w:r>
+        <w:rPr>
+          <w:rFonts w:ascii="メイリオ" w:eastAsia="メイリオ" w:hAnsi="メイリオ" w:cs="メイリオ" w:hint="eastAsia"/>
+          <w:sz w:val="18"/>
+          <w:szCs w:val="18"/>
+          <w:lang w:eastAsia="ja-JP"/>
+        </w:rPr>
+        <w:t>ことしかありません。</w:t>
+      </w:r>
+      <w:r>
+        <w:rPr>
+          <w:rFonts w:ascii="メイリオ" w:eastAsia="メイリオ" w:hAnsi="メイリオ" w:cs="メイリオ" w:hint="eastAsia"/>
+          <w:sz w:val="18"/>
+          <w:szCs w:val="18"/>
+          <w:lang w:eastAsia="ja-JP"/>
+        </w:rPr>
+        <w:t>それぞれの選択肢で要する</w:t>
+      </w:r>
+      <w:r>
+        <w:rPr>
+          <w:rFonts w:ascii="メイリオ" w:eastAsia="メイリオ" w:hAnsi="メイリオ" w:cs="メイリオ" w:hint="eastAsia"/>
+          <w:sz w:val="18"/>
+          <w:szCs w:val="18"/>
+          <w:lang w:eastAsia="ja-JP"/>
+        </w:rPr>
+        <w:t>コストは</w:t>
+      </w:r>
+      <w:r>
+        <w:rPr>
+          <w:rFonts w:ascii="メイリオ" w:eastAsia="メイリオ" w:hAnsi="メイリオ" w:cs="メイリオ" w:hint="eastAsia"/>
+          <w:sz w:val="18"/>
+          <w:szCs w:val="18"/>
+          <w:lang w:eastAsia="ja-JP"/>
+        </w:rPr>
+        <w:t>対象</w:t>
+      </w:r>
+      <w:r>
+        <w:rPr>
+          <w:rFonts w:ascii="メイリオ" w:eastAsia="メイリオ" w:hAnsi="メイリオ" w:cs="メイリオ" w:hint="eastAsia"/>
+          <w:sz w:val="18"/>
+          <w:szCs w:val="18"/>
           <w:lang w:eastAsia="ja-JP"/>
         </w:rPr>
         <w:t>企業</w:t>
@@ -11887,21 +12033,155 @@
       <w:r>
         <w:rPr>
           <w:rFonts w:ascii="メイリオ" w:eastAsia="メイリオ" w:hAnsi="メイリオ" w:cs="メイリオ" w:hint="eastAsia"/>
-          <w:lang w:eastAsia="ja-JP"/>
-        </w:rPr>
-        <w:t>として監査</w:t>
-      </w:r>
-      <w:r>
-        <w:rPr>
-          <w:rFonts w:ascii="メイリオ" w:eastAsia="メイリオ" w:hAnsi="メイリオ" w:cs="メイリオ" w:hint="eastAsia"/>
-          <w:lang w:eastAsia="ja-JP"/>
-        </w:rPr>
-        <w:t>に備える</w:t>
-      </w:r>
-      <w:bookmarkEnd w:id="279"/>
+          <w:sz w:val="18"/>
+          <w:szCs w:val="18"/>
+          <w:lang w:eastAsia="ja-JP"/>
+        </w:rPr>
+        <w:t>の買収価格を決定する際に</w:t>
+      </w:r>
+      <w:r>
+        <w:rPr>
+          <w:rFonts w:ascii="メイリオ" w:eastAsia="メイリオ" w:hAnsi="メイリオ" w:cs="メイリオ" w:hint="eastAsia"/>
+          <w:sz w:val="18"/>
+          <w:szCs w:val="18"/>
+          <w:lang w:eastAsia="ja-JP"/>
+        </w:rPr>
+        <w:t>考慮</w:t>
+      </w:r>
+      <w:r>
+        <w:rPr>
+          <w:rFonts w:ascii="メイリオ" w:eastAsia="メイリオ" w:hAnsi="メイリオ" w:cs="メイリオ" w:hint="eastAsia"/>
+          <w:sz w:val="18"/>
+          <w:szCs w:val="18"/>
+          <w:lang w:eastAsia="ja-JP"/>
+        </w:rPr>
+        <w:t>されうるものとなりえます。いずれを選択するのであっても、オープンソースのコードを</w:t>
+      </w:r>
+      <w:r>
+        <w:rPr>
+          <w:rFonts w:ascii="メイリオ" w:eastAsia="メイリオ" w:hAnsi="メイリオ" w:cs="メイリオ" w:hint="eastAsia"/>
+          <w:sz w:val="18"/>
+          <w:szCs w:val="18"/>
+          <w:lang w:eastAsia="ja-JP"/>
+        </w:rPr>
+        <w:t>取り込む</w:t>
+      </w:r>
+      <w:r>
+        <w:rPr>
+          <w:rFonts w:ascii="メイリオ" w:eastAsia="メイリオ" w:hAnsi="メイリオ" w:cs="メイリオ" w:hint="eastAsia"/>
+          <w:sz w:val="18"/>
+          <w:szCs w:val="18"/>
+          <w:lang w:eastAsia="ja-JP"/>
+        </w:rPr>
+        <w:t>のに誰が関わったのかを特定し、その人たちに</w:t>
+      </w:r>
+      <w:r>
+        <w:rPr>
+          <w:rFonts w:ascii="メイリオ" w:eastAsia="メイリオ" w:hAnsi="メイリオ" w:cs="メイリオ" w:hint="eastAsia"/>
+          <w:sz w:val="18"/>
+          <w:szCs w:val="18"/>
+          <w:lang w:eastAsia="ja-JP"/>
+        </w:rPr>
+        <w:t>是正作業に参加</w:t>
+      </w:r>
+      <w:r>
+        <w:rPr>
+          <w:rFonts w:ascii="メイリオ" w:eastAsia="メイリオ" w:hAnsi="メイリオ" w:cs="メイリオ" w:hint="eastAsia"/>
+          <w:sz w:val="18"/>
+          <w:szCs w:val="18"/>
+          <w:lang w:eastAsia="ja-JP"/>
+        </w:rPr>
+        <w:t>してもらうことは非常に大事なことになります。問題を解決するのに有益な</w:t>
+      </w:r>
+      <w:r>
+        <w:rPr>
+          <w:rFonts w:ascii="メイリオ" w:eastAsia="メイリオ" w:hAnsi="メイリオ" w:cs="メイリオ" w:hint="eastAsia"/>
+          <w:sz w:val="18"/>
+          <w:szCs w:val="18"/>
+          <w:lang w:eastAsia="ja-JP"/>
+        </w:rPr>
+        <w:t>資料</w:t>
+      </w:r>
+      <w:r>
+        <w:rPr>
+          <w:rFonts w:ascii="メイリオ" w:eastAsia="メイリオ" w:hAnsi="メイリオ" w:cs="メイリオ" w:hint="eastAsia"/>
+          <w:sz w:val="18"/>
+          <w:szCs w:val="18"/>
+          <w:lang w:eastAsia="ja-JP"/>
+        </w:rPr>
+        <w:t>や知識を彼らが</w:t>
+      </w:r>
+      <w:r>
+        <w:rPr>
+          <w:rFonts w:ascii="メイリオ" w:eastAsia="メイリオ" w:hAnsi="メイリオ" w:cs="メイリオ" w:hint="eastAsia"/>
+          <w:sz w:val="18"/>
+          <w:szCs w:val="18"/>
+          <w:lang w:eastAsia="ja-JP"/>
+        </w:rPr>
+        <w:t>も</w:t>
+      </w:r>
+      <w:r>
+        <w:rPr>
+          <w:rFonts w:ascii="メイリオ" w:eastAsia="メイリオ" w:hAnsi="メイリオ" w:cs="メイリオ" w:hint="eastAsia"/>
+          <w:sz w:val="18"/>
+          <w:szCs w:val="18"/>
+          <w:lang w:eastAsia="ja-JP"/>
+        </w:rPr>
+        <w:t>っている可能性があるからです。</w:t>
+      </w:r>
     </w:p>
     <w:p>
       <w:pPr>
+        <w:pStyle w:val="HeadingIbrahim1"/>
+        <w:rPr>
+          <w:lang w:eastAsia="ja-JP"/>
+        </w:rPr>
+      </w:pPr>
+      <w:bookmarkStart w:id="300" w:name="_Toc492046625"/>
+      <w:r>
+        <w:rPr>
+          <w:lang w:eastAsia="ja-JP"/>
+        </w:rPr>
+        <w:t>9</w:t>
+      </w:r>
+      <w:r>
+        <w:rPr>
+          <w:lang w:eastAsia="ja-JP"/>
+        </w:rPr>
+        <w:t xml:space="preserve">. </w:t>
+      </w:r>
+      <w:r>
+        <w:rPr>
+          <w:rFonts w:ascii="メイリオ" w:eastAsia="メイリオ" w:hAnsi="メイリオ" w:cs="メイリオ" w:hint="eastAsia"/>
+          <w:lang w:eastAsia="ja-JP"/>
+        </w:rPr>
+        <w:t>買収対象</w:t>
+      </w:r>
+      <w:r>
+        <w:rPr>
+          <w:rFonts w:ascii="メイリオ" w:eastAsia="メイリオ" w:hAnsi="メイリオ" w:cs="メイリオ" w:hint="eastAsia"/>
+          <w:lang w:eastAsia="ja-JP"/>
+        </w:rPr>
+        <w:t>企業</w:t>
+      </w:r>
+      <w:r>
+        <w:rPr>
+          <w:rFonts w:ascii="メイリオ" w:eastAsia="メイリオ" w:hAnsi="メイリオ" w:cs="メイリオ" w:hint="eastAsia"/>
+          <w:lang w:eastAsia="ja-JP"/>
+        </w:rPr>
+        <w:t>として監査</w:t>
+      </w:r>
+      <w:r>
+        <w:rPr>
+          <w:rFonts w:ascii="メイリオ" w:eastAsia="メイリオ" w:hAnsi="メイリオ" w:cs="メイリオ" w:hint="eastAsia"/>
+          <w:lang w:eastAsia="ja-JP"/>
+        </w:rPr>
+        <w:t>に備える</w:t>
+      </w:r>
+      <w:bookmarkEnd w:id="300"/>
+    </w:p>
+    <w:p>
+      <w:pPr>
         <w:pStyle w:val="bodyIbrahim1"/>
         <w:spacing w:line="240" w:lineRule="exact"/>
         <w:rPr>
@@ -11981,8 +12261,32 @@
           <w:szCs w:val="18"/>
           <w:lang w:eastAsia="ja-JP"/>
         </w:rPr>
-        <w:t>そうはならないでしょう</w:t>
-      </w:r>
+        <w:t>そう</w:t>
+      </w:r>
+      <w:ins w:id="301" w:author="The Linux Foundation Japan" w:date="2018-01-29T14:22:00Z">
+        <w:r>
+          <w:rPr>
+            <w:rFonts w:ascii="メイリオ" w:eastAsia="メイリオ" w:hAnsi="メイリオ" w:cs="メイリオ" w:hint="eastAsia"/>
+            <w:sz w:val="18"/>
+            <w:szCs w:val="18"/>
+            <w:lang w:eastAsia="ja-JP"/>
+          </w:rPr>
+          <w:t>とはいえないでしょう</w:t>
+        </w:r>
+      </w:ins>
+      <w:del w:id="302" w:author="The Linux Foundation Japan" w:date="2018-01-29T14:22:00Z">
+        <w:r>
+          <w:rPr>
+            <w:rFonts w:ascii="メイリオ" w:eastAsia="メイリオ" w:hAnsi="メイリオ" w:cs="メイリオ" w:hint="eastAsia"/>
+            <w:sz w:val="18"/>
+            <w:szCs w:val="18"/>
+            <w:lang w:eastAsia="ja-JP"/>
+          </w:rPr>
+          <w:delText>はならないでしょう</w:delText>
+        </w:r>
+      </w:del>
+      <w:bookmarkStart w:id="303" w:name="_GoBack"/>
+      <w:bookmarkEnd w:id="303"/>
       <w:r>
         <w:rPr>
           <w:rFonts w:ascii="メイリオ" w:eastAsia="メイリオ" w:hAnsi="メイリオ" w:cs="メイリオ" w:hint="eastAsia"/>
@@ -12044,7 +12348,91 @@
           <w:szCs w:val="18"/>
           <w:lang w:eastAsia="ja-JP"/>
         </w:rPr>
-        <w:t>しており、その目的がすべてのオープンソース コンポーネントを追跡し、自分たちが使っているオープンソース コンポーネントから生じるオープンソース ライセンスの義務を尊重することを企業に対し確かなものにしていくことにあるからです。</w:t>
+        <w:t>して</w:t>
+      </w:r>
+      <w:ins w:id="304" w:author="The Linux Foundation Japan" w:date="2018-01-29T14:17:00Z">
+        <w:r>
+          <w:rPr>
+            <w:rFonts w:ascii="メイリオ" w:eastAsia="メイリオ" w:hAnsi="メイリオ" w:cs="メイリオ" w:hint="eastAsia"/>
+            <w:sz w:val="18"/>
+            <w:szCs w:val="18"/>
+            <w:lang w:eastAsia="ja-JP"/>
+          </w:rPr>
+          <w:t>います</w:t>
+        </w:r>
+      </w:ins>
+      <w:ins w:id="305" w:author="The Linux Foundation Japan" w:date="2018-01-29T14:18:00Z">
+        <w:r>
+          <w:rPr>
+            <w:rFonts w:ascii="メイリオ" w:eastAsia="メイリオ" w:hAnsi="メイリオ" w:cs="メイリオ" w:hint="eastAsia"/>
+            <w:sz w:val="18"/>
+            <w:szCs w:val="18"/>
+            <w:lang w:eastAsia="ja-JP"/>
+          </w:rPr>
+          <w:t>。</w:t>
+        </w:r>
+      </w:ins>
+      <w:del w:id="306" w:author="The Linux Foundation Japan" w:date="2018-01-29T14:17:00Z">
+        <w:r>
+          <w:rPr>
+            <w:rFonts w:ascii="メイリオ" w:eastAsia="メイリオ" w:hAnsi="メイリオ" w:cs="メイリオ" w:hint="eastAsia"/>
+            <w:sz w:val="18"/>
+            <w:szCs w:val="18"/>
+            <w:lang w:eastAsia="ja-JP"/>
+          </w:rPr>
+          <w:delText>おり</w:delText>
+        </w:r>
+      </w:del>
+      <w:del w:id="307" w:author="The Linux Foundation Japan" w:date="2018-01-29T14:18:00Z">
+        <w:r>
+          <w:rPr>
+            <w:rFonts w:ascii="メイリオ" w:eastAsia="メイリオ" w:hAnsi="メイリオ" w:cs="メイリオ" w:hint="eastAsia"/>
+            <w:sz w:val="18"/>
+            <w:szCs w:val="18"/>
+            <w:lang w:eastAsia="ja-JP"/>
+          </w:rPr>
+          <w:delText>、</w:delText>
+        </w:r>
+      </w:del>
+      <w:r>
+        <w:rPr>
+          <w:rFonts w:ascii="メイリオ" w:eastAsia="メイリオ" w:hAnsi="メイリオ" w:cs="メイリオ" w:hint="eastAsia"/>
+          <w:sz w:val="18"/>
+          <w:szCs w:val="18"/>
+          <w:lang w:eastAsia="ja-JP"/>
+        </w:rPr>
+        <w:t>その目的</w:t>
+      </w:r>
+      <w:ins w:id="308" w:author="The Linux Foundation Japan" w:date="2018-01-29T14:18:00Z">
+        <w:r>
+          <w:rPr>
+            <w:rFonts w:ascii="メイリオ" w:eastAsia="メイリオ" w:hAnsi="メイリオ" w:cs="メイリオ" w:hint="eastAsia"/>
+            <w:sz w:val="18"/>
+            <w:szCs w:val="18"/>
+            <w:lang w:eastAsia="ja-JP"/>
+          </w:rPr>
+          <w:t>は</w:t>
+        </w:r>
+      </w:ins>
+      <w:del w:id="309" w:author="The Linux Foundation Japan" w:date="2018-01-29T14:18:00Z">
+        <w:r>
+          <w:rPr>
+            <w:rFonts w:ascii="メイリオ" w:eastAsia="メイリオ" w:hAnsi="メイリオ" w:cs="メイリオ" w:hint="eastAsia"/>
+            <w:sz w:val="18"/>
+            <w:szCs w:val="18"/>
+            <w:lang w:eastAsia="ja-JP"/>
+          </w:rPr>
+          <w:delText>が</w:delText>
+        </w:r>
+      </w:del>
+      <w:r>
+        <w:rPr>
+          <w:rFonts w:ascii="メイリオ" w:eastAsia="メイリオ" w:hAnsi="メイリオ" w:cs="メイリオ" w:hint="eastAsia"/>
+          <w:sz w:val="18"/>
+          <w:szCs w:val="18"/>
+          <w:lang w:eastAsia="ja-JP"/>
+        </w:rPr>
+        <w:t>すべてのオープンソース コンポーネントを追跡し、自分たちが使っているオープンソース コンポーネントから生じるオープンソース ライセンスの義務を尊重することを企業に対し確かなものにしていくことにあるからです。</w:t>
       </w:r>
       <w:r>
         <w:rPr>
@@ -12107,7 +12495,38 @@
           <w:szCs w:val="18"/>
           <w:lang w:eastAsia="ja-JP"/>
         </w:rPr>
-        <w:t>これらの活動は、</w:t>
+        <w:t>これらの</w:t>
+      </w:r>
+      <w:ins w:id="310" w:author="The Linux Foundation Japan" w:date="2018-01-29T14:21:00Z">
+        <w:r>
+          <w:rPr>
+            <w:rFonts w:ascii="メイリオ" w:eastAsia="メイリオ" w:hAnsi="メイリオ" w:cs="メイリオ" w:hint="eastAsia"/>
+            <w:sz w:val="18"/>
+            <w:szCs w:val="18"/>
+            <w:lang w:eastAsia="ja-JP"/>
+          </w:rPr>
+          <w:t>取り組み</w:t>
+        </w:r>
+      </w:ins>
+      <w:del w:id="311" w:author="The Linux Foundation Japan" w:date="2018-01-29T14:21:00Z">
+        <w:r>
+          <w:rPr>
+            <w:rFonts w:ascii="メイリオ" w:eastAsia="メイリオ" w:hAnsi="メイリオ" w:cs="メイリオ" w:hint="eastAsia"/>
+            <w:sz w:val="18"/>
+            <w:szCs w:val="18"/>
+            <w:lang w:eastAsia="ja-JP"/>
+          </w:rPr>
+          <w:delText>活動</w:delText>
+        </w:r>
+      </w:del>
+      <w:r>
+        <w:rPr>
+          <w:rFonts w:ascii="メイリオ" w:eastAsia="メイリオ" w:hAnsi="メイリオ" w:cs="メイリオ" w:hint="eastAsia"/>
+          <w:sz w:val="18"/>
+          <w:szCs w:val="18"/>
+          <w:lang w:eastAsia="ja-JP"/>
+        </w:rPr>
+        <w:t>は、</w:t>
       </w:r>
       <w:r>
         <w:rPr>
@@ -12153,7 +12572,7 @@
           <w:lang w:eastAsia="ja-JP"/>
         </w:rPr>
       </w:pPr>
-      <w:bookmarkStart w:id="280" w:name="_Toc492046626"/>
+      <w:bookmarkStart w:id="312" w:name="_Toc492046626"/>
       <w:r>
         <w:rPr>
           <w:lang w:eastAsia="ja-JP"/>
@@ -12173,7 +12592,7 @@
         </w:rPr>
         <w:t>コードの中身を知る</w:t>
       </w:r>
-      <w:bookmarkEnd w:id="280"/>
+      <w:bookmarkEnd w:id="312"/>
     </w:p>
     <w:p>
       <w:pPr>
@@ -12342,6 +12761,7 @@
         <w:rPr>
           <w:lang w:eastAsia="ja-JP"/>
         </w:rPr>
+        <w:lastRenderedPageBreak/>
         <w:t>9</w:t>
       </w:r>
       <w:r>
@@ -12436,17 +12856,7 @@
           <w:szCs w:val="18"/>
           <w:lang w:eastAsia="ja-JP"/>
         </w:rPr>
-        <w:t>の</w:t>
-      </w:r>
-      <w:r>
-        <w:rPr>
-          <w:rFonts w:ascii="メイリオ" w:eastAsia="メイリオ" w:hAnsi="メイリオ" w:cs="メイリオ" w:hint="eastAsia"/>
-          <w:sz w:val="18"/>
-          <w:szCs w:val="18"/>
-          <w:lang w:eastAsia="ja-JP"/>
-        </w:rPr>
-        <w:lastRenderedPageBreak/>
-        <w:t>ことをいいます。コンプライアンス ポリシーとプロセス</w:t>
+        <w:t>のことをいいます。コンプライアンス ポリシーとプロセス</w:t>
       </w:r>
       <w:r>
         <w:rPr>
@@ -13818,7 +14228,7 @@
           <w:lang w:eastAsia="ja-JP"/>
         </w:rPr>
       </w:pPr>
-      <w:bookmarkStart w:id="281" w:name="_Toc492046627"/>
+      <w:bookmarkStart w:id="313" w:name="_Toc492046627"/>
       <w:r>
         <w:rPr>
           <w:lang w:eastAsia="ja-JP"/>
@@ -13866,7 +14276,7 @@
         </w:rPr>
         <w:t>の状態にある</w:t>
       </w:r>
-      <w:bookmarkEnd w:id="281"/>
+      <w:bookmarkEnd w:id="313"/>
     </w:p>
     <w:p>
       <w:pPr>
@@ -14464,7 +14874,7 @@
           <w:lang w:eastAsia="ja-JP"/>
         </w:rPr>
       </w:pPr>
-      <w:bookmarkStart w:id="282" w:name="_Toc492046628"/>
+      <w:bookmarkStart w:id="314" w:name="_Toc492046628"/>
       <w:r>
         <w:rPr>
           <w:lang w:eastAsia="ja-JP"/>
@@ -14491,7 +14901,7 @@
         </w:rPr>
         <w:t>最新版を使用する</w:t>
       </w:r>
-      <w:bookmarkEnd w:id="282"/>
+      <w:bookmarkEnd w:id="314"/>
     </w:p>
     <w:p>
       <w:pPr>
@@ -15070,7 +15480,7 @@
           <w:lang w:eastAsia="ja-JP"/>
         </w:rPr>
       </w:pPr>
-      <w:bookmarkStart w:id="283" w:name="_Toc492046629"/>
+      <w:bookmarkStart w:id="315" w:name="_Toc492046629"/>
       <w:r>
         <w:rPr>
           <w:lang w:eastAsia="ja-JP"/>
@@ -15091,7 +15501,7 @@
         </w:rPr>
         <w:t>コンプライアンスの取り組みを測る</w:t>
       </w:r>
-      <w:bookmarkEnd w:id="283"/>
+      <w:bookmarkEnd w:id="315"/>
     </w:p>
     <w:p>
       <w:pPr>
@@ -15219,38 +15629,18 @@
         </w:rPr>
         <w:t>のステータスを得ることです。</w:t>
       </w:r>
-      <w:r>
-        <w:fldChar w:fldCharType="begin"/>
-      </w:r>
-      <w:r>
-        <w:rPr>
-          <w:lang w:eastAsia="ja-JP"/>
-        </w:rPr>
-        <w:instrText xml:space="preserve"> HYPERLINK "https://certification.openchainproject.org/" </w:instrText>
-      </w:r>
-      <w:r>
-        <w:fldChar w:fldCharType="separate"/>
-      </w:r>
-      <w:r>
-        <w:rPr>
-          <w:rStyle w:val="affd"/>
-          <w:rFonts w:ascii="メイリオ" w:eastAsia="メイリオ" w:hAnsi="メイリオ" w:cs="メイリオ" w:hint="eastAsia"/>
-          <w:sz w:val="18"/>
-          <w:szCs w:val="18"/>
-          <w:lang w:eastAsia="ja-JP"/>
-        </w:rPr>
-        <w:t>オンライン</w:t>
-      </w:r>
-      <w:r>
-        <w:rPr>
-          <w:rStyle w:val="affd"/>
-          <w:rFonts w:ascii="メイリオ" w:eastAsia="メイリオ" w:hAnsi="メイリオ" w:cs="メイリオ"/>
-          <w:sz w:val="18"/>
-          <w:szCs w:val="18"/>
-          <w:lang w:eastAsia="ja-JP"/>
-        </w:rPr>
-        <w:fldChar w:fldCharType="end"/>
-      </w:r>
+      <w:hyperlink r:id="rId18" w:history="1">
+        <w:r>
+          <w:rPr>
+            <w:rStyle w:val="affd"/>
+            <w:rFonts w:ascii="メイリオ" w:eastAsia="メイリオ" w:hAnsi="メイリオ" w:cs="メイリオ" w:hint="eastAsia"/>
+            <w:sz w:val="18"/>
+            <w:szCs w:val="18"/>
+            <w:lang w:eastAsia="ja-JP"/>
+          </w:rPr>
+          <w:t>オンライン</w:t>
+        </w:r>
+      </w:hyperlink>
       <w:r>
         <w:rPr>
           <w:rFonts w:ascii="メイリオ" w:eastAsia="メイリオ" w:hAnsi="メイリオ" w:cs="メイリオ" w:hint="eastAsia"/>
@@ -15260,7 +15650,7 @@
         </w:rPr>
         <w:t>もしくは</w:t>
       </w:r>
-      <w:hyperlink r:id="rId18" w:history="1">
+      <w:hyperlink r:id="rId19" w:history="1">
         <w:r>
           <w:rPr>
             <w:rStyle w:val="affd"/>
@@ -15562,7 +15952,7 @@
         </w:rPr>
         <w:t>「</w:t>
       </w:r>
-      <w:hyperlink r:id="rId19" w:history="1">
+      <w:hyperlink r:id="rId20" w:history="1">
         <w:r>
           <w:rPr>
             <w:rStyle w:val="affd"/>
@@ -15692,7 +16082,7 @@
           <w:lang w:eastAsia="ja-JP"/>
         </w:rPr>
       </w:pPr>
-      <w:bookmarkStart w:id="284" w:name="_Toc492046631"/>
+      <w:bookmarkStart w:id="316" w:name="_Toc492046631"/>
       <w:r>
         <w:rPr>
           <w:lang w:eastAsia="ja-JP"/>
@@ -15747,7 +16137,7 @@
         </w:rPr>
         <w:t>える</w:t>
       </w:r>
-      <w:bookmarkEnd w:id="284"/>
+      <w:bookmarkEnd w:id="316"/>
     </w:p>
     <w:p>
       <w:pPr>
@@ -15822,7 +16212,7 @@
           <w:lang w:eastAsia="ja-JP"/>
         </w:rPr>
       </w:pPr>
-      <w:bookmarkStart w:id="285" w:name="_Toc492046632"/>
+      <w:bookmarkStart w:id="317" w:name="_Toc492046632"/>
       <w:r>
         <w:rPr>
           <w:lang w:eastAsia="ja-JP"/>
@@ -15863,7 +16253,7 @@
         </w:rPr>
         <w:t>監査人を選択する</w:t>
       </w:r>
-      <w:bookmarkEnd w:id="285"/>
+      <w:bookmarkEnd w:id="317"/>
     </w:p>
     <w:p>
       <w:pPr>
@@ -15876,7 +16266,7 @@
           <w:lang w:eastAsia="ja-JP"/>
         </w:rPr>
       </w:pPr>
-      <w:bookmarkStart w:id="286" w:name="_Toc492046633"/>
+      <w:bookmarkStart w:id="318" w:name="_Toc492046633"/>
       <w:r>
         <w:rPr>
           <w:rFonts w:ascii="メイリオ" w:eastAsia="メイリオ" w:hAnsi="メイリオ" w:cs="メイリオ" w:hint="eastAsia"/>
@@ -16000,7 +16390,7 @@
         </w:rPr>
         <w:t>何に留意をすべきかを知る</w:t>
       </w:r>
-      <w:bookmarkEnd w:id="286"/>
+      <w:bookmarkEnd w:id="318"/>
     </w:p>
     <w:p>
       <w:pPr>
@@ -16048,7 +16438,7 @@
           <w:lang w:eastAsia="ja-JP"/>
         </w:rPr>
       </w:pPr>
-      <w:bookmarkStart w:id="287" w:name="_Toc492046634"/>
+      <w:bookmarkStart w:id="319" w:name="_Toc492046634"/>
       <w:r>
         <w:rPr>
           <w:lang w:eastAsia="ja-JP"/>
@@ -16074,7 +16464,7 @@
         </w:rPr>
         <w:t>適切な質問をする</w:t>
       </w:r>
-      <w:bookmarkEnd w:id="287"/>
+      <w:bookmarkEnd w:id="319"/>
     </w:p>
     <w:p>
       <w:pPr>
@@ -16536,7 +16926,7 @@
           <w:lang w:eastAsia="ja-JP"/>
         </w:rPr>
       </w:pPr>
-      <w:bookmarkStart w:id="288" w:name="_Toc492046635"/>
+      <w:bookmarkStart w:id="320" w:name="_Toc492046635"/>
       <w:r>
         <w:rPr>
           <w:lang w:eastAsia="ja-JP"/>
@@ -16577,7 +16967,7 @@
         </w:rPr>
         <w:t>項目を特定する</w:t>
       </w:r>
-      <w:bookmarkEnd w:id="288"/>
+      <w:bookmarkEnd w:id="320"/>
     </w:p>
     <w:p>
       <w:pPr>
@@ -16922,7 +17312,7 @@
           <w:lang w:eastAsia="ja-JP"/>
         </w:rPr>
       </w:pPr>
-      <w:bookmarkStart w:id="289" w:name="_Toc492046636"/>
+      <w:bookmarkStart w:id="321" w:name="_Toc492046636"/>
       <w:r>
         <w:rPr>
           <w:lang w:eastAsia="ja-JP"/>
@@ -16962,7 +17352,7 @@
         </w:rPr>
         <w:t>計画を策定する</w:t>
       </w:r>
-      <w:bookmarkEnd w:id="289"/>
+      <w:bookmarkEnd w:id="321"/>
     </w:p>
     <w:p>
       <w:pPr>
@@ -17145,7 +17535,7 @@
           <w:lang w:eastAsia="ja-JP"/>
         </w:rPr>
       </w:pPr>
-      <w:bookmarkStart w:id="290" w:name="_Toc492046637"/>
+      <w:bookmarkStart w:id="322" w:name="_Toc492046637"/>
       <w:r>
         <w:rPr>
           <w:rFonts w:hint="eastAsia"/>
@@ -17174,7 +17564,7 @@
         </w:rPr>
         <w:t>推奨される開発実務</w:t>
       </w:r>
-      <w:bookmarkEnd w:id="290"/>
+      <w:bookmarkEnd w:id="322"/>
     </w:p>
     <w:p>
       <w:pPr>
@@ -17929,156 +18319,124 @@
           <w:lang w:eastAsia="ja-JP"/>
         </w:rPr>
       </w:pPr>
-      <w:bookmarkStart w:id="291" w:name="_Toc488161420"/>
-      <w:bookmarkStart w:id="292" w:name="_Toc488161490"/>
-      <w:bookmarkStart w:id="293" w:name="_Toc488161557"/>
-      <w:bookmarkStart w:id="294" w:name="_Toc488161980"/>
-      <w:bookmarkStart w:id="295" w:name="_Toc488162045"/>
-      <w:bookmarkStart w:id="296" w:name="_Toc488162111"/>
-      <w:bookmarkStart w:id="297" w:name="_Toc488316284"/>
-      <w:bookmarkStart w:id="298" w:name="_Toc492046605"/>
-      <w:bookmarkStart w:id="299" w:name="_Toc492046638"/>
-      <w:bookmarkStart w:id="300" w:name="_Toc488161421"/>
-      <w:bookmarkStart w:id="301" w:name="_Toc488161491"/>
-      <w:bookmarkStart w:id="302" w:name="_Toc488161558"/>
-      <w:bookmarkStart w:id="303" w:name="_Toc488161981"/>
-      <w:bookmarkStart w:id="304" w:name="_Toc488162046"/>
-      <w:bookmarkStart w:id="305" w:name="_Toc488162112"/>
-      <w:bookmarkStart w:id="306" w:name="_Toc488316285"/>
-      <w:bookmarkStart w:id="307" w:name="_Toc492046606"/>
-      <w:bookmarkStart w:id="308" w:name="_Toc492046639"/>
-      <w:bookmarkStart w:id="309" w:name="_Toc488161422"/>
-      <w:bookmarkStart w:id="310" w:name="_Toc488161492"/>
-      <w:bookmarkStart w:id="311" w:name="_Toc488161559"/>
-      <w:bookmarkStart w:id="312" w:name="_Toc488161982"/>
-      <w:bookmarkStart w:id="313" w:name="_Toc488162047"/>
-      <w:bookmarkStart w:id="314" w:name="_Toc488162113"/>
-      <w:bookmarkStart w:id="315" w:name="_Toc488316286"/>
-      <w:bookmarkStart w:id="316" w:name="_Toc492046607"/>
-      <w:bookmarkStart w:id="317" w:name="_Toc492046640"/>
-      <w:bookmarkStart w:id="318" w:name="_Toc488161423"/>
-      <w:bookmarkStart w:id="319" w:name="_Toc488161493"/>
-      <w:bookmarkStart w:id="320" w:name="_Toc488161560"/>
-      <w:bookmarkStart w:id="321" w:name="_Toc488161983"/>
-      <w:bookmarkStart w:id="322" w:name="_Toc488162048"/>
-      <w:bookmarkStart w:id="323" w:name="_Toc488162114"/>
-      <w:bookmarkStart w:id="324" w:name="_Toc488316287"/>
-      <w:bookmarkStart w:id="325" w:name="_Toc492046608"/>
-      <w:bookmarkStart w:id="326" w:name="_Toc492046641"/>
-      <w:bookmarkStart w:id="327" w:name="_Toc488161424"/>
-      <w:bookmarkStart w:id="328" w:name="_Toc488161494"/>
-      <w:bookmarkStart w:id="329" w:name="_Toc488161561"/>
-      <w:bookmarkStart w:id="330" w:name="_Toc488161984"/>
-      <w:bookmarkStart w:id="331" w:name="_Toc488162049"/>
-      <w:bookmarkStart w:id="332" w:name="_Toc488162115"/>
-      <w:bookmarkStart w:id="333" w:name="_Toc488316288"/>
-      <w:bookmarkStart w:id="334" w:name="_Toc492046609"/>
-      <w:bookmarkStart w:id="335" w:name="_Toc492046642"/>
-      <w:bookmarkStart w:id="336" w:name="_Toc488161425"/>
-      <w:bookmarkStart w:id="337" w:name="_Toc488161495"/>
-      <w:bookmarkStart w:id="338" w:name="_Toc488161562"/>
-      <w:bookmarkStart w:id="339" w:name="_Toc488161985"/>
-      <w:bookmarkStart w:id="340" w:name="_Toc488162050"/>
-      <w:bookmarkStart w:id="341" w:name="_Toc488162116"/>
-      <w:bookmarkStart w:id="342" w:name="_Toc488316289"/>
-      <w:bookmarkStart w:id="343" w:name="_Toc492046610"/>
-      <w:bookmarkStart w:id="344" w:name="_Toc492046643"/>
-      <w:bookmarkStart w:id="345" w:name="_Toc488161426"/>
-      <w:bookmarkStart w:id="346" w:name="_Toc488161496"/>
-      <w:bookmarkStart w:id="347" w:name="_Toc488161563"/>
-      <w:bookmarkStart w:id="348" w:name="_Toc488161986"/>
-      <w:bookmarkStart w:id="349" w:name="_Toc488162051"/>
-      <w:bookmarkStart w:id="350" w:name="_Toc488162117"/>
-      <w:bookmarkStart w:id="351" w:name="_Toc488316290"/>
-      <w:bookmarkStart w:id="352" w:name="_Toc492046611"/>
-      <w:bookmarkStart w:id="353" w:name="_Toc492046644"/>
-      <w:bookmarkStart w:id="354" w:name="_Toc488161427"/>
-      <w:bookmarkStart w:id="355" w:name="_Toc488161497"/>
-      <w:bookmarkStart w:id="356" w:name="_Toc488161564"/>
-      <w:bookmarkStart w:id="357" w:name="_Toc488161987"/>
-      <w:bookmarkStart w:id="358" w:name="_Toc488162052"/>
-      <w:bookmarkStart w:id="359" w:name="_Toc488162118"/>
-      <w:bookmarkStart w:id="360" w:name="_Toc488316291"/>
-      <w:bookmarkStart w:id="361" w:name="_Toc492046612"/>
-      <w:bookmarkStart w:id="362" w:name="_Toc492046645"/>
-      <w:bookmarkStart w:id="363" w:name="_Toc488161428"/>
-      <w:bookmarkStart w:id="364" w:name="_Toc488161498"/>
-      <w:bookmarkStart w:id="365" w:name="_Toc488161565"/>
-      <w:bookmarkStart w:id="366" w:name="_Toc488161988"/>
-      <w:bookmarkStart w:id="367" w:name="_Toc488162053"/>
-      <w:bookmarkStart w:id="368" w:name="_Toc488162119"/>
-      <w:bookmarkStart w:id="369" w:name="_Toc488316292"/>
-      <w:bookmarkStart w:id="370" w:name="_Toc492046613"/>
-      <w:bookmarkStart w:id="371" w:name="_Toc492046646"/>
-      <w:bookmarkStart w:id="372" w:name="_Toc488161429"/>
-      <w:bookmarkStart w:id="373" w:name="_Toc488161499"/>
-      <w:bookmarkStart w:id="374" w:name="_Toc488161566"/>
-      <w:bookmarkStart w:id="375" w:name="_Toc488161989"/>
-      <w:bookmarkStart w:id="376" w:name="_Toc488162054"/>
-      <w:bookmarkStart w:id="377" w:name="_Toc488162120"/>
-      <w:bookmarkStart w:id="378" w:name="_Toc488316293"/>
-      <w:bookmarkStart w:id="379" w:name="_Toc492046614"/>
-      <w:bookmarkStart w:id="380" w:name="_Toc492046647"/>
-      <w:bookmarkStart w:id="381" w:name="_Toc488161430"/>
-      <w:bookmarkStart w:id="382" w:name="_Toc488161500"/>
-      <w:bookmarkStart w:id="383" w:name="_Toc488161567"/>
-      <w:bookmarkStart w:id="384" w:name="_Toc488161990"/>
-      <w:bookmarkStart w:id="385" w:name="_Toc488162055"/>
-      <w:bookmarkStart w:id="386" w:name="_Toc488162121"/>
-      <w:bookmarkStart w:id="387" w:name="_Toc488316294"/>
-      <w:bookmarkStart w:id="388" w:name="_Toc492046615"/>
-      <w:bookmarkStart w:id="389" w:name="_Toc492046648"/>
-      <w:bookmarkStart w:id="390" w:name="_Toc488161431"/>
-      <w:bookmarkStart w:id="391" w:name="_Toc488161501"/>
-      <w:bookmarkStart w:id="392" w:name="_Toc488161568"/>
-      <w:bookmarkStart w:id="393" w:name="_Toc488161991"/>
-      <w:bookmarkStart w:id="394" w:name="_Toc488162056"/>
-      <w:bookmarkStart w:id="395" w:name="_Toc488162122"/>
-      <w:bookmarkStart w:id="396" w:name="_Toc488316295"/>
-      <w:bookmarkStart w:id="397" w:name="_Toc492046616"/>
-      <w:bookmarkStart w:id="398" w:name="_Toc492046649"/>
-      <w:bookmarkStart w:id="399" w:name="_Toc488161432"/>
-      <w:bookmarkStart w:id="400" w:name="_Toc488161502"/>
-      <w:bookmarkStart w:id="401" w:name="_Toc488161569"/>
-      <w:bookmarkStart w:id="402" w:name="_Toc488161992"/>
-      <w:bookmarkStart w:id="403" w:name="_Toc488162057"/>
-      <w:bookmarkStart w:id="404" w:name="_Toc488162123"/>
-      <w:bookmarkStart w:id="405" w:name="_Toc488316296"/>
-      <w:bookmarkStart w:id="406" w:name="_Toc492046617"/>
-      <w:bookmarkStart w:id="407" w:name="_Toc492046650"/>
-      <w:bookmarkStart w:id="408" w:name="_Toc492046651"/>
-      <w:bookmarkEnd w:id="291"/>
-      <w:bookmarkEnd w:id="292"/>
-      <w:bookmarkEnd w:id="293"/>
-      <w:bookmarkEnd w:id="294"/>
-      <w:bookmarkEnd w:id="295"/>
-      <w:bookmarkEnd w:id="296"/>
-      <w:bookmarkEnd w:id="297"/>
-      <w:bookmarkEnd w:id="298"/>
-      <w:bookmarkEnd w:id="299"/>
-      <w:bookmarkEnd w:id="300"/>
-      <w:bookmarkEnd w:id="301"/>
-      <w:bookmarkEnd w:id="302"/>
-      <w:bookmarkEnd w:id="303"/>
-      <w:bookmarkEnd w:id="304"/>
-      <w:bookmarkEnd w:id="305"/>
-      <w:bookmarkEnd w:id="306"/>
-      <w:bookmarkEnd w:id="307"/>
-      <w:bookmarkEnd w:id="308"/>
-      <w:bookmarkEnd w:id="309"/>
-      <w:bookmarkEnd w:id="310"/>
-      <w:bookmarkEnd w:id="311"/>
-      <w:bookmarkEnd w:id="312"/>
-      <w:bookmarkEnd w:id="313"/>
-      <w:bookmarkEnd w:id="314"/>
-      <w:bookmarkEnd w:id="315"/>
-      <w:bookmarkEnd w:id="316"/>
-      <w:bookmarkEnd w:id="317"/>
-      <w:bookmarkEnd w:id="318"/>
-      <w:bookmarkEnd w:id="319"/>
-      <w:bookmarkEnd w:id="320"/>
-      <w:bookmarkEnd w:id="321"/>
-      <w:bookmarkEnd w:id="322"/>
+      <w:bookmarkStart w:id="323" w:name="_Toc488161420"/>
+      <w:bookmarkStart w:id="324" w:name="_Toc488161490"/>
+      <w:bookmarkStart w:id="325" w:name="_Toc488161557"/>
+      <w:bookmarkStart w:id="326" w:name="_Toc488161980"/>
+      <w:bookmarkStart w:id="327" w:name="_Toc488162045"/>
+      <w:bookmarkStart w:id="328" w:name="_Toc488162111"/>
+      <w:bookmarkStart w:id="329" w:name="_Toc488316284"/>
+      <w:bookmarkStart w:id="330" w:name="_Toc492046605"/>
+      <w:bookmarkStart w:id="331" w:name="_Toc492046638"/>
+      <w:bookmarkStart w:id="332" w:name="_Toc488161421"/>
+      <w:bookmarkStart w:id="333" w:name="_Toc488161491"/>
+      <w:bookmarkStart w:id="334" w:name="_Toc488161558"/>
+      <w:bookmarkStart w:id="335" w:name="_Toc488161981"/>
+      <w:bookmarkStart w:id="336" w:name="_Toc488162046"/>
+      <w:bookmarkStart w:id="337" w:name="_Toc488162112"/>
+      <w:bookmarkStart w:id="338" w:name="_Toc488316285"/>
+      <w:bookmarkStart w:id="339" w:name="_Toc492046606"/>
+      <w:bookmarkStart w:id="340" w:name="_Toc492046639"/>
+      <w:bookmarkStart w:id="341" w:name="_Toc488161422"/>
+      <w:bookmarkStart w:id="342" w:name="_Toc488161492"/>
+      <w:bookmarkStart w:id="343" w:name="_Toc488161559"/>
+      <w:bookmarkStart w:id="344" w:name="_Toc488161982"/>
+      <w:bookmarkStart w:id="345" w:name="_Toc488162047"/>
+      <w:bookmarkStart w:id="346" w:name="_Toc488162113"/>
+      <w:bookmarkStart w:id="347" w:name="_Toc488316286"/>
+      <w:bookmarkStart w:id="348" w:name="_Toc492046607"/>
+      <w:bookmarkStart w:id="349" w:name="_Toc492046640"/>
+      <w:bookmarkStart w:id="350" w:name="_Toc488161423"/>
+      <w:bookmarkStart w:id="351" w:name="_Toc488161493"/>
+      <w:bookmarkStart w:id="352" w:name="_Toc488161560"/>
+      <w:bookmarkStart w:id="353" w:name="_Toc488161983"/>
+      <w:bookmarkStart w:id="354" w:name="_Toc488162048"/>
+      <w:bookmarkStart w:id="355" w:name="_Toc488162114"/>
+      <w:bookmarkStart w:id="356" w:name="_Toc488316287"/>
+      <w:bookmarkStart w:id="357" w:name="_Toc492046608"/>
+      <w:bookmarkStart w:id="358" w:name="_Toc492046641"/>
+      <w:bookmarkStart w:id="359" w:name="_Toc488161424"/>
+      <w:bookmarkStart w:id="360" w:name="_Toc488161494"/>
+      <w:bookmarkStart w:id="361" w:name="_Toc488161561"/>
+      <w:bookmarkStart w:id="362" w:name="_Toc488161984"/>
+      <w:bookmarkStart w:id="363" w:name="_Toc488162049"/>
+      <w:bookmarkStart w:id="364" w:name="_Toc488162115"/>
+      <w:bookmarkStart w:id="365" w:name="_Toc488316288"/>
+      <w:bookmarkStart w:id="366" w:name="_Toc492046609"/>
+      <w:bookmarkStart w:id="367" w:name="_Toc492046642"/>
+      <w:bookmarkStart w:id="368" w:name="_Toc488161425"/>
+      <w:bookmarkStart w:id="369" w:name="_Toc488161495"/>
+      <w:bookmarkStart w:id="370" w:name="_Toc488161562"/>
+      <w:bookmarkStart w:id="371" w:name="_Toc488161985"/>
+      <w:bookmarkStart w:id="372" w:name="_Toc488162050"/>
+      <w:bookmarkStart w:id="373" w:name="_Toc488162116"/>
+      <w:bookmarkStart w:id="374" w:name="_Toc488316289"/>
+      <w:bookmarkStart w:id="375" w:name="_Toc492046610"/>
+      <w:bookmarkStart w:id="376" w:name="_Toc492046643"/>
+      <w:bookmarkStart w:id="377" w:name="_Toc488161426"/>
+      <w:bookmarkStart w:id="378" w:name="_Toc488161496"/>
+      <w:bookmarkStart w:id="379" w:name="_Toc488161563"/>
+      <w:bookmarkStart w:id="380" w:name="_Toc488161986"/>
+      <w:bookmarkStart w:id="381" w:name="_Toc488162051"/>
+      <w:bookmarkStart w:id="382" w:name="_Toc488162117"/>
+      <w:bookmarkStart w:id="383" w:name="_Toc488316290"/>
+      <w:bookmarkStart w:id="384" w:name="_Toc492046611"/>
+      <w:bookmarkStart w:id="385" w:name="_Toc492046644"/>
+      <w:bookmarkStart w:id="386" w:name="_Toc488161427"/>
+      <w:bookmarkStart w:id="387" w:name="_Toc488161497"/>
+      <w:bookmarkStart w:id="388" w:name="_Toc488161564"/>
+      <w:bookmarkStart w:id="389" w:name="_Toc488161987"/>
+      <w:bookmarkStart w:id="390" w:name="_Toc488162052"/>
+      <w:bookmarkStart w:id="391" w:name="_Toc488162118"/>
+      <w:bookmarkStart w:id="392" w:name="_Toc488316291"/>
+      <w:bookmarkStart w:id="393" w:name="_Toc492046612"/>
+      <w:bookmarkStart w:id="394" w:name="_Toc492046645"/>
+      <w:bookmarkStart w:id="395" w:name="_Toc488161428"/>
+      <w:bookmarkStart w:id="396" w:name="_Toc488161498"/>
+      <w:bookmarkStart w:id="397" w:name="_Toc488161565"/>
+      <w:bookmarkStart w:id="398" w:name="_Toc488161988"/>
+      <w:bookmarkStart w:id="399" w:name="_Toc488162053"/>
+      <w:bookmarkStart w:id="400" w:name="_Toc488162119"/>
+      <w:bookmarkStart w:id="401" w:name="_Toc488316292"/>
+      <w:bookmarkStart w:id="402" w:name="_Toc492046613"/>
+      <w:bookmarkStart w:id="403" w:name="_Toc492046646"/>
+      <w:bookmarkStart w:id="404" w:name="_Toc488161429"/>
+      <w:bookmarkStart w:id="405" w:name="_Toc488161499"/>
+      <w:bookmarkStart w:id="406" w:name="_Toc488161566"/>
+      <w:bookmarkStart w:id="407" w:name="_Toc488161989"/>
+      <w:bookmarkStart w:id="408" w:name="_Toc488162054"/>
+      <w:bookmarkStart w:id="409" w:name="_Toc488162120"/>
+      <w:bookmarkStart w:id="410" w:name="_Toc488316293"/>
+      <w:bookmarkStart w:id="411" w:name="_Toc492046614"/>
+      <w:bookmarkStart w:id="412" w:name="_Toc492046647"/>
+      <w:bookmarkStart w:id="413" w:name="_Toc488161430"/>
+      <w:bookmarkStart w:id="414" w:name="_Toc488161500"/>
+      <w:bookmarkStart w:id="415" w:name="_Toc488161567"/>
+      <w:bookmarkStart w:id="416" w:name="_Toc488161990"/>
+      <w:bookmarkStart w:id="417" w:name="_Toc488162055"/>
+      <w:bookmarkStart w:id="418" w:name="_Toc488162121"/>
+      <w:bookmarkStart w:id="419" w:name="_Toc488316294"/>
+      <w:bookmarkStart w:id="420" w:name="_Toc492046615"/>
+      <w:bookmarkStart w:id="421" w:name="_Toc492046648"/>
+      <w:bookmarkStart w:id="422" w:name="_Toc488161431"/>
+      <w:bookmarkStart w:id="423" w:name="_Toc488161501"/>
+      <w:bookmarkStart w:id="424" w:name="_Toc488161568"/>
+      <w:bookmarkStart w:id="425" w:name="_Toc488161991"/>
+      <w:bookmarkStart w:id="426" w:name="_Toc488162056"/>
+      <w:bookmarkStart w:id="427" w:name="_Toc488162122"/>
+      <w:bookmarkStart w:id="428" w:name="_Toc488316295"/>
+      <w:bookmarkStart w:id="429" w:name="_Toc492046616"/>
+      <w:bookmarkStart w:id="430" w:name="_Toc492046649"/>
+      <w:bookmarkStart w:id="431" w:name="_Toc488161432"/>
+      <w:bookmarkStart w:id="432" w:name="_Toc488161502"/>
+      <w:bookmarkStart w:id="433" w:name="_Toc488161569"/>
+      <w:bookmarkStart w:id="434" w:name="_Toc488161992"/>
+      <w:bookmarkStart w:id="435" w:name="_Toc488162057"/>
+      <w:bookmarkStart w:id="436" w:name="_Toc488162123"/>
+      <w:bookmarkStart w:id="437" w:name="_Toc488316296"/>
+      <w:bookmarkStart w:id="438" w:name="_Toc492046617"/>
+      <w:bookmarkStart w:id="439" w:name="_Toc492046650"/>
+      <w:bookmarkStart w:id="440" w:name="_Toc492046651"/>
       <w:bookmarkEnd w:id="323"/>
       <w:bookmarkEnd w:id="324"/>
       <w:bookmarkEnd w:id="325"/>
@@ -18164,6 +18522,38 @@
       <w:bookmarkEnd w:id="405"/>
       <w:bookmarkEnd w:id="406"/>
       <w:bookmarkEnd w:id="407"/>
+      <w:bookmarkEnd w:id="408"/>
+      <w:bookmarkEnd w:id="409"/>
+      <w:bookmarkEnd w:id="410"/>
+      <w:bookmarkEnd w:id="411"/>
+      <w:bookmarkEnd w:id="412"/>
+      <w:bookmarkEnd w:id="413"/>
+      <w:bookmarkEnd w:id="414"/>
+      <w:bookmarkEnd w:id="415"/>
+      <w:bookmarkEnd w:id="416"/>
+      <w:bookmarkEnd w:id="417"/>
+      <w:bookmarkEnd w:id="418"/>
+      <w:bookmarkEnd w:id="419"/>
+      <w:bookmarkEnd w:id="420"/>
+      <w:bookmarkEnd w:id="421"/>
+      <w:bookmarkEnd w:id="422"/>
+      <w:bookmarkEnd w:id="423"/>
+      <w:bookmarkEnd w:id="424"/>
+      <w:bookmarkEnd w:id="425"/>
+      <w:bookmarkEnd w:id="426"/>
+      <w:bookmarkEnd w:id="427"/>
+      <w:bookmarkEnd w:id="428"/>
+      <w:bookmarkEnd w:id="429"/>
+      <w:bookmarkEnd w:id="430"/>
+      <w:bookmarkEnd w:id="431"/>
+      <w:bookmarkEnd w:id="432"/>
+      <w:bookmarkEnd w:id="433"/>
+      <w:bookmarkEnd w:id="434"/>
+      <w:bookmarkEnd w:id="435"/>
+      <w:bookmarkEnd w:id="436"/>
+      <w:bookmarkEnd w:id="437"/>
+      <w:bookmarkEnd w:id="438"/>
+      <w:bookmarkEnd w:id="439"/>
       <w:r>
         <w:rPr>
           <w:rFonts w:hint="eastAsia"/>
@@ -18184,7 +18574,7 @@
         </w:rPr>
         <w:t>結論</w:t>
       </w:r>
-      <w:bookmarkEnd w:id="408"/>
+      <w:bookmarkEnd w:id="440"/>
     </w:p>
     <w:p>
       <w:pPr>
@@ -19059,8 +19449,8 @@
           <w:color w:val="0072C6" w:themeColor="accent1"/>
         </w:rPr>
         <w:sectPr>
-          <w:footerReference w:type="default" r:id="rId20"/>
-          <w:footerReference w:type="first" r:id="rId21"/>
+          <w:footerReference w:type="default" r:id="rId21"/>
+          <w:footerReference w:type="first" r:id="rId22"/>
           <w:pgSz w:w="12240" w:h="15840"/>
           <w:pgMar w:top="1901" w:right="1008" w:bottom="1440" w:left="1008" w:header="0" w:footer="432" w:gutter="0"/>
           <w:cols w:space="720"/>
@@ -19084,7 +19474,7 @@
           <w:lang w:eastAsia="ja-JP"/>
         </w:rPr>
       </w:pPr>
-      <w:bookmarkStart w:id="409" w:name="_Toc492046652"/>
+      <w:bookmarkStart w:id="441" w:name="_Toc492046652"/>
       <w:r>
         <w:rPr>
           <w:rFonts w:ascii="メイリオ" w:eastAsia="メイリオ" w:hAnsi="メイリオ" w:cs="メイリオ" w:hint="eastAsia"/>
@@ -19093,7 +19483,7 @@
         <w:lastRenderedPageBreak/>
         <w:t>参考文献</w:t>
       </w:r>
-      <w:bookmarkEnd w:id="409"/>
+      <w:bookmarkEnd w:id="441"/>
     </w:p>
     <w:p>
       <w:pPr>
@@ -19671,7 +20061,7 @@
           <w:lang w:eastAsia="ja-JP"/>
         </w:rPr>
       </w:pPr>
-      <w:hyperlink r:id="rId22" w:history="1">
+      <w:hyperlink r:id="rId23" w:history="1">
         <w:r>
           <w:rPr>
             <w:rStyle w:val="affd"/>
@@ -19729,7 +20119,7 @@
       <w:pPr>
         <w:pStyle w:val="ListIbrahim1"/>
       </w:pPr>
-      <w:hyperlink r:id="rId23" w:history="1">
+      <w:hyperlink r:id="rId24" w:history="1">
         <w:r>
           <w:rPr>
             <w:rStyle w:val="affd"/>
@@ -19742,7 +20132,7 @@
       <w:pPr>
         <w:pStyle w:val="ListIbrahim1"/>
       </w:pPr>
-      <w:hyperlink r:id="rId24" w:history="1">
+      <w:hyperlink r:id="rId25" w:history="1">
         <w:r>
           <w:rPr>
             <w:rStyle w:val="affd"/>
@@ -19773,7 +20163,7 @@
       <w:pPr>
         <w:pStyle w:val="ListIbrahim1"/>
       </w:pPr>
-      <w:hyperlink r:id="rId25" w:history="1">
+      <w:hyperlink r:id="rId26" w:history="1">
         <w:r>
           <w:rPr>
             <w:rStyle w:val="affd"/>
@@ -19786,7 +20176,7 @@
       <w:pPr>
         <w:pStyle w:val="ListIbrahim1"/>
       </w:pPr>
-      <w:hyperlink r:id="rId26" w:history="1">
+      <w:hyperlink r:id="rId27" w:history="1">
         <w:r>
           <w:rPr>
             <w:rStyle w:val="affd"/>
@@ -19799,7 +20189,7 @@
       <w:pPr>
         <w:pStyle w:val="ListIbrahim1"/>
       </w:pPr>
-      <w:hyperlink r:id="rId27" w:history="1">
+      <w:hyperlink r:id="rId28" w:history="1">
         <w:r>
           <w:rPr>
             <w:rStyle w:val="affd"/>
@@ -19812,7 +20202,7 @@
       <w:pPr>
         <w:pStyle w:val="ListIbrahim1"/>
       </w:pPr>
-      <w:hyperlink r:id="rId28" w:history="1">
+      <w:hyperlink r:id="rId29" w:history="1">
         <w:r>
           <w:rPr>
             <w:rStyle w:val="affd"/>
@@ -19828,7 +20218,7 @@
       <w:pPr>
         <w:pStyle w:val="ListIbrahim1"/>
       </w:pPr>
-      <w:hyperlink r:id="rId29" w:history="1">
+      <w:hyperlink r:id="rId30" w:history="1">
         <w:r>
           <w:rPr>
             <w:rStyle w:val="affd"/>
@@ -19841,7 +20231,7 @@
       <w:pPr>
         <w:pStyle w:val="ListIbrahim1"/>
       </w:pPr>
-      <w:hyperlink r:id="rId30" w:history="1">
+      <w:hyperlink r:id="rId31" w:history="1">
         <w:r>
           <w:rPr>
             <w:rStyle w:val="affd"/>
@@ -19885,7 +20275,7 @@
           <w:lang w:eastAsia="ja-JP"/>
         </w:rPr>
       </w:pPr>
-      <w:hyperlink r:id="rId31" w:history="1">
+      <w:hyperlink r:id="rId32" w:history="1">
         <w:r>
           <w:rPr>
             <w:rStyle w:val="affd"/>
@@ -19970,7 +20360,7 @@
           <w:lang w:eastAsia="ja-JP"/>
         </w:rPr>
       </w:pPr>
-      <w:hyperlink r:id="rId32" w:history="1">
+      <w:hyperlink r:id="rId33" w:history="1">
         <w:r>
           <w:rPr>
             <w:rStyle w:val="affd"/>
@@ -20090,7 +20480,7 @@
         </w:rPr>
         <w:t>以下に電子メールでご連絡ください（ただし英語で）</w:t>
       </w:r>
-      <w:hyperlink r:id="rId33" w:history="1">
+      <w:hyperlink r:id="rId34" w:history="1">
         <w:r>
           <w:rPr>
             <w:rStyle w:val="affd"/>
@@ -20128,7 +20518,7 @@
           <w:lang w:eastAsia="ja-JP"/>
         </w:rPr>
       </w:pPr>
-      <w:bookmarkStart w:id="410" w:name="_Toc492046653"/>
+      <w:bookmarkStart w:id="442" w:name="_Toc492046653"/>
       <w:r>
         <w:rPr>
           <w:rFonts w:ascii="メイリオ" w:eastAsia="メイリオ" w:hAnsi="メイリオ" w:cs="メイリオ" w:hint="eastAsia"/>
@@ -20137,7 +20527,7 @@
         <w:lastRenderedPageBreak/>
         <w:t>謝辞</w:t>
       </w:r>
-      <w:bookmarkEnd w:id="410"/>
+      <w:bookmarkEnd w:id="442"/>
     </w:p>
     <w:p>
       <w:pPr>
@@ -20150,7 +20540,7 @@
           <w:lang w:eastAsia="ja-JP"/>
         </w:rPr>
       </w:pPr>
-      <w:hyperlink r:id="rId34" w:history="1">
+      <w:hyperlink r:id="rId35" w:history="1">
         <w:r>
           <w:rPr>
             <w:rStyle w:val="affd"/>
@@ -20659,7 +21049,7 @@
       <w:pPr>
         <w:pStyle w:val="HeadingIbrahim1"/>
       </w:pPr>
-      <w:bookmarkStart w:id="411" w:name="_Toc492046654"/>
+      <w:bookmarkStart w:id="443" w:name="_Toc492046654"/>
       <w:proofErr w:type="spellStart"/>
       <w:r>
         <w:rPr>
@@ -20668,7 +21058,7 @@
         <w:lastRenderedPageBreak/>
         <w:t>著者について</w:t>
       </w:r>
-      <w:bookmarkEnd w:id="411"/>
+      <w:bookmarkEnd w:id="443"/>
       <w:proofErr w:type="spellEnd"/>
     </w:p>
     <w:p>
@@ -20716,7 +21106,7 @@
                     </pic:cNvPicPr>
                   </pic:nvPicPr>
                   <pic:blipFill>
-                    <a:blip r:embed="rId35"/>
+                    <a:blip r:embed="rId36"/>
                     <a:stretch>
                       <a:fillRect/>
                     </a:stretch>
@@ -20840,7 +21230,7 @@
       <w:r>
         <w:t xml:space="preserve">Web: </w:t>
       </w:r>
-      <w:hyperlink r:id="rId36" w:history="1">
+      <w:hyperlink r:id="rId37" w:history="1">
         <w:r>
           <w:rPr>
             <w:rStyle w:val="affd"/>
@@ -20861,7 +21251,7 @@
       <w:r>
         <w:t>Twitter:</w:t>
       </w:r>
-      <w:hyperlink r:id="rId37" w:history="1">
+      <w:hyperlink r:id="rId38" w:history="1">
         <w:r>
           <w:rPr>
             <w:rStyle w:val="affd"/>
@@ -20957,6 +21347,7 @@
         <w:docPartUnique/>
       </w:docPartObj>
     </w:sdtPr>
+    <w:sdtEndPr/>
     <w:sdtContent>
       <w:p>
         <w:pPr>
@@ -20994,7 +21385,7 @@
             <w:noProof/>
             <w:sz w:val="18"/>
           </w:rPr>
-          <w:t>9</w:t>
+          <w:t>10</w:t>
         </w:r>
         <w:r>
           <w:rPr>
@@ -21143,10 +21534,10 @@
       <w:pPr>
         <w:pStyle w:val="aff"/>
         <w:rPr>
-          <w:del w:id="240" w:author="The Linux Foundation Japan" w:date="2018-01-29T12:55:00Z"/>
-        </w:rPr>
-      </w:pPr>
-      <w:del w:id="241" w:author="The Linux Foundation Japan" w:date="2018-01-29T12:55:00Z">
+          <w:del w:id="245" w:author="The Linux Foundation Japan" w:date="2018-01-29T12:55:00Z"/>
+        </w:rPr>
+      </w:pPr>
+      <w:del w:id="246" w:author="The Linux Foundation Japan" w:date="2018-01-29T12:55:00Z">
         <w:r>
           <w:rPr>
             <w:rStyle w:val="afff1"/>
@@ -26853,7 +27244,7 @@
   <a:extraClrSchemeLst/>
   <a:extLst>
     <a:ext uri="{05A4C25C-085E-4340-85A3-A5531E510DB2}">
-      <thm15:themeFamily xmlns:thm15="http://schemas.microsoft.com/office/thememl/2012/main" xmlns="" name="Office Theme" id="{62F939B6-93AF-4DB8-9C6B-D6C7DFDC589F}" vid="{4A3C46E8-61CC-4603-A589-7422A47A8E4A}"/>
+      <thm15:themeFamily xmlns="" xmlns:thm15="http://schemas.microsoft.com/office/thememl/2012/main" name="Office Theme" id="{62F939B6-93AF-4DB8-9C6B-D6C7DFDC589F}" vid="{4A3C46E8-61CC-4603-A589-7422A47A8E4A}"/>
     </a:ext>
   </a:extLst>
 </a:theme>
@@ -26864,7 +27255,7 @@
 </file>
 
 <file path=customXml/itemProps1.xml><?xml version="1.0" encoding="utf-8"?>
-<ds:datastoreItem xmlns:ds="http://schemas.openxmlformats.org/officeDocument/2006/customXml" ds:itemID="{F9548BCD-062A-4BC7-AF89-CC65D4A43021}">
+<ds:datastoreItem xmlns:ds="http://schemas.openxmlformats.org/officeDocument/2006/customXml" ds:itemID="{7E66E884-D780-4AF9-A1AE-42DA716BBCCD}">
   <ds:schemaRefs>
     <ds:schemaRef ds:uri="http://schemas.openxmlformats.org/officeDocument/2006/bibliography"/>
   </ds:schemaRefs>

</xml_diff>

<commit_message>
RC3 correction and RC4 re-released.
</commit_message>
<xml_diff>
--- a/OPEN SOURCE AUDITS IN MERGER AND ACQUISITION TRANSACTIONS/RC/M&A_09112017_JP_RC3.docx
+++ b/OPEN SOURCE AUDITS IN MERGER AND ACQUISITION TRANSACTIONS/RC/M&A_09112017_JP_RC3.docx
@@ -3293,6 +3293,7 @@
           <w:rFonts w:ascii="メイリオ" w:eastAsia="メイリオ" w:hAnsi="メイリオ" w:cs="メイリオ" w:hint="eastAsia"/>
           <w:sz w:val="14"/>
         </w:rPr>
+        <w:lastRenderedPageBreak/>
         <w:t xml:space="preserve">図2：オープンソース </w:t>
       </w:r>
       <w:r>
@@ -3328,7 +3329,6 @@
           <w:szCs w:val="18"/>
           <w:lang w:eastAsia="ja-JP"/>
         </w:rPr>
-        <w:lastRenderedPageBreak/>
         <w:t>リンクが取り込み</w:t>
       </w:r>
       <w:r>
@@ -4527,7 +4527,17 @@
           <w:szCs w:val="18"/>
           <w:lang w:eastAsia="ja-JP"/>
         </w:rPr>
-        <w:t>オープンソース監査はオープンソースの使用の深さと依存度について理解するために実行されます。</w:t>
+        <w:t>オープンソース監査はオープンソ</w:t>
+      </w:r>
+      <w:r>
+        <w:rPr>
+          <w:rFonts w:ascii="メイリオ" w:eastAsia="メイリオ" w:hAnsi="メイリオ" w:cs="メイリオ" w:hint="eastAsia"/>
+          <w:sz w:val="18"/>
+          <w:szCs w:val="18"/>
+          <w:lang w:eastAsia="ja-JP"/>
+        </w:rPr>
+        <w:lastRenderedPageBreak/>
+        <w:t>ースの使用の深さと依存度について理解するために実行されます。</w:t>
       </w:r>
       <w:ins w:id="94" w:author="The Linux Foundation Japan" w:date="2018-01-28T17:26:00Z">
         <w:r>
@@ -4659,7 +4669,6 @@
         <w:rPr>
           <w:lang w:eastAsia="ja-JP"/>
         </w:rPr>
-        <w:lastRenderedPageBreak/>
         <w:t xml:space="preserve">3.1 </w:t>
       </w:r>
       <w:r>
@@ -9094,6 +9103,7 @@
         <w:rPr>
           <w:lang w:eastAsia="ja-JP"/>
         </w:rPr>
+        <w:lastRenderedPageBreak/>
         <w:t>5</w:t>
       </w:r>
       <w:r>
@@ -9479,7 +9489,6 @@
         <w:rPr>
           <w:noProof/>
         </w:rPr>
-        <w:lastRenderedPageBreak/>
         <w:drawing>
           <wp:inline distT="0" distB="0" distL="0" distR="0" wp14:anchorId="5BA6D621" wp14:editId="4645C807">
             <wp:extent cx="6000750" cy="4210050"/>
@@ -10056,6 +10065,7 @@
         <w:rPr>
           <w:lang w:val="en" w:eastAsia="ja-JP"/>
         </w:rPr>
+        <w:lastRenderedPageBreak/>
         <w:t>6</w:t>
       </w:r>
       <w:r>
@@ -11971,7 +11981,17 @@
           <w:szCs w:val="18"/>
           <w:lang w:eastAsia="ja-JP"/>
         </w:rPr>
-        <w:t>すべてのオープンソース コンポーネントを追跡し、自分たちが使っているオープンソース コンポーネントから生じるオープンソース ライセンスの義務を尊重することを企業に対し確かなものにしていくことにあるからです。</w:t>
+        <w:t>すべてのオープンソース コンポーネントを追跡し、自分たちが使っているオープンソース コンポーネントから生じるオープンソース ライセンスの義務を尊重することを企業に対</w:t>
+      </w:r>
+      <w:r>
+        <w:rPr>
+          <w:rFonts w:ascii="メイリオ" w:eastAsia="メイリオ" w:hAnsi="メイリオ" w:cs="メイリオ" w:hint="eastAsia"/>
+          <w:sz w:val="18"/>
+          <w:szCs w:val="18"/>
+          <w:lang w:eastAsia="ja-JP"/>
+        </w:rPr>
+        <w:lastRenderedPageBreak/>
+        <w:t>し確かなものにしていくことにあるからです。</w:t>
       </w:r>
       <w:r>
         <w:rPr>
@@ -12300,7 +12320,6 @@
         <w:rPr>
           <w:lang w:eastAsia="ja-JP"/>
         </w:rPr>
-        <w:lastRenderedPageBreak/>
         <w:t>9</w:t>
       </w:r>
       <w:r>
@@ -13094,7 +13113,17 @@
           <w:szCs w:val="18"/>
           <w:lang w:eastAsia="ja-JP"/>
         </w:rPr>
-        <w:t>を履行していることを示すもの</w:t>
+        <w:t>を履行</w:t>
+      </w:r>
+      <w:r>
+        <w:rPr>
+          <w:rFonts w:ascii="メイリオ" w:eastAsia="メイリオ" w:hAnsi="メイリオ" w:cs="メイリオ" w:hint="eastAsia"/>
+          <w:sz w:val="18"/>
+          <w:szCs w:val="18"/>
+          <w:lang w:eastAsia="ja-JP"/>
+        </w:rPr>
+        <w:lastRenderedPageBreak/>
+        <w:t>していることを示すもの</w:t>
       </w:r>
       <w:r>
         <w:rPr>
@@ -13503,7 +13532,6 @@
         <w:rPr>
           <w:lang w:eastAsia="ja-JP"/>
         </w:rPr>
-        <w:lastRenderedPageBreak/>
         <w:t>9</w:t>
       </w:r>
       <w:r>
@@ -14683,6 +14711,7 @@
           <w:sz w:val="18"/>
           <w:lang w:eastAsia="ja-JP"/>
         </w:rPr>
+        <w:lastRenderedPageBreak/>
         <w:t>コンプライアンスに関すると問い合わせに対し真摯にかつ迅速に対応している</w:t>
       </w:r>
     </w:p>
@@ -15355,7 +15384,6 @@
         <w:rPr>
           <w:lang w:eastAsia="ja-JP"/>
         </w:rPr>
-        <w:lastRenderedPageBreak/>
         <w:t>9.</w:t>
       </w:r>
       <w:r>
@@ -16892,6 +16920,7 @@
         <w:rPr>
           <w:lang w:eastAsia="ja-JP"/>
         </w:rPr>
+        <w:lastRenderedPageBreak/>
         <w:t>1</w:t>
       </w:r>
       <w:r>
@@ -17588,7 +17617,6 @@
           <w:sz w:val="18"/>
           <w:lang w:eastAsia="ja-JP"/>
         </w:rPr>
-        <w:lastRenderedPageBreak/>
         <w:t>買収対象企業のコンプライアンス プロセスが、製品リリース計画に基づく開発スピードと合ったものになっているか？</w:t>
       </w:r>
     </w:p>
@@ -18651,6 +18679,7 @@
         <w:pStyle w:val="HeadingIbrahim2"/>
       </w:pPr>
       <w:r>
+        <w:lastRenderedPageBreak/>
         <w:t>11</w:t>
       </w:r>
       <w:r>
@@ -19180,7 +19209,6 @@
           <w:sz w:val="18"/>
           <w:lang w:eastAsia="ja-JP"/>
         </w:rPr>
-        <w:lastRenderedPageBreak/>
         <w:t>事前承認なくオープンソース、もしくはサード パーティのソースコードを</w:t>
       </w:r>
       <w:r>
@@ -20181,6 +20209,7 @@
           <w:sz w:val="18"/>
           <w:lang w:eastAsia="ja-JP"/>
         </w:rPr>
+        <w:lastRenderedPageBreak/>
         <w:t>買収対象企業とともに、</w:t>
       </w:r>
       <w:r>
@@ -22004,9 +22033,42 @@
           <w:szCs w:val="18"/>
           <w:lang w:eastAsia="ja-JP"/>
         </w:rPr>
-        <w:t>シニアマネージャ）へ。編集、構成対応</w:t>
-      </w:r>
-      <w:ins w:id="540" w:author="The Linux Foundation Japan" w:date="2018-02-01T05:10:00Z">
+        <w:t>シニアマネージャ）へ。編集、</w:t>
+      </w:r>
+      <w:ins w:id="540" w:author="The Linux Foundation Japan" w:date="2018-02-02T19:27:00Z">
+        <w:r>
+          <w:rPr>
+            <w:rFonts w:ascii="メイリオ" w:eastAsia="メイリオ" w:hAnsi="メイリオ" w:cs="メイリオ" w:hint="eastAsia"/>
+            <w:sz w:val="18"/>
+            <w:szCs w:val="18"/>
+            <w:lang w:eastAsia="ja-JP"/>
+          </w:rPr>
+          <w:t>校正</w:t>
+        </w:r>
+      </w:ins>
+      <w:bookmarkStart w:id="541" w:name="_GoBack"/>
+      <w:bookmarkEnd w:id="541"/>
+      <w:del w:id="542" w:author="The Linux Foundation Japan" w:date="2018-02-02T19:27:00Z">
+        <w:r>
+          <w:rPr>
+            <w:rFonts w:ascii="メイリオ" w:eastAsia="メイリオ" w:hAnsi="メイリオ" w:cs="メイリオ" w:hint="eastAsia"/>
+            <w:sz w:val="18"/>
+            <w:szCs w:val="18"/>
+            <w:lang w:eastAsia="ja-JP"/>
+          </w:rPr>
+          <w:delText>構成</w:delText>
+        </w:r>
+      </w:del>
+      <w:r>
+        <w:rPr>
+          <w:rFonts w:ascii="メイリオ" w:eastAsia="メイリオ" w:hAnsi="メイリオ" w:cs="メイリオ" w:hint="eastAsia"/>
+          <w:sz w:val="18"/>
+          <w:szCs w:val="18"/>
+          <w:lang w:eastAsia="ja-JP"/>
+        </w:rPr>
+        <w:t>対応</w:t>
+      </w:r>
+      <w:ins w:id="543" w:author="The Linux Foundation Japan" w:date="2018-02-01T05:10:00Z">
         <w:r>
           <w:rPr>
             <w:rFonts w:ascii="メイリオ" w:eastAsia="メイリオ" w:hAnsi="メイリオ" w:cs="メイリオ" w:hint="eastAsia"/>
@@ -22067,7 +22129,7 @@
         </w:rPr>
         <w:t>（Black Duck Software、VP&amp;GM）へ。M&amp;A監査プロセスについての議論</w:t>
       </w:r>
-      <w:ins w:id="541" w:author="The Linux Foundation Japan" w:date="2018-02-01T05:10:00Z">
+      <w:ins w:id="544" w:author="The Linux Foundation Japan" w:date="2018-02-01T05:10:00Z">
         <w:r>
           <w:rPr>
             <w:rFonts w:ascii="メイリオ" w:eastAsia="メイリオ" w:hAnsi="メイリオ" w:cs="メイリオ" w:hint="eastAsia"/>
@@ -22078,7 +22140,7 @@
           <w:t>をしてくれた</w:t>
         </w:r>
       </w:ins>
-      <w:ins w:id="542" w:author="The Linux Foundation Japan" w:date="2018-02-01T05:14:00Z">
+      <w:ins w:id="545" w:author="The Linux Foundation Japan" w:date="2018-02-01T05:14:00Z">
         <w:r>
           <w:rPr>
             <w:rFonts w:ascii="メイリオ" w:eastAsia="メイリオ" w:hAnsi="メイリオ" w:cs="メイリオ" w:hint="eastAsia"/>
@@ -22139,7 +22201,7 @@
         </w:rPr>
         <w:t>（FOSSID AB、製品対応VP）へ。ブラインド監査、DIY監査プロセスについての議論</w:t>
       </w:r>
-      <w:ins w:id="543" w:author="The Linux Foundation Japan" w:date="2018-02-01T05:10:00Z">
+      <w:ins w:id="546" w:author="The Linux Foundation Japan" w:date="2018-02-01T05:10:00Z">
         <w:r>
           <w:rPr>
             <w:rFonts w:ascii="メイリオ" w:eastAsia="メイリオ" w:hAnsi="メイリオ" w:cs="メイリオ" w:hint="eastAsia"/>
@@ -22150,7 +22212,7 @@
           <w:t>をしてくれた</w:t>
         </w:r>
       </w:ins>
-      <w:ins w:id="544" w:author="The Linux Foundation Japan" w:date="2018-02-01T05:14:00Z">
+      <w:ins w:id="547" w:author="The Linux Foundation Japan" w:date="2018-02-01T05:14:00Z">
         <w:r>
           <w:rPr>
             <w:rFonts w:ascii="メイリオ" w:eastAsia="メイリオ" w:hAnsi="メイリオ" w:cs="メイリオ" w:hint="eastAsia"/>
@@ -22451,7 +22513,7 @@
         </w:rPr>
         <w:t>Open</w:t>
       </w:r>
-      <w:ins w:id="545" w:author="The Linux Foundation Japan" w:date="2018-02-01T05:12:00Z">
+      <w:ins w:id="548" w:author="The Linux Foundation Japan" w:date="2018-02-01T05:12:00Z">
         <w:r>
           <w:rPr>
             <w:rFonts w:ascii="メイリオ" w:eastAsia="メイリオ" w:hAnsi="メイリオ" w:cs="メイリオ" w:hint="eastAsia"/>
@@ -22462,7 +22524,7 @@
           <w:t>C</w:t>
         </w:r>
       </w:ins>
-      <w:del w:id="546" w:author="The Linux Foundation Japan" w:date="2018-02-01T05:12:00Z">
+      <w:del w:id="549" w:author="The Linux Foundation Japan" w:date="2018-02-01T05:12:00Z">
         <w:r>
           <w:rPr>
             <w:rFonts w:ascii="メイリオ" w:eastAsia="メイリオ" w:hAnsi="メイリオ" w:cs="メイリオ" w:hint="eastAsia"/>
@@ -22483,7 +22545,7 @@
         <w:t>hain</w:t>
       </w:r>
       <w:proofErr w:type="spellEnd"/>
-      <w:ins w:id="547" w:author="The Linux Foundation Japan" w:date="2018-02-01T05:12:00Z">
+      <w:ins w:id="550" w:author="The Linux Foundation Japan" w:date="2018-02-01T05:12:00Z">
         <w:r>
           <w:rPr>
             <w:rFonts w:ascii="メイリオ" w:eastAsia="メイリオ" w:hAnsi="メイリオ" w:cs="メイリオ" w:hint="eastAsia"/>
@@ -22579,7 +22641,7 @@
       <w:pPr>
         <w:pStyle w:val="HeadingIbrahim1"/>
       </w:pPr>
-      <w:bookmarkStart w:id="548" w:name="_Toc492046654"/>
+      <w:bookmarkStart w:id="551" w:name="_Toc492046654"/>
       <w:proofErr w:type="spellStart"/>
       <w:r>
         <w:rPr>
@@ -22588,7 +22650,7 @@
         <w:lastRenderedPageBreak/>
         <w:t>著者について</w:t>
       </w:r>
-      <w:bookmarkEnd w:id="548"/>
+      <w:bookmarkEnd w:id="551"/>
       <w:proofErr w:type="spellEnd"/>
     </w:p>
     <w:p>
@@ -22596,7 +22658,7 @@
         <w:pStyle w:val="bodyIbrahim1"/>
         <w:spacing w:beforeLines="150" w:before="360" w:line="240" w:lineRule="exact"/>
         <w:rPr>
-          <w:ins w:id="549" w:author="The Linux Foundation Japan" w:date="2018-02-01T05:17:00Z"/>
+          <w:ins w:id="552" w:author="The Linux Foundation Japan" w:date="2018-02-01T05:17:00Z"/>
           <w:rFonts w:ascii="メイリオ" w:eastAsia="メイリオ" w:hAnsi="メイリオ" w:cs="メイリオ"/>
           <w:sz w:val="18"/>
           <w:szCs w:val="18"/>
@@ -22663,7 +22725,7 @@
           </wp:anchor>
         </w:drawing>
       </w:r>
-      <w:del w:id="550" w:author="The Linux Foundation Japan" w:date="2018-02-01T20:48:00Z">
+      <w:del w:id="553" w:author="The Linux Foundation Japan" w:date="2018-02-01T20:48:00Z">
         <w:r>
           <w:rPr>
             <w:rFonts w:ascii="メイリオ" w:eastAsia="メイリオ" w:hAnsi="メイリオ" w:cs="メイリオ"/>
@@ -22754,9 +22816,7 @@
           <w:delText>もあります。</w:delText>
         </w:r>
       </w:del>
-      <w:bookmarkStart w:id="551" w:name="_GoBack"/>
-      <w:bookmarkEnd w:id="551"/>
-      <w:ins w:id="552" w:author="The Linux Foundation Japan" w:date="2018-02-01T20:48:00Z">
+      <w:ins w:id="554" w:author="The Linux Foundation Japan" w:date="2018-02-01T20:48:00Z">
         <w:r>
           <w:rPr>
             <w:rFonts w:ascii="メイリオ" w:eastAsia="メイリオ" w:hAnsi="メイリオ" w:cs="メイリオ" w:hint="eastAsia"/>
@@ -22773,7 +22833,7 @@
         <w:pStyle w:val="bodyIbrahim1"/>
         <w:spacing w:beforeLines="150" w:before="360" w:line="240" w:lineRule="exact"/>
         <w:rPr>
-          <w:del w:id="553" w:author="The Linux Foundation Japan" w:date="2018-02-01T05:57:00Z"/>
+          <w:del w:id="555" w:author="The Linux Foundation Japan" w:date="2018-02-01T05:57:00Z"/>
           <w:rFonts w:ascii="メイリオ" w:eastAsia="メイリオ" w:hAnsi="メイリオ" w:cs="メイリオ"/>
           <w:sz w:val="18"/>
           <w:szCs w:val="18"/>
@@ -28803,7 +28863,7 @@
   <a:extraClrSchemeLst/>
   <a:extLst>
     <a:ext uri="{05A4C25C-085E-4340-85A3-A5531E510DB2}">
-      <thm15:themeFamily xmlns="" xmlns:thm15="http://schemas.microsoft.com/office/thememl/2012/main" name="Office Theme" id="{62F939B6-93AF-4DB8-9C6B-D6C7DFDC589F}" vid="{4A3C46E8-61CC-4603-A589-7422A47A8E4A}"/>
+      <thm15:themeFamily xmlns:thm15="http://schemas.microsoft.com/office/thememl/2012/main" xmlns="" name="Office Theme" id="{62F939B6-93AF-4DB8-9C6B-D6C7DFDC589F}" vid="{4A3C46E8-61CC-4603-A589-7422A47A8E4A}"/>
     </a:ext>
   </a:extLst>
 </a:theme>
@@ -28814,7 +28874,7 @@
 </file>
 
 <file path=customXml/itemProps1.xml><?xml version="1.0" encoding="utf-8"?>
-<ds:datastoreItem xmlns:ds="http://schemas.openxmlformats.org/officeDocument/2006/customXml" ds:itemID="{9FBF8F64-B5C0-4F37-9839-1872DAF284D7}">
+<ds:datastoreItem xmlns:ds="http://schemas.openxmlformats.org/officeDocument/2006/customXml" ds:itemID="{228E8E30-0F70-4E9D-A1F2-E1733DC96B93}">
   <ds:schemaRefs>
     <ds:schemaRef ds:uri="http://schemas.openxmlformats.org/officeDocument/2006/bibliography"/>
   </ds:schemaRefs>

</xml_diff>